<commit_message>
Se agrego el titulo
</commit_message>
<xml_diff>
--- a/informe/informe.docx
+++ b/informe/informe.docx
@@ -4,13 +4,14 @@
   <w:body>
     <w:p>
       <w:pPr>
-        <w:pStyle w:val="Title"/>
+        <w:pStyle w:val="TextBody"/>
+        <w:spacing w:before="0" w:after="120"/>
         <w:rPr/>
       </w:pPr>
       <w:r>
         <w:rPr/>
         <w:drawing>
-          <wp:anchor behindDoc="0" distT="0" distB="0" distL="0" distR="0" simplePos="0" locked="0" layoutInCell="1" allowOverlap="1" relativeHeight="2">
+          <wp:anchor behindDoc="1" distT="0" distB="0" distL="0" distR="0" simplePos="0" locked="0" layoutInCell="1" allowOverlap="1" relativeHeight="2">
             <wp:simplePos x="0" y="0"/>
             <wp:positionH relativeFrom="column">
               <wp:posOffset>0</wp:posOffset>
@@ -20,7 +21,7 @@
             </wp:positionV>
             <wp:extent cx="7760335" cy="10058400"/>
             <wp:effectExtent l="0" t="0" r="0" b="0"/>
-            <wp:wrapSquare wrapText="largest"/>
+            <wp:wrapNone/>
             <wp:docPr id="1" name="Image1" descr=""/>
             <wp:cNvGraphicFramePr>
               <a:graphicFrameLocks xmlns:a="http://schemas.openxmlformats.org/drawingml/2006/main" noChangeAspect="1"/>
@@ -58,11 +59,23 @@
     </w:p>
     <w:p>
       <w:pPr>
-        <w:pStyle w:val="Heading1"/>
-        <w:rPr/>
+        <w:pStyle w:val="Title"/>
       </w:pPr>
       <w:r>
-        <w:rPr/>
+        <w:t>Reporte Mensual OSSIM</w:t>
+      </w:r>
+    </w:p>
+    <w:p>
+      <w:pPr>
+        <w:pStyle w:val="Subtitle"/>
+      </w:pPr>
+      <w:r>
+        <w:t>Mayo 2019</w:t>
+      </w:r>
+    </w:p>
+    <w:p>
+      <w:r>
+        <w:br w:type="page"/>
       </w:r>
     </w:p>
     <w:p>
@@ -75,7 +88,7 @@
     </w:p>
     <w:p>
       <w:pPr>
-        <w:pStyle w:val="TextBody"/>
+        <w:pStyle w:val="BodyText"/>
       </w:pPr>
       <w:r>
         <w:t>En el siguiente gráfico se detallan los usuarios con mas urls bloqueadas por parte del webfilter del fortigate.</w:t>
@@ -155,7 +168,7 @@
     <w:qFormat/>
     <w:pPr>
       <w:widowControl/>
-      <w:overflowPunct w:val="false"/>
+      <w:overflowPunct w:val="true"/>
       <w:bidi w:val="0"/>
       <w:spacing w:lineRule="auto" w:line="276" w:before="0" w:after="200"/>
       <w:jc w:val="left"/>
@@ -629,18 +642,6 @@
       <w:szCs w:val="28"/>
     </w:rPr>
   </w:style>
-  <w:style w:type="paragraph" w:styleId="TextBody">
-    <w:name w:val="Body Text"/>
-    <w:basedOn w:val="Normal"/>
-    <w:pPr>
-      <w:spacing w:before="0" w:after="120"/>
-    </w:pPr>
-    <w:rPr>
-      <w:rFonts w:ascii="Lato Light" w:hAnsi="Lato Light"/>
-      <w:b w:val="false"/>
-      <w:sz w:val="28"/>
-    </w:rPr>
-  </w:style>
   <w:style w:type="paragraph" w:styleId="List">
     <w:name w:val="List"/>
     <w:basedOn w:val="Normal"/>
@@ -709,7 +710,7 @@
     <w:qFormat/>
     <w:pPr>
       <w:widowControl/>
-      <w:overflowPunct w:val="false"/>
+      <w:overflowPunct w:val="true"/>
       <w:bidi w:val="0"/>
       <w:spacing w:lineRule="auto" w:line="240" w:before="0" w:after="0"/>
       <w:jc w:val="left"/>
@@ -721,43 +722,6 @@
       <w:sz w:val="22"/>
       <w:szCs w:val="22"/>
       <w:lang w:val="en-US" w:eastAsia="en-US" w:bidi="ar-SA"/>
-    </w:rPr>
-  </w:style>
-  <w:style w:type="paragraph" w:styleId="Title">
-    <w:name w:val="Title"/>
-    <w:basedOn w:val="Normal"/>
-    <w:next w:val="Normal"/>
-    <w:qFormat/>
-    <w:pPr>
-      <w:pBdr>
-        <w:bottom w:val="single" w:sz="8" w:space="4" w:color="4F81BD"/>
-      </w:pBdr>
-      <w:spacing w:lineRule="auto" w:line="240" w:before="0" w:after="300"/>
-      <w:contextualSpacing/>
-    </w:pPr>
-    <w:rPr>
-      <w:rFonts w:ascii="Calibri" w:hAnsi="Calibri" w:eastAsia="ＭＳ ゴシック" w:cs="DejaVu Sans"/>
-      <w:color w:val="17365D"/>
-      <w:spacing w:val="5"/>
-      <w:kern w:val="2"/>
-      <w:sz w:val="52"/>
-      <w:szCs w:val="52"/>
-    </w:rPr>
-  </w:style>
-  <w:style w:type="paragraph" w:styleId="Subtitle">
-    <w:name w:val="Subtitle"/>
-    <w:basedOn w:val="Normal"/>
-    <w:next w:val="Normal"/>
-    <w:qFormat/>
-    <w:pPr/>
-    <w:rPr>
-      <w:rFonts w:ascii="Calibri" w:hAnsi="Calibri" w:eastAsia="ＭＳ ゴシック" w:cs="DejaVu Sans"/>
-      <w:i/>
-      <w:iCs/>
-      <w:color w:val="4F81BD"/>
-      <w:spacing w:val="15"/>
-      <w:sz w:val="24"/>
-      <w:szCs w:val="24"/>
     </w:rPr>
   </w:style>
   <w:style w:type="paragraph" w:styleId="ListParagraph">
@@ -911,7 +875,7 @@
         <w:tab w:val="left" w:pos="3456" w:leader="none"/>
         <w:tab w:val="left" w:pos="4032" w:leader="none"/>
       </w:tabs>
-      <w:overflowPunct w:val="false"/>
+      <w:overflowPunct w:val="true"/>
       <w:bidi w:val="0"/>
       <w:jc w:val="left"/>
     </w:pPr>
@@ -991,6 +955,23 @@
     <w:name w:val="No List"/>
     <w:qFormat/>
   </w:style>
+  <w:style w:type="paragraph" w:customStyle="1" w:styleId="Title">
+    <w:name w:val="Title"/>
+    <w:rPr>
+      <w:rFonts w:ascii="Lato Light" w:hAnsi="Lato Light"/>
+      <w:b/>
+      <w:color w:val="FFFFFF"/>
+      <w:sz w:val="52"/>
+    </w:rPr>
+  </w:style>
+  <w:style w:type="paragraph" w:customStyle="1" w:styleId="BodyText">
+    <w:name w:val="Body Text"/>
+    <w:rPr>
+      <w:rFonts w:ascii="Lato Light" w:hAnsi="Lato Light"/>
+      <w:color w:val="292727"/>
+      <w:sz w:val="28"/>
+    </w:rPr>
+  </w:style>
   <w:style w:type="paragraph" w:customStyle="1" w:styleId="Heading1">
     <w:name w:val="heading 1"/>
     <w:rPr>
@@ -999,5 +980,14 @@
       <w:sz w:val="40"/>
     </w:rPr>
   </w:style>
+  <w:style w:type="paragraph" w:customStyle="1" w:styleId="Subtitle">
+    <w:name w:val="Subtitle"/>
+    <w:rPr>
+      <w:rFonts w:ascii="Lato Light" w:hAnsi="Lato Light"/>
+      <w:b/>
+      <w:color w:val="FFFFFF"/>
+      <w:sz w:val="48"/>
+    </w:rPr>
+  </w:style>
 </w:styles>
 </file>
</xml_diff>

<commit_message>
se agrego el estilo a la tabla
</commit_message>
<xml_diff>
--- a/informe/informe.docx
+++ b/informe/informe.docx
@@ -4,57 +4,12 @@
   <w:body>
     <w:p>
       <w:pPr>
-        <w:pStyle w:val="TextBody"/>
-        <w:spacing w:before="0" w:after="120"/>
+        <w:pStyle w:val="Normal"/>
+        <w:spacing w:lineRule="auto" w:line="240" w:before="0" w:after="0"/>
         <w:rPr/>
       </w:pPr>
       <w:r>
         <w:rPr/>
-        <w:drawing>
-          <wp:anchor behindDoc="1" distT="0" distB="0" distL="0" distR="0" simplePos="0" locked="0" layoutInCell="1" allowOverlap="1" relativeHeight="2">
-            <wp:simplePos x="0" y="0"/>
-            <wp:positionH relativeFrom="column">
-              <wp:posOffset>0</wp:posOffset>
-            </wp:positionH>
-            <wp:positionV relativeFrom="paragraph">
-              <wp:posOffset>635</wp:posOffset>
-            </wp:positionV>
-            <wp:extent cx="7760335" cy="10058400"/>
-            <wp:effectExtent l="0" t="0" r="0" b="0"/>
-            <wp:wrapNone/>
-            <wp:docPr id="1" name="Image1" descr=""/>
-            <wp:cNvGraphicFramePr>
-              <a:graphicFrameLocks xmlns:a="http://schemas.openxmlformats.org/drawingml/2006/main" noChangeAspect="1"/>
-            </wp:cNvGraphicFramePr>
-            <a:graphic xmlns:a="http://schemas.openxmlformats.org/drawingml/2006/main">
-              <a:graphicData uri="http://schemas.openxmlformats.org/drawingml/2006/picture">
-                <pic:pic xmlns:pic="http://schemas.openxmlformats.org/drawingml/2006/picture">
-                  <pic:nvPicPr>
-                    <pic:cNvPr id="1" name="Image1" descr=""/>
-                    <pic:cNvPicPr>
-                      <a:picLocks noChangeAspect="1" noChangeArrowheads="1"/>
-                    </pic:cNvPicPr>
-                  </pic:nvPicPr>
-                  <pic:blipFill>
-                    <a:blip r:embed="rId2"/>
-                    <a:stretch>
-                      <a:fillRect/>
-                    </a:stretch>
-                  </pic:blipFill>
-                  <pic:spPr bwMode="auto">
-                    <a:xfrm>
-                      <a:off x="0" y="0"/>
-                      <a:ext cx="7760335" cy="10058400"/>
-                    </a:xfrm>
-                    <a:prstGeom prst="rect">
-                      <a:avLst/>
-                    </a:prstGeom>
-                  </pic:spPr>
-                </pic:pic>
-              </a:graphicData>
-            </a:graphic>
-          </wp:anchor>
-        </w:drawing>
       </w:r>
     </w:p>
     <w:p>
@@ -94,12 +49,185 @@
         <w:t>En el siguiente gráfico se detallan los usuarios con mas urls bloqueadas por parte del webfilter del fortigate.</w:t>
       </w:r>
     </w:p>
+    <w:tbl>
+      <w:tblPr>
+        <w:tblStyle w:val="BTRTable"/>
+        <w:tblW w:type="auto" w:w="0"/>
+        <w:tblLook w:firstColumn="1" w:firstRow="1" w:lastColumn="0" w:lastRow="0" w:noHBand="0" w:noVBand="1" w:val="04A0"/>
+      </w:tblPr>
+      <w:tblGrid>
+        <w:gridCol w:w="4320"/>
+        <w:gridCol w:w="4320"/>
+      </w:tblGrid>
+      <w:tr>
+        <w:tc>
+          <w:tcPr>
+            <w:tcW w:type="dxa" w:w="4320"/>
+          </w:tcPr>
+          <w:p>
+            <w:r>
+              <w:t>Users</w:t>
+            </w:r>
+          </w:p>
+        </w:tc>
+        <w:tc>
+          <w:tcPr>
+            <w:tcW w:type="dxa" w:w="4320"/>
+          </w:tcPr>
+          <w:p>
+            <w:r>
+              <w:t>Blocks</w:t>
+            </w:r>
+          </w:p>
+        </w:tc>
+      </w:tr>
+      <w:tr>
+        <w:tc>
+          <w:tcPr>
+            <w:tcW w:type="dxa" w:w="4320"/>
+          </w:tcPr>
+          <w:p/>
+        </w:tc>
+        <w:tc>
+          <w:tcPr>
+            <w:tcW w:type="dxa" w:w="4320"/>
+          </w:tcPr>
+          <w:p/>
+        </w:tc>
+      </w:tr>
+      <w:tr>
+        <w:tc>
+          <w:tcPr>
+            <w:tcW w:type="dxa" w:w="4320"/>
+          </w:tcPr>
+          <w:p/>
+        </w:tc>
+        <w:tc>
+          <w:tcPr>
+            <w:tcW w:type="dxa" w:w="4320"/>
+          </w:tcPr>
+          <w:p/>
+        </w:tc>
+      </w:tr>
+      <w:tr>
+        <w:tc>
+          <w:tcPr>
+            <w:tcW w:type="dxa" w:w="4320"/>
+          </w:tcPr>
+          <w:p/>
+        </w:tc>
+        <w:tc>
+          <w:tcPr>
+            <w:tcW w:type="dxa" w:w="4320"/>
+          </w:tcPr>
+          <w:p/>
+        </w:tc>
+      </w:tr>
+      <w:tr>
+        <w:tc>
+          <w:tcPr>
+            <w:tcW w:type="dxa" w:w="4320"/>
+          </w:tcPr>
+          <w:p/>
+        </w:tc>
+        <w:tc>
+          <w:tcPr>
+            <w:tcW w:type="dxa" w:w="4320"/>
+          </w:tcPr>
+          <w:p/>
+        </w:tc>
+      </w:tr>
+      <w:tr>
+        <w:tc>
+          <w:tcPr>
+            <w:tcW w:type="dxa" w:w="4320"/>
+          </w:tcPr>
+          <w:p/>
+        </w:tc>
+        <w:tc>
+          <w:tcPr>
+            <w:tcW w:type="dxa" w:w="4320"/>
+          </w:tcPr>
+          <w:p/>
+        </w:tc>
+      </w:tr>
+      <w:tr>
+        <w:tc>
+          <w:tcPr>
+            <w:tcW w:type="dxa" w:w="4320"/>
+          </w:tcPr>
+          <w:p/>
+        </w:tc>
+        <w:tc>
+          <w:tcPr>
+            <w:tcW w:type="dxa" w:w="4320"/>
+          </w:tcPr>
+          <w:p/>
+        </w:tc>
+      </w:tr>
+      <w:tr>
+        <w:tc>
+          <w:tcPr>
+            <w:tcW w:type="dxa" w:w="4320"/>
+          </w:tcPr>
+          <w:p/>
+        </w:tc>
+        <w:tc>
+          <w:tcPr>
+            <w:tcW w:type="dxa" w:w="4320"/>
+          </w:tcPr>
+          <w:p/>
+        </w:tc>
+      </w:tr>
+      <w:tr>
+        <w:tc>
+          <w:tcPr>
+            <w:tcW w:type="dxa" w:w="4320"/>
+          </w:tcPr>
+          <w:p/>
+        </w:tc>
+        <w:tc>
+          <w:tcPr>
+            <w:tcW w:type="dxa" w:w="4320"/>
+          </w:tcPr>
+          <w:p/>
+        </w:tc>
+      </w:tr>
+      <w:tr>
+        <w:tc>
+          <w:tcPr>
+            <w:tcW w:type="dxa" w:w="4320"/>
+          </w:tcPr>
+          <w:p/>
+        </w:tc>
+        <w:tc>
+          <w:tcPr>
+            <w:tcW w:type="dxa" w:w="4320"/>
+          </w:tcPr>
+          <w:p/>
+        </w:tc>
+      </w:tr>
+      <w:tr>
+        <w:tc>
+          <w:tcPr>
+            <w:tcW w:type="dxa" w:w="4320"/>
+          </w:tcPr>
+          <w:p/>
+        </w:tc>
+        <w:tc>
+          <w:tcPr>
+            <w:tcW w:type="dxa" w:w="4320"/>
+          </w:tcPr>
+          <w:p/>
+        </w:tc>
+      </w:tr>
+    </w:tbl>
     <w:p>
       <w:r>
         <w:drawing>
           <wp:inline xmlns:a="http://schemas.openxmlformats.org/drawingml/2006/main" xmlns:pic="http://schemas.openxmlformats.org/drawingml/2006/picture">
             <wp:extent cx="5952744" cy="3803904"/>
-            <wp:docPr id="2" name="Picture 2"/>
+            <wp:docPr id="1" name="Picture 1"/>
             <wp:cNvGraphicFramePr>
               <a:graphicFrameLocks noChangeAspect="1"/>
             </wp:cNvGraphicFramePr>
@@ -111,7 +239,7 @@
                     <pic:cNvPicPr/>
                   </pic:nvPicPr>
                   <pic:blipFill>
-                    <a:blip r:embed="rId5"/>
+                    <a:blip r:embed="rId8"/>
                     <a:stretch>
                       <a:fillRect/>
                     </a:stretch>
@@ -136,16 +264,92 @@
       </w:r>
     </w:p>
     <w:sectPr>
+      <w:headerReference w:type="default" r:id="rId2"/>
+      <w:headerReference w:type="first" r:id="rId3"/>
       <w:type w:val="nextPage"/>
       <w:pgSz w:w="12240" w:h="15840"/>
       <w:pgMar w:left="1800" w:right="1800" w:header="0" w:top="1440" w:footer="0" w:bottom="1440" w:gutter="0"/>
       <w:pgNumType w:fmt="decimal"/>
       <w:formProt w:val="false"/>
+      <w:titlePg/>
       <w:textDirection w:val="lrTb"/>
-      <w:docGrid w:type="default" w:linePitch="360" w:charSpace="0"/>
+      <w:docGrid w:type="default" w:linePitch="381" w:charSpace="0"/>
     </w:sectPr>
   </w:body>
 </w:document>
+</file>
+
+<file path=word/header1.xml><?xml version="1.0" encoding="utf-8"?>
+<w:hdr xmlns:o="urn:schemas-microsoft-com:office:office" xmlns:r="http://schemas.openxmlformats.org/officeDocument/2006/relationships" xmlns:v="urn:schemas-microsoft-com:vml" xmlns:w="http://schemas.openxmlformats.org/wordprocessingml/2006/main" xmlns:w10="urn:schemas-microsoft-com:office:word" xmlns:wp="http://schemas.openxmlformats.org/drawingml/2006/wordprocessingDrawing" xmlns:wps="http://schemas.microsoft.com/office/word/2010/wordprocessingShape" xmlns:wpg="http://schemas.microsoft.com/office/word/2010/wordprocessingGroup" xmlns:mc="http://schemas.openxmlformats.org/markup-compatibility/2006" xmlns:wp14="http://schemas.microsoft.com/office/word/2010/wordprocessingDrawing" xmlns:w14="http://schemas.microsoft.com/office/word/2010/wordml" mc:Ignorable="w14 wp14">
+  <w:p>
+    <w:pPr>
+      <w:pStyle w:val="Header"/>
+      <w:rPr/>
+    </w:pPr>
+    <w:r>
+      <w:rPr/>
+    </w:r>
+  </w:p>
+</w:hdr>
+</file>
+
+<file path=word/header2.xml><?xml version="1.0" encoding="utf-8"?>
+<w:hdr xmlns:o="urn:schemas-microsoft-com:office:office" xmlns:r="http://schemas.openxmlformats.org/officeDocument/2006/relationships" xmlns:v="urn:schemas-microsoft-com:vml" xmlns:w="http://schemas.openxmlformats.org/wordprocessingml/2006/main" xmlns:w10="urn:schemas-microsoft-com:office:word" xmlns:wp="http://schemas.openxmlformats.org/drawingml/2006/wordprocessingDrawing" xmlns:wps="http://schemas.microsoft.com/office/word/2010/wordprocessingShape" xmlns:wpg="http://schemas.microsoft.com/office/word/2010/wordprocessingGroup" xmlns:mc="http://schemas.openxmlformats.org/markup-compatibility/2006" xmlns:wp14="http://schemas.microsoft.com/office/word/2010/wordprocessingDrawing" xmlns:w14="http://schemas.microsoft.com/office/word/2010/wordml" mc:Ignorable="w14 wp14">
+  <w:p>
+    <w:pPr>
+      <w:pStyle w:val="Header"/>
+      <w:rPr/>
+    </w:pPr>
+    <w:r>
+      <w:rPr/>
+      <w:drawing>
+        <wp:anchor behindDoc="1" distT="0" distB="0" distL="0" distR="0" simplePos="0" locked="0" layoutInCell="1" allowOverlap="1" relativeHeight="2">
+          <wp:simplePos x="0" y="0"/>
+          <wp:positionH relativeFrom="column">
+            <wp:posOffset>0</wp:posOffset>
+          </wp:positionH>
+          <wp:positionV relativeFrom="paragraph">
+            <wp:posOffset>200025</wp:posOffset>
+          </wp:positionV>
+          <wp:extent cx="7761605" cy="10058400"/>
+          <wp:effectExtent l="0" t="0" r="0" b="0"/>
+          <wp:wrapNone/>
+          <wp:docPr id="1" name="Image1" descr=""/>
+          <wp:cNvGraphicFramePr>
+            <a:graphicFrameLocks xmlns:a="http://schemas.openxmlformats.org/drawingml/2006/main" noChangeAspect="1"/>
+          </wp:cNvGraphicFramePr>
+          <a:graphic xmlns:a="http://schemas.openxmlformats.org/drawingml/2006/main">
+            <a:graphicData uri="http://schemas.openxmlformats.org/drawingml/2006/picture">
+              <pic:pic xmlns:pic="http://schemas.openxmlformats.org/drawingml/2006/picture">
+                <pic:nvPicPr>
+                  <pic:cNvPr id="1" name="Image1" descr=""/>
+                  <pic:cNvPicPr>
+                    <a:picLocks noChangeAspect="1" noChangeArrowheads="1"/>
+                  </pic:cNvPicPr>
+                </pic:nvPicPr>
+                <pic:blipFill>
+                  <a:blip r:embed="rId1"/>
+                  <a:stretch>
+                    <a:fillRect/>
+                  </a:stretch>
+                </pic:blipFill>
+                <pic:spPr bwMode="auto">
+                  <a:xfrm>
+                    <a:off x="0" y="0"/>
+                    <a:ext cx="7761605" cy="10058400"/>
+                  </a:xfrm>
+                  <a:prstGeom prst="rect">
+                    <a:avLst/>
+                  </a:prstGeom>
+                </pic:spPr>
+              </pic:pic>
+            </a:graphicData>
+          </a:graphic>
+        </wp:anchor>
+      </w:drawing>
+    </w:r>
+  </w:p>
+</w:hdr>
 </file>
 
 <file path=word/styles.xml><?xml version="1.0" encoding="utf-8"?>
@@ -153,8 +357,7 @@
   <w:docDefaults>
     <w:rPrDefault>
       <w:rPr>
-        <w:rFonts w:ascii="Cambria" w:hAnsi="Cambria" w:eastAsia="ＭＳ 明朝" w:cs="DejaVu Sans"/>
-        <w:sz w:val="20"/>
+        <w:rFonts w:ascii="Cambria" w:hAnsi="Cambria" w:eastAsia="MS Mincho" w:cs="DejaVu Sans"/>
         <w:szCs w:val="22"/>
         <w:lang w:val="en-US" w:eastAsia="en-US" w:bidi="ar-SA"/>
       </w:rPr>
@@ -163,19 +366,390 @@
       <w:pPr/>
     </w:pPrDefault>
   </w:docDefaults>
-  <w:style w:type="paragraph" w:styleId="Normal">
+  <w:latentStyles w:defLockedState="0" w:defUIPriority="99" w:defSemiHidden="0" w:defUnhideWhenUsed="0" w:defQFormat="0" w:count="371">
+    <w:lsdException w:name="Normal" w:uiPriority="0" w:qFormat="1"/>
+    <w:lsdException w:name="heading 1" w:uiPriority="9" w:qFormat="1"/>
+    <w:lsdException w:name="heading 2" w:uiPriority="9" w:semiHidden="1" w:unhideWhenUsed="1" w:qFormat="1"/>
+    <w:lsdException w:name="heading 3" w:uiPriority="9" w:semiHidden="1" w:unhideWhenUsed="1" w:qFormat="1"/>
+    <w:lsdException w:name="heading 4" w:uiPriority="9" w:semiHidden="1" w:unhideWhenUsed="1" w:qFormat="1"/>
+    <w:lsdException w:name="heading 5" w:uiPriority="9" w:semiHidden="1" w:unhideWhenUsed="1" w:qFormat="1"/>
+    <w:lsdException w:name="heading 6" w:uiPriority="9" w:semiHidden="1" w:unhideWhenUsed="1" w:qFormat="1"/>
+    <w:lsdException w:name="heading 7" w:uiPriority="9" w:semiHidden="1" w:unhideWhenUsed="1" w:qFormat="1"/>
+    <w:lsdException w:name="heading 8" w:uiPriority="9" w:semiHidden="1" w:unhideWhenUsed="1" w:qFormat="1"/>
+    <w:lsdException w:name="heading 9" w:uiPriority="9" w:semiHidden="1" w:unhideWhenUsed="1" w:qFormat="1"/>
+    <w:lsdException w:name="index 1" w:semiHidden="1" w:unhideWhenUsed="1"/>
+    <w:lsdException w:name="index 2" w:semiHidden="1" w:unhideWhenUsed="1"/>
+    <w:lsdException w:name="index 3" w:semiHidden="1" w:unhideWhenUsed="1"/>
+    <w:lsdException w:name="index 4" w:semiHidden="1" w:unhideWhenUsed="1"/>
+    <w:lsdException w:name="index 5" w:semiHidden="1" w:unhideWhenUsed="1"/>
+    <w:lsdException w:name="index 6" w:semiHidden="1" w:unhideWhenUsed="1"/>
+    <w:lsdException w:name="index 7" w:semiHidden="1" w:unhideWhenUsed="1"/>
+    <w:lsdException w:name="index 8" w:semiHidden="1" w:unhideWhenUsed="1"/>
+    <w:lsdException w:name="index 9" w:semiHidden="1" w:unhideWhenUsed="1"/>
+    <w:lsdException w:name="toc 1" w:uiPriority="39" w:semiHidden="1" w:unhideWhenUsed="1"/>
+    <w:lsdException w:name="toc 2" w:uiPriority="39" w:semiHidden="1" w:unhideWhenUsed="1"/>
+    <w:lsdException w:name="toc 3" w:uiPriority="39" w:semiHidden="1" w:unhideWhenUsed="1"/>
+    <w:lsdException w:name="toc 4" w:uiPriority="39" w:semiHidden="1" w:unhideWhenUsed="1"/>
+    <w:lsdException w:name="toc 5" w:uiPriority="39" w:semiHidden="1" w:unhideWhenUsed="1"/>
+    <w:lsdException w:name="toc 6" w:uiPriority="39" w:semiHidden="1" w:unhideWhenUsed="1"/>
+    <w:lsdException w:name="toc 7" w:uiPriority="39" w:semiHidden="1" w:unhideWhenUsed="1"/>
+    <w:lsdException w:name="toc 8" w:uiPriority="39" w:semiHidden="1" w:unhideWhenUsed="1"/>
+    <w:lsdException w:name="toc 9" w:uiPriority="39" w:semiHidden="1" w:unhideWhenUsed="1"/>
+    <w:lsdException w:name="Normal Indent" w:semiHidden="1" w:unhideWhenUsed="1"/>
+    <w:lsdException w:name="footnote text" w:semiHidden="1" w:unhideWhenUsed="1"/>
+    <w:lsdException w:name="annotation text" w:semiHidden="1" w:unhideWhenUsed="1"/>
+    <w:lsdException w:name="header" w:semiHidden="1" w:unhideWhenUsed="1"/>
+    <w:lsdException w:name="footer" w:semiHidden="1" w:unhideWhenUsed="1"/>
+    <w:lsdException w:name="index heading" w:semiHidden="1" w:unhideWhenUsed="1"/>
+    <w:lsdException w:name="caption" w:uiPriority="35" w:semiHidden="1" w:unhideWhenUsed="1" w:qFormat="1"/>
+    <w:lsdException w:name="table of figures" w:semiHidden="1" w:unhideWhenUsed="1"/>
+    <w:lsdException w:name="envelope address" w:semiHidden="1" w:unhideWhenUsed="1"/>
+    <w:lsdException w:name="envelope return" w:semiHidden="1" w:unhideWhenUsed="1"/>
+    <w:lsdException w:name="footnote reference" w:semiHidden="1" w:unhideWhenUsed="1"/>
+    <w:lsdException w:name="annotation reference" w:semiHidden="1" w:unhideWhenUsed="1"/>
+    <w:lsdException w:name="line number" w:semiHidden="1" w:unhideWhenUsed="1"/>
+    <w:lsdException w:name="page number" w:semiHidden="1" w:unhideWhenUsed="1"/>
+    <w:lsdException w:name="endnote reference" w:semiHidden="1" w:unhideWhenUsed="1"/>
+    <w:lsdException w:name="endnote text" w:semiHidden="1" w:unhideWhenUsed="1"/>
+    <w:lsdException w:name="table of authorities" w:semiHidden="1" w:unhideWhenUsed="1"/>
+    <w:lsdException w:name="macro" w:semiHidden="1" w:unhideWhenUsed="1"/>
+    <w:lsdException w:name="toa heading" w:semiHidden="1" w:unhideWhenUsed="1"/>
+    <w:lsdException w:name="List" w:semiHidden="1" w:unhideWhenUsed="1"/>
+    <w:lsdException w:name="List Bullet" w:semiHidden="1" w:unhideWhenUsed="1"/>
+    <w:lsdException w:name="List Number" w:semiHidden="1" w:unhideWhenUsed="1"/>
+    <w:lsdException w:name="List 2" w:semiHidden="1" w:unhideWhenUsed="1"/>
+    <w:lsdException w:name="List 3" w:semiHidden="1" w:unhideWhenUsed="1"/>
+    <w:lsdException w:name="List 4" w:semiHidden="1" w:unhideWhenUsed="1"/>
+    <w:lsdException w:name="List 5" w:semiHidden="1" w:unhideWhenUsed="1"/>
+    <w:lsdException w:name="List Bullet 2" w:semiHidden="1" w:unhideWhenUsed="1"/>
+    <w:lsdException w:name="List Bullet 3" w:semiHidden="1" w:unhideWhenUsed="1"/>
+    <w:lsdException w:name="List Bullet 4" w:semiHidden="1" w:unhideWhenUsed="1"/>
+    <w:lsdException w:name="List Bullet 5" w:semiHidden="1" w:unhideWhenUsed="1"/>
+    <w:lsdException w:name="List Number 2" w:semiHidden="1" w:unhideWhenUsed="1"/>
+    <w:lsdException w:name="List Number 3" w:semiHidden="1" w:unhideWhenUsed="1"/>
+    <w:lsdException w:name="List Number 4" w:semiHidden="1" w:unhideWhenUsed="1"/>
+    <w:lsdException w:name="List Number 5" w:semiHidden="1" w:unhideWhenUsed="1"/>
+    <w:lsdException w:name="Title" w:uiPriority="10" w:qFormat="1"/>
+    <w:lsdException w:name="Closing" w:semiHidden="1" w:unhideWhenUsed="1"/>
+    <w:lsdException w:name="Signature" w:semiHidden="1" w:unhideWhenUsed="1"/>
+    <w:lsdException w:name="Default Paragraph Font" w:uiPriority="1" w:semiHidden="1" w:unhideWhenUsed="1"/>
+    <w:lsdException w:name="Body Text" w:semiHidden="1" w:unhideWhenUsed="1"/>
+    <w:lsdException w:name="Body Text Indent" w:semiHidden="1" w:unhideWhenUsed="1"/>
+    <w:lsdException w:name="List Continue" w:semiHidden="1" w:unhideWhenUsed="1"/>
+    <w:lsdException w:name="List Continue 2" w:semiHidden="1" w:unhideWhenUsed="1"/>
+    <w:lsdException w:name="List Continue 3" w:semiHidden="1" w:unhideWhenUsed="1"/>
+    <w:lsdException w:name="List Continue 4" w:semiHidden="1" w:unhideWhenUsed="1"/>
+    <w:lsdException w:name="List Continue 5" w:semiHidden="1" w:unhideWhenUsed="1"/>
+    <w:lsdException w:name="Message Header" w:semiHidden="1" w:unhideWhenUsed="1"/>
+    <w:lsdException w:name="Subtitle" w:uiPriority="11" w:qFormat="1"/>
+    <w:lsdException w:name="Salutation" w:semiHidden="1" w:unhideWhenUsed="1"/>
+    <w:lsdException w:name="Date" w:semiHidden="1" w:unhideWhenUsed="1"/>
+    <w:lsdException w:name="Body Text First Indent" w:semiHidden="1" w:unhideWhenUsed="1"/>
+    <w:lsdException w:name="Body Text First Indent 2" w:semiHidden="1" w:unhideWhenUsed="1"/>
+    <w:lsdException w:name="Note Heading" w:semiHidden="1" w:unhideWhenUsed="1"/>
+    <w:lsdException w:name="Body Text 2" w:semiHidden="1" w:unhideWhenUsed="1"/>
+    <w:lsdException w:name="Body Text 3" w:semiHidden="1" w:unhideWhenUsed="1"/>
+    <w:lsdException w:name="Body Text Indent 2" w:semiHidden="1" w:unhideWhenUsed="1"/>
+    <w:lsdException w:name="Body Text Indent 3" w:semiHidden="1" w:unhideWhenUsed="1"/>
+    <w:lsdException w:name="Block Text" w:semiHidden="1" w:unhideWhenUsed="1"/>
+    <w:lsdException w:name="Hyperlink" w:semiHidden="1" w:unhideWhenUsed="1"/>
+    <w:lsdException w:name="FollowedHyperlink" w:semiHidden="1" w:unhideWhenUsed="1"/>
+    <w:lsdException w:name="Strong" w:uiPriority="22" w:qFormat="1"/>
+    <w:lsdException w:name="Emphasis" w:uiPriority="20" w:qFormat="1"/>
+    <w:lsdException w:name="Document Map" w:semiHidden="1" w:unhideWhenUsed="1"/>
+    <w:lsdException w:name="Plain Text" w:semiHidden="1" w:unhideWhenUsed="1"/>
+    <w:lsdException w:name="E-mail Signature" w:semiHidden="1" w:unhideWhenUsed="1"/>
+    <w:lsdException w:name="HTML Top of Form" w:semiHidden="1" w:unhideWhenUsed="1"/>
+    <w:lsdException w:name="HTML Bottom of Form" w:semiHidden="1" w:unhideWhenUsed="1"/>
+    <w:lsdException w:name="Normal (Web)" w:semiHidden="1" w:unhideWhenUsed="1"/>
+    <w:lsdException w:name="HTML Acronym" w:semiHidden="1" w:unhideWhenUsed="1"/>
+    <w:lsdException w:name="HTML Address" w:semiHidden="1" w:unhideWhenUsed="1"/>
+    <w:lsdException w:name="HTML Cite" w:semiHidden="1" w:unhideWhenUsed="1"/>
+    <w:lsdException w:name="HTML Code" w:semiHidden="1" w:unhideWhenUsed="1"/>
+    <w:lsdException w:name="HTML Definition" w:semiHidden="1" w:unhideWhenUsed="1"/>
+    <w:lsdException w:name="HTML Keyboard" w:semiHidden="1" w:unhideWhenUsed="1"/>
+    <w:lsdException w:name="HTML Preformatted" w:semiHidden="1" w:unhideWhenUsed="1"/>
+    <w:lsdException w:name="HTML Sample" w:semiHidden="1" w:unhideWhenUsed="1"/>
+    <w:lsdException w:name="HTML Typewriter" w:semiHidden="1" w:unhideWhenUsed="1"/>
+    <w:lsdException w:name="HTML Variable" w:semiHidden="1" w:unhideWhenUsed="1"/>
+    <w:lsdException w:name="Normal Table" w:semiHidden="1" w:unhideWhenUsed="1"/>
+    <w:lsdException w:name="annotation subject" w:semiHidden="1" w:unhideWhenUsed="1"/>
+    <w:lsdException w:name="No List" w:semiHidden="1" w:unhideWhenUsed="1"/>
+    <w:lsdException w:name="Outline List 1" w:semiHidden="1" w:unhideWhenUsed="1"/>
+    <w:lsdException w:name="Outline List 2" w:semiHidden="1" w:unhideWhenUsed="1"/>
+    <w:lsdException w:name="Outline List 3" w:semiHidden="1" w:unhideWhenUsed="1"/>
+    <w:lsdException w:name="Table Simple 1" w:semiHidden="1" w:unhideWhenUsed="1"/>
+    <w:lsdException w:name="Table Simple 2" w:semiHidden="1" w:unhideWhenUsed="1"/>
+    <w:lsdException w:name="Table Simple 3" w:semiHidden="1" w:unhideWhenUsed="1"/>
+    <w:lsdException w:name="Table Classic 1" w:semiHidden="1" w:unhideWhenUsed="1"/>
+    <w:lsdException w:name="Table Classic 2" w:semiHidden="1" w:unhideWhenUsed="1"/>
+    <w:lsdException w:name="Table Classic 3" w:semiHidden="1" w:unhideWhenUsed="1"/>
+    <w:lsdException w:name="Table Classic 4" w:semiHidden="1" w:unhideWhenUsed="1"/>
+    <w:lsdException w:name="Table Colorful 1" w:semiHidden="1" w:unhideWhenUsed="1"/>
+    <w:lsdException w:name="Table Colorful 2" w:semiHidden="1" w:unhideWhenUsed="1"/>
+    <w:lsdException w:name="Table Colorful 3" w:semiHidden="1" w:unhideWhenUsed="1"/>
+    <w:lsdException w:name="Table Columns 1" w:semiHidden="1" w:unhideWhenUsed="1"/>
+    <w:lsdException w:name="Table Columns 2" w:semiHidden="1" w:unhideWhenUsed="1"/>
+    <w:lsdException w:name="Table Columns 3" w:semiHidden="1" w:unhideWhenUsed="1"/>
+    <w:lsdException w:name="Table Columns 4" w:semiHidden="1" w:unhideWhenUsed="1"/>
+    <w:lsdException w:name="Table Columns 5" w:semiHidden="1" w:unhideWhenUsed="1"/>
+    <w:lsdException w:name="Table Grid 1" w:semiHidden="1" w:unhideWhenUsed="1"/>
+    <w:lsdException w:name="Table Grid 2" w:semiHidden="1" w:unhideWhenUsed="1"/>
+    <w:lsdException w:name="Table Grid 3" w:semiHidden="1" w:unhideWhenUsed="1"/>
+    <w:lsdException w:name="Table Grid 4" w:semiHidden="1" w:unhideWhenUsed="1"/>
+    <w:lsdException w:name="Table Grid 5" w:semiHidden="1" w:unhideWhenUsed="1"/>
+    <w:lsdException w:name="Table Grid 6" w:semiHidden="1" w:unhideWhenUsed="1"/>
+    <w:lsdException w:name="Table Grid 7" w:semiHidden="1" w:unhideWhenUsed="1"/>
+    <w:lsdException w:name="Table Grid 8" w:semiHidden="1" w:unhideWhenUsed="1"/>
+    <w:lsdException w:name="Table List 1" w:semiHidden="1" w:unhideWhenUsed="1"/>
+    <w:lsdException w:name="Table List 2" w:semiHidden="1" w:unhideWhenUsed="1"/>
+    <w:lsdException w:name="Table List 3" w:semiHidden="1" w:unhideWhenUsed="1"/>
+    <w:lsdException w:name="Table List 4" w:semiHidden="1" w:unhideWhenUsed="1"/>
+    <w:lsdException w:name="Table List 5" w:semiHidden="1" w:unhideWhenUsed="1"/>
+    <w:lsdException w:name="Table List 6" w:semiHidden="1" w:unhideWhenUsed="1"/>
+    <w:lsdException w:name="Table List 7" w:semiHidden="1" w:unhideWhenUsed="1"/>
+    <w:lsdException w:name="Table List 8" w:semiHidden="1" w:unhideWhenUsed="1"/>
+    <w:lsdException w:name="Table 3D effects 1" w:semiHidden="1" w:unhideWhenUsed="1"/>
+    <w:lsdException w:name="Table 3D effects 2" w:semiHidden="1" w:unhideWhenUsed="1"/>
+    <w:lsdException w:name="Table 3D effects 3" w:semiHidden="1" w:unhideWhenUsed="1"/>
+    <w:lsdException w:name="Table Contemporary" w:semiHidden="1" w:unhideWhenUsed="1"/>
+    <w:lsdException w:name="Table Elegant" w:semiHidden="1" w:unhideWhenUsed="1"/>
+    <w:lsdException w:name="Table Professional" w:semiHidden="1" w:unhideWhenUsed="1"/>
+    <w:lsdException w:name="Table Subtle 1" w:semiHidden="1" w:unhideWhenUsed="1"/>
+    <w:lsdException w:name="Table Subtle 2" w:semiHidden="1" w:unhideWhenUsed="1"/>
+    <w:lsdException w:name="Table Web 1" w:semiHidden="1" w:unhideWhenUsed="1"/>
+    <w:lsdException w:name="Table Web 2" w:semiHidden="1" w:unhideWhenUsed="1"/>
+    <w:lsdException w:name="Table Web 3" w:semiHidden="1" w:unhideWhenUsed="1"/>
+    <w:lsdException w:name="Balloon Text" w:semiHidden="1" w:unhideWhenUsed="1"/>
+    <w:lsdException w:name="Table Grid" w:uiPriority="39"/>
+    <w:lsdException w:name="Table Theme" w:semiHidden="1" w:unhideWhenUsed="1"/>
+    <w:lsdException w:name="Placeholder Text" w:semiHidden="1"/>
+    <w:lsdException w:name="No Spacing" w:uiPriority="1" w:qFormat="1"/>
+    <w:lsdException w:name="Light Shading" w:uiPriority="60"/>
+    <w:lsdException w:name="Light List" w:uiPriority="61"/>
+    <w:lsdException w:name="Light Grid" w:uiPriority="62"/>
+    <w:lsdException w:name="Medium Shading 1" w:uiPriority="63"/>
+    <w:lsdException w:name="Medium Shading 2" w:uiPriority="64"/>
+    <w:lsdException w:name="Medium List 1" w:uiPriority="65"/>
+    <w:lsdException w:name="Medium List 2" w:uiPriority="66"/>
+    <w:lsdException w:name="Medium Grid 1" w:uiPriority="67"/>
+    <w:lsdException w:name="Medium Grid 2" w:uiPriority="68"/>
+    <w:lsdException w:name="Medium Grid 3" w:uiPriority="69"/>
+    <w:lsdException w:name="Dark List" w:uiPriority="70"/>
+    <w:lsdException w:name="Colorful Shading" w:uiPriority="71"/>
+    <w:lsdException w:name="Colorful List" w:uiPriority="72"/>
+    <w:lsdException w:name="Colorful Grid" w:uiPriority="73"/>
+    <w:lsdException w:name="Light Shading Accent 1" w:uiPriority="60"/>
+    <w:lsdException w:name="Light List Accent 1" w:uiPriority="61"/>
+    <w:lsdException w:name="Light Grid Accent 1" w:uiPriority="62"/>
+    <w:lsdException w:name="Medium Shading 1 Accent 1" w:uiPriority="63"/>
+    <w:lsdException w:name="Medium Shading 2 Accent 1" w:uiPriority="64"/>
+    <w:lsdException w:name="Medium List 1 Accent 1" w:uiPriority="65"/>
+    <w:lsdException w:name="Revision" w:semiHidden="1"/>
+    <w:lsdException w:name="List Paragraph" w:uiPriority="34" w:qFormat="1"/>
+    <w:lsdException w:name="Quote" w:uiPriority="29" w:qFormat="1"/>
+    <w:lsdException w:name="Intense Quote" w:uiPriority="30" w:qFormat="1"/>
+    <w:lsdException w:name="Medium List 2 Accent 1" w:uiPriority="66"/>
+    <w:lsdException w:name="Medium Grid 1 Accent 1" w:uiPriority="67"/>
+    <w:lsdException w:name="Medium Grid 2 Accent 1" w:uiPriority="68"/>
+    <w:lsdException w:name="Medium Grid 3 Accent 1" w:uiPriority="69"/>
+    <w:lsdException w:name="Dark List Accent 1" w:uiPriority="70"/>
+    <w:lsdException w:name="Colorful Shading Accent 1" w:uiPriority="71"/>
+    <w:lsdException w:name="Colorful List Accent 1" w:uiPriority="72"/>
+    <w:lsdException w:name="Colorful Grid Accent 1" w:uiPriority="73"/>
+    <w:lsdException w:name="Light Shading Accent 2" w:uiPriority="60"/>
+    <w:lsdException w:name="Light List Accent 2" w:uiPriority="61"/>
+    <w:lsdException w:name="Light Grid Accent 2" w:uiPriority="62"/>
+    <w:lsdException w:name="Medium Shading 1 Accent 2" w:uiPriority="63"/>
+    <w:lsdException w:name="Medium Shading 2 Accent 2" w:uiPriority="64"/>
+    <w:lsdException w:name="Medium List 1 Accent 2" w:uiPriority="65"/>
+    <w:lsdException w:name="Medium List 2 Accent 2" w:uiPriority="66"/>
+    <w:lsdException w:name="Medium Grid 1 Accent 2" w:uiPriority="67"/>
+    <w:lsdException w:name="Medium Grid 2 Accent 2" w:uiPriority="68"/>
+    <w:lsdException w:name="Medium Grid 3 Accent 2" w:uiPriority="69"/>
+    <w:lsdException w:name="Dark List Accent 2" w:uiPriority="70"/>
+    <w:lsdException w:name="Colorful Shading Accent 2" w:uiPriority="71"/>
+    <w:lsdException w:name="Colorful List Accent 2" w:uiPriority="72"/>
+    <w:lsdException w:name="Colorful Grid Accent 2" w:uiPriority="73"/>
+    <w:lsdException w:name="Light Shading Accent 3" w:uiPriority="60"/>
+    <w:lsdException w:name="Light List Accent 3" w:uiPriority="61"/>
+    <w:lsdException w:name="Light Grid Accent 3" w:uiPriority="62"/>
+    <w:lsdException w:name="Medium Shading 1 Accent 3" w:uiPriority="63"/>
+    <w:lsdException w:name="Medium Shading 2 Accent 3" w:uiPriority="64"/>
+    <w:lsdException w:name="Medium List 1 Accent 3" w:uiPriority="65"/>
+    <w:lsdException w:name="Medium List 2 Accent 3" w:uiPriority="66"/>
+    <w:lsdException w:name="Medium Grid 1 Accent 3" w:uiPriority="67"/>
+    <w:lsdException w:name="Medium Grid 2 Accent 3" w:uiPriority="68"/>
+    <w:lsdException w:name="Medium Grid 3 Accent 3" w:uiPriority="69"/>
+    <w:lsdException w:name="Dark List Accent 3" w:uiPriority="70"/>
+    <w:lsdException w:name="Colorful Shading Accent 3" w:uiPriority="71"/>
+    <w:lsdException w:name="Colorful List Accent 3" w:uiPriority="72"/>
+    <w:lsdException w:name="Colorful Grid Accent 3" w:uiPriority="73"/>
+    <w:lsdException w:name="Light Shading Accent 4" w:uiPriority="60"/>
+    <w:lsdException w:name="Light List Accent 4" w:uiPriority="61"/>
+    <w:lsdException w:name="Light Grid Accent 4" w:uiPriority="62"/>
+    <w:lsdException w:name="Medium Shading 1 Accent 4" w:uiPriority="63"/>
+    <w:lsdException w:name="Medium Shading 2 Accent 4" w:uiPriority="64"/>
+    <w:lsdException w:name="Medium List 1 Accent 4" w:uiPriority="65"/>
+    <w:lsdException w:name="Medium List 2 Accent 4" w:uiPriority="66"/>
+    <w:lsdException w:name="Medium Grid 1 Accent 4" w:uiPriority="67"/>
+    <w:lsdException w:name="Medium Grid 2 Accent 4" w:uiPriority="68"/>
+    <w:lsdException w:name="Medium Grid 3 Accent 4" w:uiPriority="69"/>
+    <w:lsdException w:name="Dark List Accent 4" w:uiPriority="70"/>
+    <w:lsdException w:name="Colorful Shading Accent 4" w:uiPriority="71"/>
+    <w:lsdException w:name="Colorful List Accent 4" w:uiPriority="72"/>
+    <w:lsdException w:name="Colorful Grid Accent 4" w:uiPriority="73"/>
+    <w:lsdException w:name="Light Shading Accent 5" w:uiPriority="60"/>
+    <w:lsdException w:name="Light List Accent 5" w:uiPriority="61"/>
+    <w:lsdException w:name="Light Grid Accent 5" w:uiPriority="62"/>
+    <w:lsdException w:name="Medium Shading 1 Accent 5" w:uiPriority="63"/>
+    <w:lsdException w:name="Medium Shading 2 Accent 5" w:uiPriority="64"/>
+    <w:lsdException w:name="Medium List 1 Accent 5" w:uiPriority="65"/>
+    <w:lsdException w:name="Medium List 2 Accent 5" w:uiPriority="66"/>
+    <w:lsdException w:name="Medium Grid 1 Accent 5" w:uiPriority="67"/>
+    <w:lsdException w:name="Medium Grid 2 Accent 5" w:uiPriority="68"/>
+    <w:lsdException w:name="Medium Grid 3 Accent 5" w:uiPriority="69"/>
+    <w:lsdException w:name="Dark List Accent 5" w:uiPriority="70"/>
+    <w:lsdException w:name="Colorful Shading Accent 5" w:uiPriority="71"/>
+    <w:lsdException w:name="Colorful List Accent 5" w:uiPriority="72"/>
+    <w:lsdException w:name="Colorful Grid Accent 5" w:uiPriority="73"/>
+    <w:lsdException w:name="Light Shading Accent 6" w:uiPriority="60"/>
+    <w:lsdException w:name="Light List Accent 6" w:uiPriority="61"/>
+    <w:lsdException w:name="Light Grid Accent 6" w:uiPriority="62"/>
+    <w:lsdException w:name="Medium Shading 1 Accent 6" w:uiPriority="63"/>
+    <w:lsdException w:name="Medium Shading 2 Accent 6" w:uiPriority="64"/>
+    <w:lsdException w:name="Medium List 1 Accent 6" w:uiPriority="65"/>
+    <w:lsdException w:name="Medium List 2 Accent 6" w:uiPriority="66"/>
+    <w:lsdException w:name="Medium Grid 1 Accent 6" w:uiPriority="67"/>
+    <w:lsdException w:name="Medium Grid 2 Accent 6" w:uiPriority="68"/>
+    <w:lsdException w:name="Medium Grid 3 Accent 6" w:uiPriority="69"/>
+    <w:lsdException w:name="Dark List Accent 6" w:uiPriority="70"/>
+    <w:lsdException w:name="Colorful Shading Accent 6" w:uiPriority="71"/>
+    <w:lsdException w:name="Colorful List Accent 6" w:uiPriority="72"/>
+    <w:lsdException w:name="Colorful Grid Accent 6" w:uiPriority="73"/>
+    <w:lsdException w:name="Subtle Emphasis" w:uiPriority="19" w:qFormat="1"/>
+    <w:lsdException w:name="Intense Emphasis" w:uiPriority="21" w:qFormat="1"/>
+    <w:lsdException w:name="Subtle Reference" w:uiPriority="31" w:qFormat="1"/>
+    <w:lsdException w:name="Intense Reference" w:uiPriority="32" w:qFormat="1"/>
+    <w:lsdException w:name="Book Title" w:uiPriority="33" w:qFormat="1"/>
+    <w:lsdException w:name="Bibliography" w:uiPriority="37" w:semiHidden="1" w:unhideWhenUsed="1"/>
+    <w:lsdException w:name="TOC Heading" w:uiPriority="39" w:semiHidden="1" w:unhideWhenUsed="1" w:qFormat="1"/>
+    <w:lsdException w:name="Plain Table 1" w:uiPriority="41"/>
+    <w:lsdException w:name="Plain Table 2" w:uiPriority="42"/>
+    <w:lsdException w:name="Plain Table 3" w:uiPriority="43"/>
+    <w:lsdException w:name="Plain Table 4" w:uiPriority="44"/>
+    <w:lsdException w:name="Plain Table 5" w:uiPriority="45"/>
+    <w:lsdException w:name="Grid Table Light" w:uiPriority="40"/>
+    <w:lsdException w:name="Grid Table 1 Light" w:uiPriority="46"/>
+    <w:lsdException w:name="Grid Table 2" w:uiPriority="47"/>
+    <w:lsdException w:name="Grid Table 3" w:uiPriority="48"/>
+    <w:lsdException w:name="Grid Table 4" w:uiPriority="49"/>
+    <w:lsdException w:name="Grid Table 5 Dark" w:uiPriority="50"/>
+    <w:lsdException w:name="Grid Table 6 Colorful" w:uiPriority="51"/>
+    <w:lsdException w:name="Grid Table 7 Colorful" w:uiPriority="52"/>
+    <w:lsdException w:name="Grid Table 1 Light Accent 1" w:uiPriority="46"/>
+    <w:lsdException w:name="Grid Table 2 Accent 1" w:uiPriority="47"/>
+    <w:lsdException w:name="Grid Table 3 Accent 1" w:uiPriority="48"/>
+    <w:lsdException w:name="Grid Table 4 Accent 1" w:uiPriority="49"/>
+    <w:lsdException w:name="Grid Table 5 Dark Accent 1" w:uiPriority="50"/>
+    <w:lsdException w:name="Grid Table 6 Colorful Accent 1" w:uiPriority="51"/>
+    <w:lsdException w:name="Grid Table 7 Colorful Accent 1" w:uiPriority="52"/>
+    <w:lsdException w:name="Grid Table 1 Light Accent 2" w:uiPriority="46"/>
+    <w:lsdException w:name="Grid Table 2 Accent 2" w:uiPriority="47"/>
+    <w:lsdException w:name="Grid Table 3 Accent 2" w:uiPriority="48"/>
+    <w:lsdException w:name="Grid Table 4 Accent 2" w:uiPriority="49"/>
+    <w:lsdException w:name="Grid Table 5 Dark Accent 2" w:uiPriority="50"/>
+    <w:lsdException w:name="Grid Table 6 Colorful Accent 2" w:uiPriority="51"/>
+    <w:lsdException w:name="Grid Table 7 Colorful Accent 2" w:uiPriority="52"/>
+    <w:lsdException w:name="Grid Table 1 Light Accent 3" w:uiPriority="46"/>
+    <w:lsdException w:name="Grid Table 2 Accent 3" w:uiPriority="47"/>
+    <w:lsdException w:name="Grid Table 3 Accent 3" w:uiPriority="48"/>
+    <w:lsdException w:name="Grid Table 4 Accent 3" w:uiPriority="49"/>
+    <w:lsdException w:name="Grid Table 5 Dark Accent 3" w:uiPriority="50"/>
+    <w:lsdException w:name="Grid Table 6 Colorful Accent 3" w:uiPriority="51"/>
+    <w:lsdException w:name="Grid Table 7 Colorful Accent 3" w:uiPriority="52"/>
+    <w:lsdException w:name="Grid Table 1 Light Accent 4" w:uiPriority="46"/>
+    <w:lsdException w:name="Grid Table 2 Accent 4" w:uiPriority="47"/>
+    <w:lsdException w:name="Grid Table 3 Accent 4" w:uiPriority="48"/>
+    <w:lsdException w:name="Grid Table 4 Accent 4" w:uiPriority="49"/>
+    <w:lsdException w:name="Grid Table 5 Dark Accent 4" w:uiPriority="50"/>
+    <w:lsdException w:name="Grid Table 6 Colorful Accent 4" w:uiPriority="51"/>
+    <w:lsdException w:name="Grid Table 7 Colorful Accent 4" w:uiPriority="52"/>
+    <w:lsdException w:name="Grid Table 1 Light Accent 5" w:uiPriority="46"/>
+    <w:lsdException w:name="Grid Table 2 Accent 5" w:uiPriority="47"/>
+    <w:lsdException w:name="Grid Table 3 Accent 5" w:uiPriority="48"/>
+    <w:lsdException w:name="Grid Table 4 Accent 5" w:uiPriority="49"/>
+    <w:lsdException w:name="Grid Table 5 Dark Accent 5" w:uiPriority="50"/>
+    <w:lsdException w:name="Grid Table 6 Colorful Accent 5" w:uiPriority="51"/>
+    <w:lsdException w:name="Grid Table 7 Colorful Accent 5" w:uiPriority="52"/>
+    <w:lsdException w:name="Grid Table 1 Light Accent 6" w:uiPriority="46"/>
+    <w:lsdException w:name="Grid Table 2 Accent 6" w:uiPriority="47"/>
+    <w:lsdException w:name="Grid Table 3 Accent 6" w:uiPriority="48"/>
+    <w:lsdException w:name="Grid Table 4 Accent 6" w:uiPriority="49"/>
+    <w:lsdException w:name="Grid Table 5 Dark Accent 6" w:uiPriority="50"/>
+    <w:lsdException w:name="Grid Table 6 Colorful Accent 6" w:uiPriority="51"/>
+    <w:lsdException w:name="Grid Table 7 Colorful Accent 6" w:uiPriority="52"/>
+    <w:lsdException w:name="List Table 1 Light" w:uiPriority="46"/>
+    <w:lsdException w:name="List Table 2" w:uiPriority="47"/>
+    <w:lsdException w:name="List Table 3" w:uiPriority="48"/>
+    <w:lsdException w:name="List Table 4" w:uiPriority="49"/>
+    <w:lsdException w:name="List Table 5 Dark" w:uiPriority="50"/>
+    <w:lsdException w:name="List Table 6 Colorful" w:uiPriority="51"/>
+    <w:lsdException w:name="List Table 7 Colorful" w:uiPriority="52"/>
+    <w:lsdException w:name="List Table 1 Light Accent 1" w:uiPriority="46"/>
+    <w:lsdException w:name="List Table 2 Accent 1" w:uiPriority="47"/>
+    <w:lsdException w:name="List Table 3 Accent 1" w:uiPriority="48"/>
+    <w:lsdException w:name="List Table 4 Accent 1" w:uiPriority="49"/>
+    <w:lsdException w:name="List Table 5 Dark Accent 1" w:uiPriority="50"/>
+    <w:lsdException w:name="List Table 6 Colorful Accent 1" w:uiPriority="51"/>
+    <w:lsdException w:name="List Table 7 Colorful Accent 1" w:uiPriority="52"/>
+    <w:lsdException w:name="List Table 1 Light Accent 2" w:uiPriority="46"/>
+    <w:lsdException w:name="List Table 2 Accent 2" w:uiPriority="47"/>
+    <w:lsdException w:name="List Table 3 Accent 2" w:uiPriority="48"/>
+    <w:lsdException w:name="List Table 4 Accent 2" w:uiPriority="49"/>
+    <w:lsdException w:name="List Table 5 Dark Accent 2" w:uiPriority="50"/>
+    <w:lsdException w:name="List Table 6 Colorful Accent 2" w:uiPriority="51"/>
+    <w:lsdException w:name="List Table 7 Colorful Accent 2" w:uiPriority="52"/>
+    <w:lsdException w:name="List Table 1 Light Accent 3" w:uiPriority="46"/>
+    <w:lsdException w:name="List Table 2 Accent 3" w:uiPriority="47"/>
+    <w:lsdException w:name="List Table 3 Accent 3" w:uiPriority="48"/>
+    <w:lsdException w:name="List Table 4 Accent 3" w:uiPriority="49"/>
+    <w:lsdException w:name="List Table 5 Dark Accent 3" w:uiPriority="50"/>
+    <w:lsdException w:name="List Table 6 Colorful Accent 3" w:uiPriority="51"/>
+    <w:lsdException w:name="List Table 7 Colorful Accent 3" w:uiPriority="52"/>
+    <w:lsdException w:name="List Table 1 Light Accent 4" w:uiPriority="46"/>
+    <w:lsdException w:name="List Table 2 Accent 4" w:uiPriority="47"/>
+    <w:lsdException w:name="List Table 3 Accent 4" w:uiPriority="48"/>
+    <w:lsdException w:name="List Table 4 Accent 4" w:uiPriority="49"/>
+    <w:lsdException w:name="List Table 5 Dark Accent 4" w:uiPriority="50"/>
+    <w:lsdException w:name="List Table 6 Colorful Accent 4" w:uiPriority="51"/>
+    <w:lsdException w:name="List Table 7 Colorful Accent 4" w:uiPriority="52"/>
+    <w:lsdException w:name="List Table 1 Light Accent 5" w:uiPriority="46"/>
+    <w:lsdException w:name="List Table 2 Accent 5" w:uiPriority="47"/>
+    <w:lsdException w:name="List Table 3 Accent 5" w:uiPriority="48"/>
+    <w:lsdException w:name="List Table 4 Accent 5" w:uiPriority="49"/>
+    <w:lsdException w:name="List Table 5 Dark Accent 5" w:uiPriority="50"/>
+    <w:lsdException w:name="List Table 6 Colorful Accent 5" w:uiPriority="51"/>
+    <w:lsdException w:name="List Table 7 Colorful Accent 5" w:uiPriority="52"/>
+    <w:lsdException w:name="List Table 1 Light Accent 6" w:uiPriority="46"/>
+    <w:lsdException w:name="List Table 2 Accent 6" w:uiPriority="47"/>
+    <w:lsdException w:name="List Table 3 Accent 6" w:uiPriority="48"/>
+    <w:lsdException w:name="List Table 4 Accent 6" w:uiPriority="49"/>
+    <w:lsdException w:name="List Table 5 Dark Accent 6" w:uiPriority="50"/>
+    <w:lsdException w:name="List Table 6 Colorful Accent 6" w:uiPriority="51"/>
+    <w:lsdException w:name="List Table 7 Colorful Accent 6" w:uiPriority="52"/>
+  </w:latentStyles>
+  <w:style w:type="paragraph" w:styleId="Normal" w:default="1">
     <w:name w:val="Normal"/>
     <w:qFormat/>
     <w:pPr>
       <w:widowControl/>
-      <w:overflowPunct w:val="true"/>
       <w:bidi w:val="0"/>
       <w:spacing w:lineRule="auto" w:line="276" w:before="0" w:after="200"/>
       <w:jc w:val="left"/>
     </w:pPr>
     <w:rPr>
-      <w:rFonts w:ascii="Lato Light" w:hAnsi="Lato Light" w:eastAsia="ＭＳ 明朝" w:cs="DejaVu Sans"/>
-      <w:b w:val="false"/>
+      <w:rFonts w:ascii="Lato Light" w:hAnsi="Lato Light" w:eastAsia="MS Mincho" w:cs="DejaVu Sans"/>
       <w:color w:val="auto"/>
       <w:kern w:val="0"/>
       <w:sz w:val="28"/>
@@ -195,7 +769,7 @@
       <w:outlineLvl w:val="0"/>
     </w:pPr>
     <w:rPr>
-      <w:rFonts w:ascii="Lato Light" w:hAnsi="Lato Light" w:eastAsia="ＭＳ ゴシック" w:cs="DejaVu Sans"/>
+      <w:rFonts w:eastAsia="MS Gothic"/>
       <w:b/>
       <w:bCs/>
       <w:color w:val="FF860D"/>
@@ -215,7 +789,7 @@
       <w:outlineLvl w:val="1"/>
     </w:pPr>
     <w:rPr>
-      <w:rFonts w:ascii="Calibri" w:hAnsi="Calibri" w:eastAsia="ＭＳ ゴシック" w:cs="DejaVu Sans"/>
+      <w:rFonts w:ascii="Calibri" w:hAnsi="Calibri" w:eastAsia="MS Gothic"/>
       <w:b/>
       <w:bCs/>
       <w:color w:val="4F81BD"/>
@@ -235,7 +809,7 @@
       <w:outlineLvl w:val="2"/>
     </w:pPr>
     <w:rPr>
-      <w:rFonts w:ascii="Calibri" w:hAnsi="Calibri" w:eastAsia="ＭＳ ゴシック" w:cs="DejaVu Sans"/>
+      <w:rFonts w:ascii="Calibri" w:hAnsi="Calibri" w:eastAsia="MS Gothic"/>
       <w:b/>
       <w:bCs/>
       <w:color w:val="4F81BD"/>
@@ -253,7 +827,7 @@
       <w:outlineLvl w:val="3"/>
     </w:pPr>
     <w:rPr>
-      <w:rFonts w:ascii="Calibri" w:hAnsi="Calibri" w:eastAsia="ＭＳ ゴシック" w:cs="DejaVu Sans"/>
+      <w:rFonts w:ascii="Calibri" w:hAnsi="Calibri" w:eastAsia="MS Gothic"/>
       <w:b/>
       <w:bCs/>
       <w:i/>
@@ -273,7 +847,7 @@
       <w:outlineLvl w:val="4"/>
     </w:pPr>
     <w:rPr>
-      <w:rFonts w:ascii="Calibri" w:hAnsi="Calibri" w:eastAsia="ＭＳ ゴシック" w:cs="DejaVu Sans"/>
+      <w:rFonts w:ascii="Calibri" w:hAnsi="Calibri" w:eastAsia="MS Gothic"/>
       <w:color w:val="243F60"/>
     </w:rPr>
   </w:style>
@@ -289,7 +863,7 @@
       <w:outlineLvl w:val="5"/>
     </w:pPr>
     <w:rPr>
-      <w:rFonts w:ascii="Calibri" w:hAnsi="Calibri" w:eastAsia="ＭＳ ゴシック" w:cs="DejaVu Sans"/>
+      <w:rFonts w:ascii="Calibri" w:hAnsi="Calibri" w:eastAsia="MS Gothic"/>
       <w:i/>
       <w:iCs/>
       <w:color w:val="243F60"/>
@@ -307,7 +881,7 @@
       <w:outlineLvl w:val="6"/>
     </w:pPr>
     <w:rPr>
-      <w:rFonts w:ascii="Calibri" w:hAnsi="Calibri" w:eastAsia="ＭＳ ゴシック" w:cs="DejaVu Sans"/>
+      <w:rFonts w:ascii="Calibri" w:hAnsi="Calibri" w:eastAsia="MS Gothic"/>
       <w:i/>
       <w:iCs/>
       <w:color w:val="404040"/>
@@ -325,7 +899,7 @@
       <w:outlineLvl w:val="7"/>
     </w:pPr>
     <w:rPr>
-      <w:rFonts w:ascii="Calibri" w:hAnsi="Calibri" w:eastAsia="ＭＳ ゴシック" w:cs="DejaVu Sans"/>
+      <w:rFonts w:ascii="Calibri" w:hAnsi="Calibri" w:eastAsia="MS Gothic"/>
       <w:color w:val="4F81BD"/>
       <w:sz w:val="20"/>
       <w:szCs w:val="20"/>
@@ -343,7 +917,7 @@
       <w:outlineLvl w:val="8"/>
     </w:pPr>
     <w:rPr>
-      <w:rFonts w:ascii="Calibri" w:hAnsi="Calibri" w:eastAsia="ＭＳ ゴシック" w:cs="DejaVu Sans"/>
+      <w:rFonts w:ascii="Calibri" w:hAnsi="Calibri" w:eastAsia="MS Gothic"/>
       <w:i/>
       <w:iCs/>
       <w:color w:val="404040"/>
@@ -351,29 +925,32 @@
       <w:szCs w:val="20"/>
     </w:rPr>
   </w:style>
-  <w:style w:type="character" w:styleId="HeaderChar">
+  <w:style w:type="character" w:styleId="DefaultParagraphFont" w:default="1">
+    <w:name w:val="Default Paragraph Font"/>
+    <w:uiPriority w:val="1"/>
+    <w:semiHidden/>
+    <w:unhideWhenUsed/>
+    <w:qFormat/>
+    <w:rPr/>
+  </w:style>
+  <w:style w:type="character" w:styleId="HeaderChar" w:customStyle="1">
     <w:name w:val="Header Char"/>
     <w:basedOn w:val="DefaultParagraphFont"/>
     <w:qFormat/>
     <w:rPr/>
   </w:style>
-  <w:style w:type="character" w:styleId="FooterChar">
+  <w:style w:type="character" w:styleId="FooterChar" w:customStyle="1">
     <w:name w:val="Footer Char"/>
     <w:basedOn w:val="DefaultParagraphFont"/>
     <w:qFormat/>
     <w:rPr/>
   </w:style>
-  <w:style w:type="character" w:styleId="DefaultParagraphFont">
-    <w:name w:val="Default Paragraph Font"/>
-    <w:qFormat/>
-    <w:rPr/>
-  </w:style>
-  <w:style w:type="character" w:styleId="Heading1Char">
+  <w:style w:type="character" w:styleId="Heading1Char" w:customStyle="1">
     <w:name w:val="Heading 1 Char"/>
     <w:basedOn w:val="DefaultParagraphFont"/>
     <w:qFormat/>
     <w:rPr>
-      <w:rFonts w:ascii="Calibri" w:hAnsi="Calibri" w:eastAsia="ＭＳ ゴシック" w:cs="DejaVu Sans"/>
+      <w:rFonts w:ascii="Calibri" w:hAnsi="Calibri" w:eastAsia="MS Gothic" w:cs="DejaVu Sans"/>
       <w:b/>
       <w:bCs/>
       <w:color w:val="365F91"/>
@@ -381,12 +958,12 @@
       <w:szCs w:val="28"/>
     </w:rPr>
   </w:style>
-  <w:style w:type="character" w:styleId="Heading2Char">
+  <w:style w:type="character" w:styleId="Heading2Char" w:customStyle="1">
     <w:name w:val="Heading 2 Char"/>
     <w:basedOn w:val="DefaultParagraphFont"/>
     <w:qFormat/>
     <w:rPr>
-      <w:rFonts w:ascii="Calibri" w:hAnsi="Calibri" w:eastAsia="ＭＳ ゴシック" w:cs="DejaVu Sans"/>
+      <w:rFonts w:ascii="Calibri" w:hAnsi="Calibri" w:eastAsia="MS Gothic" w:cs="DejaVu Sans"/>
       <w:b/>
       <w:bCs/>
       <w:color w:val="4F81BD"/>
@@ -394,23 +971,23 @@
       <w:szCs w:val="26"/>
     </w:rPr>
   </w:style>
-  <w:style w:type="character" w:styleId="Heading3Char">
+  <w:style w:type="character" w:styleId="Heading3Char" w:customStyle="1">
     <w:name w:val="Heading 3 Char"/>
     <w:basedOn w:val="DefaultParagraphFont"/>
     <w:qFormat/>
     <w:rPr>
-      <w:rFonts w:ascii="Calibri" w:hAnsi="Calibri" w:eastAsia="ＭＳ ゴシック" w:cs="DejaVu Sans"/>
+      <w:rFonts w:ascii="Calibri" w:hAnsi="Calibri" w:eastAsia="MS Gothic" w:cs="DejaVu Sans"/>
       <w:b/>
       <w:bCs/>
       <w:color w:val="4F81BD"/>
     </w:rPr>
   </w:style>
-  <w:style w:type="character" w:styleId="TitleChar">
+  <w:style w:type="character" w:styleId="TitleChar" w:customStyle="1">
     <w:name w:val="Title Char"/>
     <w:basedOn w:val="DefaultParagraphFont"/>
     <w:qFormat/>
     <w:rPr>
-      <w:rFonts w:ascii="Calibri" w:hAnsi="Calibri" w:eastAsia="ＭＳ ゴシック" w:cs="DejaVu Sans"/>
+      <w:rFonts w:ascii="Calibri" w:hAnsi="Calibri" w:eastAsia="MS Gothic" w:cs="DejaVu Sans"/>
       <w:color w:val="17365D"/>
       <w:spacing w:val="5"/>
       <w:kern w:val="2"/>
@@ -418,12 +995,12 @@
       <w:szCs w:val="52"/>
     </w:rPr>
   </w:style>
-  <w:style w:type="character" w:styleId="SubtitleChar">
+  <w:style w:type="character" w:styleId="SubtitleChar" w:customStyle="1">
     <w:name w:val="Subtitle Char"/>
     <w:basedOn w:val="DefaultParagraphFont"/>
     <w:qFormat/>
     <w:rPr>
-      <w:rFonts w:ascii="Calibri" w:hAnsi="Calibri" w:eastAsia="ＭＳ ゴシック" w:cs="DejaVu Sans"/>
+      <w:rFonts w:ascii="Calibri" w:hAnsi="Calibri" w:eastAsia="MS Gothic" w:cs="DejaVu Sans"/>
       <w:i/>
       <w:iCs/>
       <w:color w:val="4F81BD"/>
@@ -432,19 +1009,19 @@
       <w:szCs w:val="24"/>
     </w:rPr>
   </w:style>
-  <w:style w:type="character" w:styleId="BodyTextChar">
+  <w:style w:type="character" w:styleId="BodyTextChar" w:customStyle="1">
     <w:name w:val="Body Text Char"/>
     <w:basedOn w:val="DefaultParagraphFont"/>
     <w:qFormat/>
     <w:rPr/>
   </w:style>
-  <w:style w:type="character" w:styleId="BodyText2Char">
+  <w:style w:type="character" w:styleId="BodyText2Char" w:customStyle="1">
     <w:name w:val="Body Text 2 Char"/>
     <w:basedOn w:val="DefaultParagraphFont"/>
     <w:qFormat/>
     <w:rPr/>
   </w:style>
-  <w:style w:type="character" w:styleId="BodyText3Char">
+  <w:style w:type="character" w:styleId="BodyText3Char" w:customStyle="1">
     <w:name w:val="Body Text 3 Char"/>
     <w:basedOn w:val="DefaultParagraphFont"/>
     <w:qFormat/>
@@ -453,7 +1030,7 @@
       <w:szCs w:val="16"/>
     </w:rPr>
   </w:style>
-  <w:style w:type="character" w:styleId="MacroTextChar">
+  <w:style w:type="character" w:styleId="MacroTextChar" w:customStyle="1">
     <w:name w:val="Macro Text Char"/>
     <w:basedOn w:val="DefaultParagraphFont"/>
     <w:qFormat/>
@@ -463,7 +1040,7 @@
       <w:szCs w:val="20"/>
     </w:rPr>
   </w:style>
-  <w:style w:type="character" w:styleId="QuoteChar">
+  <w:style w:type="character" w:styleId="QuoteChar" w:customStyle="1">
     <w:name w:val="Quote Char"/>
     <w:basedOn w:val="DefaultParagraphFont"/>
     <w:qFormat/>
@@ -473,12 +1050,12 @@
       <w:color w:val="000000"/>
     </w:rPr>
   </w:style>
-  <w:style w:type="character" w:styleId="Heading4Char">
+  <w:style w:type="character" w:styleId="Heading4Char" w:customStyle="1">
     <w:name w:val="Heading 4 Char"/>
     <w:basedOn w:val="DefaultParagraphFont"/>
     <w:qFormat/>
     <w:rPr>
-      <w:rFonts w:ascii="Calibri" w:hAnsi="Calibri" w:eastAsia="ＭＳ ゴシック" w:cs="DejaVu Sans"/>
+      <w:rFonts w:ascii="Calibri" w:hAnsi="Calibri" w:eastAsia="MS Gothic" w:cs="DejaVu Sans"/>
       <w:b/>
       <w:bCs/>
       <w:i/>
@@ -486,54 +1063,54 @@
       <w:color w:val="4F81BD"/>
     </w:rPr>
   </w:style>
-  <w:style w:type="character" w:styleId="Heading5Char">
+  <w:style w:type="character" w:styleId="Heading5Char" w:customStyle="1">
     <w:name w:val="Heading 5 Char"/>
     <w:basedOn w:val="DefaultParagraphFont"/>
     <w:qFormat/>
     <w:rPr>
-      <w:rFonts w:ascii="Calibri" w:hAnsi="Calibri" w:eastAsia="ＭＳ ゴシック" w:cs="DejaVu Sans"/>
+      <w:rFonts w:ascii="Calibri" w:hAnsi="Calibri" w:eastAsia="MS Gothic" w:cs="DejaVu Sans"/>
       <w:color w:val="243F60"/>
     </w:rPr>
   </w:style>
-  <w:style w:type="character" w:styleId="Heading6Char">
+  <w:style w:type="character" w:styleId="Heading6Char" w:customStyle="1">
     <w:name w:val="Heading 6 Char"/>
     <w:basedOn w:val="DefaultParagraphFont"/>
     <w:qFormat/>
     <w:rPr>
-      <w:rFonts w:ascii="Calibri" w:hAnsi="Calibri" w:eastAsia="ＭＳ ゴシック" w:cs="DejaVu Sans"/>
+      <w:rFonts w:ascii="Calibri" w:hAnsi="Calibri" w:eastAsia="MS Gothic" w:cs="DejaVu Sans"/>
       <w:i/>
       <w:iCs/>
       <w:color w:val="243F60"/>
     </w:rPr>
   </w:style>
-  <w:style w:type="character" w:styleId="Heading7Char">
+  <w:style w:type="character" w:styleId="Heading7Char" w:customStyle="1">
     <w:name w:val="Heading 7 Char"/>
     <w:basedOn w:val="DefaultParagraphFont"/>
     <w:qFormat/>
     <w:rPr>
-      <w:rFonts w:ascii="Calibri" w:hAnsi="Calibri" w:eastAsia="ＭＳ ゴシック" w:cs="DejaVu Sans"/>
+      <w:rFonts w:ascii="Calibri" w:hAnsi="Calibri" w:eastAsia="MS Gothic" w:cs="DejaVu Sans"/>
       <w:i/>
       <w:iCs/>
       <w:color w:val="404040"/>
     </w:rPr>
   </w:style>
-  <w:style w:type="character" w:styleId="Heading8Char">
+  <w:style w:type="character" w:styleId="Heading8Char" w:customStyle="1">
     <w:name w:val="Heading 8 Char"/>
     <w:basedOn w:val="DefaultParagraphFont"/>
     <w:qFormat/>
     <w:rPr>
-      <w:rFonts w:ascii="Calibri" w:hAnsi="Calibri" w:eastAsia="ＭＳ ゴシック" w:cs="DejaVu Sans"/>
+      <w:rFonts w:ascii="Calibri" w:hAnsi="Calibri" w:eastAsia="MS Gothic" w:cs="DejaVu Sans"/>
       <w:color w:val="4F81BD"/>
       <w:sz w:val="20"/>
       <w:szCs w:val="20"/>
     </w:rPr>
   </w:style>
-  <w:style w:type="character" w:styleId="Heading9Char">
+  <w:style w:type="character" w:styleId="Heading9Char" w:customStyle="1">
     <w:name w:val="Heading 9 Char"/>
     <w:basedOn w:val="DefaultParagraphFont"/>
     <w:qFormat/>
     <w:rPr>
-      <w:rFonts w:ascii="Calibri" w:hAnsi="Calibri" w:eastAsia="ＭＳ ゴシック" w:cs="DejaVu Sans"/>
+      <w:rFonts w:ascii="Calibri" w:hAnsi="Calibri" w:eastAsia="MS Gothic" w:cs="DejaVu Sans"/>
       <w:i/>
       <w:iCs/>
       <w:color w:val="404040"/>
@@ -559,7 +1136,7 @@
       <w:iCs/>
     </w:rPr>
   </w:style>
-  <w:style w:type="character" w:styleId="IntenseQuoteChar">
+  <w:style w:type="character" w:styleId="IntenseQuoteChar" w:customStyle="1">
     <w:name w:val="Intense Quote Char"/>
     <w:basedOn w:val="DefaultParagraphFont"/>
     <w:qFormat/>
@@ -627,7 +1204,7 @@
       <w:spacing w:val="5"/>
     </w:rPr>
   </w:style>
-  <w:style w:type="paragraph" w:styleId="Heading">
+  <w:style w:type="paragraph" w:styleId="Heading" w:customStyle="1">
     <w:name w:val="Heading"/>
     <w:basedOn w:val="Normal"/>
     <w:next w:val="TextBody"/>
@@ -638,7 +1215,6 @@
     </w:pPr>
     <w:rPr>
       <w:rFonts w:ascii="Liberation Sans" w:hAnsi="Liberation Sans" w:eastAsia="Noto Sans CJK SC Regular" w:cs="Noto Sans Devanagari"/>
-      <w:sz w:val="28"/>
       <w:szCs w:val="28"/>
     </w:rPr>
   </w:style>
@@ -647,7 +1223,7 @@
     <w:basedOn w:val="Normal"/>
     <w:pPr>
       <w:spacing w:before="0" w:after="200"/>
-      <w:ind w:left="360" w:right="0" w:hanging="360"/>
+      <w:ind w:left="360" w:hanging="360"/>
       <w:contextualSpacing/>
     </w:pPr>
     <w:rPr/>
@@ -668,7 +1244,7 @@
       <w:szCs w:val="24"/>
     </w:rPr>
   </w:style>
-  <w:style w:type="paragraph" w:styleId="Index">
+  <w:style w:type="paragraph" w:styleId="Index" w:customStyle="1">
     <w:name w:val="Index"/>
     <w:basedOn w:val="Normal"/>
     <w:qFormat/>
@@ -677,6 +1253,22 @@
     </w:pPr>
     <w:rPr>
       <w:rFonts w:cs="Noto Sans Devanagari"/>
+    </w:rPr>
+  </w:style>
+  <w:style w:type="paragraph" w:styleId="Caption1">
+    <w:name w:val="caption"/>
+    <w:basedOn w:val="Normal"/>
+    <w:next w:val="Normal"/>
+    <w:qFormat/>
+    <w:pPr>
+      <w:spacing w:lineRule="auto" w:line="240"/>
+    </w:pPr>
+    <w:rPr>
+      <w:b/>
+      <w:bCs/>
+      <w:color w:val="4F81BD"/>
+      <w:sz w:val="18"/>
+      <w:szCs w:val="18"/>
     </w:rPr>
   </w:style>
   <w:style w:type="paragraph" w:styleId="Header">
@@ -710,13 +1302,11 @@
     <w:qFormat/>
     <w:pPr>
       <w:widowControl/>
-      <w:overflowPunct w:val="true"/>
       <w:bidi w:val="0"/>
-      <w:spacing w:lineRule="auto" w:line="240" w:before="0" w:after="0"/>
       <w:jc w:val="left"/>
     </w:pPr>
     <w:rPr>
-      <w:rFonts w:ascii="Cambria" w:hAnsi="Cambria" w:eastAsia="ＭＳ 明朝" w:cs="DejaVu Sans"/>
+      <w:rFonts w:ascii="Cambria" w:hAnsi="Cambria" w:eastAsia="MS Mincho" w:cs="DejaVu Sans"/>
       <w:color w:val="auto"/>
       <w:kern w:val="0"/>
       <w:sz w:val="22"/>
@@ -730,7 +1320,7 @@
     <w:qFormat/>
     <w:pPr>
       <w:spacing w:before="0" w:after="200"/>
-      <w:ind w:left="720" w:right="0" w:hanging="0"/>
+      <w:ind w:left="720" w:hanging="0"/>
       <w:contextualSpacing/>
     </w:pPr>
     <w:rPr/>
@@ -772,7 +1362,7 @@
     <w:qFormat/>
     <w:pPr>
       <w:spacing w:before="0" w:after="200"/>
-      <w:ind w:left="1080" w:right="0" w:hanging="360"/>
+      <w:ind w:left="1080" w:hanging="360"/>
       <w:contextualSpacing/>
     </w:pPr>
     <w:rPr/>
@@ -833,7 +1423,7 @@
     <w:qFormat/>
     <w:pPr>
       <w:spacing w:before="0" w:after="120"/>
-      <w:ind w:left="360" w:right="0" w:hanging="0"/>
+      <w:ind w:left="360" w:hanging="0"/>
       <w:contextualSpacing/>
     </w:pPr>
     <w:rPr/>
@@ -844,7 +1434,7 @@
     <w:qFormat/>
     <w:pPr>
       <w:spacing w:before="0" w:after="120"/>
-      <w:ind w:left="720" w:right="0" w:hanging="0"/>
+      <w:ind w:left="720" w:hanging="0"/>
       <w:contextualSpacing/>
     </w:pPr>
     <w:rPr/>
@@ -855,7 +1445,7 @@
     <w:qFormat/>
     <w:pPr>
       <w:spacing w:before="0" w:after="120"/>
-      <w:ind w:left="1080" w:right="0" w:hanging="0"/>
+      <w:ind w:left="1080" w:hanging="0"/>
       <w:contextualSpacing/>
     </w:pPr>
     <w:rPr/>
@@ -875,15 +1465,14 @@
         <w:tab w:val="left" w:pos="3456" w:leader="none"/>
         <w:tab w:val="left" w:pos="4032" w:leader="none"/>
       </w:tabs>
-      <w:overflowPunct w:val="true"/>
       <w:bidi w:val="0"/>
       <w:jc w:val="left"/>
     </w:pPr>
     <w:rPr>
-      <w:rFonts w:ascii="Courier" w:hAnsi="Courier" w:eastAsia="ＭＳ 明朝" w:cs="DejaVu Sans"/>
+      <w:rFonts w:ascii="Courier" w:hAnsi="Courier" w:eastAsia="MS Mincho" w:cs="DejaVu Sans"/>
       <w:color w:val="auto"/>
       <w:kern w:val="0"/>
-      <w:sz w:val="20"/>
+      <w:sz w:val="28"/>
       <w:szCs w:val="20"/>
       <w:lang w:val="en-US" w:eastAsia="en-US" w:bidi="ar-SA"/>
     </w:rPr>
@@ -898,22 +1487,6 @@
       <w:i/>
       <w:iCs/>
       <w:color w:val="000000"/>
-    </w:rPr>
-  </w:style>
-  <w:style w:type="paragraph" w:styleId="Caption1">
-    <w:name w:val="caption"/>
-    <w:basedOn w:val="Normal"/>
-    <w:next w:val="Normal"/>
-    <w:qFormat/>
-    <w:pPr>
-      <w:spacing w:lineRule="auto" w:line="240"/>
-    </w:pPr>
-    <w:rPr>
-      <w:b/>
-      <w:bCs/>
-      <w:color w:val="4F81BD"/>
-      <w:sz w:val="18"/>
-      <w:szCs w:val="18"/>
     </w:rPr>
   </w:style>
   <w:style w:type="paragraph" w:styleId="IntenseQuote">
@@ -944,16 +1517,1235 @@
     <w:pPr/>
     <w:rPr/>
   </w:style>
-  <w:style w:type="paragraph" w:styleId="FrameContents">
+  <w:style w:type="paragraph" w:styleId="FrameContents" w:customStyle="1">
     <w:name w:val="Frame Contents"/>
     <w:basedOn w:val="Normal"/>
     <w:qFormat/>
     <w:pPr/>
     <w:rPr/>
   </w:style>
-  <w:style w:type="numbering" w:styleId="NoList">
+  <w:style w:type="numbering" w:styleId="NoList" w:default="1">
     <w:name w:val="No List"/>
-    <w:qFormat/>
+    <w:uiPriority w:val="99"/>
+    <w:semiHidden/>
+    <w:unhideWhenUsed/>
+    <w:qFormat/>
+  </w:style>
+  <w:style w:type="table" w:default="1" w:styleId="Tablanormal">
+    <w:name w:val="Normal Table"/>
+    <w:uiPriority w:val="99"/>
+    <w:semiHidden/>
+    <w:unhideWhenUsed/>
+    <w:tblPr>
+      <w:tblInd w:w="0" w:type="dxa"/>
+      <w:tblCellMar>
+        <w:top w:w="0" w:type="dxa"/>
+        <w:left w:w="108" w:type="dxa"/>
+        <w:bottom w:w="0" w:type="dxa"/>
+        <w:right w:w="108" w:type="dxa"/>
+      </w:tblCellMar>
+    </w:tblPr>
+  </w:style>
+  <w:style w:type="table" w:styleId="Tablaconcuadrcula">
+    <w:name w:val="Table Grid"/>
+    <w:basedOn w:val="Tablanormal"/>
+    <w:uiPriority w:val="39"/>
+    <w:rsid w:val="00066bce"/>
+    <w:tblPr>
+      <w:tblBorders>
+        <w:top w:val="single" w:color="auto" w:sz="4" w:space="0"/>
+        <w:left w:val="single" w:color="auto" w:sz="4" w:space="0"/>
+        <w:bottom w:val="single" w:color="auto" w:sz="4" w:space="0"/>
+        <w:right w:val="single" w:color="auto" w:sz="4" w:space="0"/>
+        <w:insideH w:val="single" w:color="auto" w:sz="4" w:space="0"/>
+        <w:insideV w:val="single" w:color="auto" w:sz="4" w:space="0"/>
+      </w:tblBorders>
+    </w:tblPr>
+  </w:style>
+  <w:style w:type="table" w:styleId="Tabladecuadrcula2-nfasis2">
+    <w:name w:val="Grid Table 2 Accent 2"/>
+    <w:basedOn w:val="Tablanormal"/>
+    <w:uiPriority w:val="47"/>
+    <w:rsid w:val="00066bce"/>
+    <w:tblPr>
+      <w:tblStyleRowBandSize w:val="1"/>
+      <w:tblStyleColBandSize w:val="1"/>
+      <w:tblBorders>
+        <w:top w:val="single" w:color="F4B083" w:themeColor="accent2" w:themeTint="99" w:sz="2" w:space="0"/>
+        <w:bottom w:val="single" w:color="F4B083" w:themeColor="accent2" w:themeTint="99" w:sz="2" w:space="0"/>
+        <w:insideH w:val="single" w:color="F4B083" w:themeColor="accent2" w:themeTint="99" w:sz="2" w:space="0"/>
+        <w:insideV w:val="single" w:color="F4B083" w:themeColor="accent2" w:themeTint="99" w:sz="2" w:space="0"/>
+      </w:tblBorders>
+    </w:tblPr>
+    <w:tblStylePr w:type="firstRow">
+      <w:rPr>
+        <w:b/>
+        <w:bCs/>
+      </w:rPr>
+      <w:tblPr/>
+      <w:tcPr>
+        <w:tcBorders>
+          <w:top w:val="nil"/>
+          <w:bottom w:val="single" w:color="F4B083" w:themeColor="accent2" w:sz="12" w:space="0"/>
+          <w:insideH w:val="nil"/>
+          <w:insideV w:val="nil"/>
+        </w:tcBorders>
+        <w:shd w:val="clear" w:color="auto" w:fill="FFFFFF" w:themeFill="background1"/>
+      </w:tcPr>
+    </w:tblStylePr>
+    <w:tblStylePr w:type="lastRow">
+      <w:rPr>
+        <w:b/>
+        <w:bCs/>
+      </w:rPr>
+      <w:tblPr/>
+      <w:tcPr>
+        <w:tcBorders>
+          <w:top w:val="double" w:color="F4B083" w:themeColor="accent2" w:sz="2" w:space="0"/>
+          <w:bottom w:val="nil"/>
+          <w:insideH w:val="nil"/>
+          <w:insideV w:val="nil"/>
+        </w:tcBorders>
+        <w:shd w:val="clear" w:color="auto" w:fill="FFFFFF" w:themeFill="background1"/>
+      </w:tcPr>
+    </w:tblStylePr>
+    <w:tblStylePr w:type="firstCol">
+      <w:rPr>
+        <w:b/>
+        <w:bCs/>
+      </w:rPr>
+      <w:tblPr/>
+    </w:tblStylePr>
+    <w:tblStylePr w:type="lastCol">
+      <w:rPr>
+        <w:b/>
+        <w:bCs/>
+      </w:rPr>
+      <w:tblPr/>
+    </w:tblStylePr>
+    <w:tblStylePr w:type="band1Vert">
+      <w:tblPr/>
+      <w:tcPr>
+        <w:shd w:val="clear" w:color="auto" w:fill="FBE4D5" w:themeFill="accent2" w:themeFillTint="33"/>
+      </w:tcPr>
+    </w:tblStylePr>
+    <w:tblStylePr w:type="band1Horz">
+      <w:tblPr/>
+      <w:tcPr>
+        <w:shd w:val="clear" w:color="auto" w:fill="FBE4D5" w:themeFill="accent2" w:themeFillTint="33"/>
+      </w:tcPr>
+    </w:tblStylePr>
+  </w:style>
+  <w:style w:type="table" w:styleId="Tabladecuadrcula3-nfasis2">
+    <w:name w:val="Grid Table 3 Accent 2"/>
+    <w:basedOn w:val="Tablanormal"/>
+    <w:uiPriority w:val="48"/>
+    <w:rsid w:val="00066bce"/>
+    <w:tblPr>
+      <w:tblStyleRowBandSize w:val="1"/>
+      <w:tblStyleColBandSize w:val="1"/>
+      <w:tblBorders>
+        <w:top w:val="single" w:color="F4B083" w:themeColor="accent2" w:themeTint="99" w:sz="4" w:space="0"/>
+        <w:left w:val="single" w:color="F4B083" w:themeColor="accent2" w:themeTint="99" w:sz="4" w:space="0"/>
+        <w:bottom w:val="single" w:color="F4B083" w:themeColor="accent2" w:themeTint="99" w:sz="4" w:space="0"/>
+        <w:right w:val="single" w:color="F4B083" w:themeColor="accent2" w:themeTint="99" w:sz="4" w:space="0"/>
+        <w:insideH w:val="single" w:color="F4B083" w:themeColor="accent2" w:themeTint="99" w:sz="4" w:space="0"/>
+        <w:insideV w:val="single" w:color="F4B083" w:themeColor="accent2" w:themeTint="99" w:sz="4" w:space="0"/>
+      </w:tblBorders>
+    </w:tblPr>
+    <w:tblStylePr w:type="firstRow">
+      <w:rPr>
+        <w:b/>
+        <w:bCs/>
+      </w:rPr>
+      <w:tblPr/>
+      <w:tcPr>
+        <w:tcBorders>
+          <w:top w:val="nil"/>
+          <w:left w:val="nil"/>
+          <w:right w:val="nil"/>
+          <w:insideH w:val="nil"/>
+          <w:insideV w:val="nil"/>
+        </w:tcBorders>
+        <w:shd w:val="clear" w:color="auto" w:fill="FFFFFF" w:themeFill="background1"/>
+      </w:tcPr>
+    </w:tblStylePr>
+    <w:tblStylePr w:type="lastRow">
+      <w:rPr>
+        <w:b/>
+        <w:bCs/>
+      </w:rPr>
+      <w:tblPr/>
+      <w:tcPr>
+        <w:tcBorders>
+          <w:left w:val="nil"/>
+          <w:bottom w:val="nil"/>
+          <w:right w:val="nil"/>
+          <w:insideH w:val="nil"/>
+          <w:insideV w:val="nil"/>
+        </w:tcBorders>
+        <w:shd w:val="clear" w:color="auto" w:fill="FFFFFF" w:themeFill="background1"/>
+      </w:tcPr>
+    </w:tblStylePr>
+    <w:tblStylePr w:type="firstCol">
+      <w:pPr>
+        <w:jc w:val="right"/>
+      </w:pPr>
+      <w:rPr>
+        <w:i/>
+      </w:rPr>
+      <w:tblPr/>
+      <w:tcPr>
+        <w:tcBorders>
+          <w:top w:val="nil"/>
+          <w:left w:val="nil"/>
+          <w:bottom w:val="nil"/>
+          <w:insideH w:val="nil"/>
+          <w:insideV w:val="nil"/>
+        </w:tcBorders>
+        <w:shd w:val="clear" w:color="auto" w:fill="FFFFFF" w:themeFill="background1"/>
+      </w:tcPr>
+    </w:tblStylePr>
+    <w:tblStylePr w:type="lastCol">
+      <w:rPr>
+        <w:i/>
+      </w:rPr>
+      <w:tblPr/>
+      <w:tcPr>
+        <w:tcBorders>
+          <w:top w:val="nil"/>
+          <w:bottom w:val="nil"/>
+          <w:right w:val="nil"/>
+          <w:insideH w:val="nil"/>
+          <w:insideV w:val="nil"/>
+        </w:tcBorders>
+        <w:shd w:val="clear" w:color="auto" w:fill="FFFFFF" w:themeFill="background1"/>
+      </w:tcPr>
+    </w:tblStylePr>
+    <w:tblStylePr w:type="band1Vert">
+      <w:tblPr/>
+      <w:tcPr>
+        <w:shd w:val="clear" w:color="auto" w:fill="FBE4D5" w:themeFill="accent2" w:themeFillTint="33"/>
+      </w:tcPr>
+    </w:tblStylePr>
+    <w:tblStylePr w:type="band1Horz">
+      <w:tblPr/>
+      <w:tcPr>
+        <w:shd w:val="clear" w:color="auto" w:fill="FBE4D5" w:themeFill="accent2" w:themeFillTint="33"/>
+      </w:tcPr>
+    </w:tblStylePr>
+    <w:tblStylePr w:type="neCell">
+      <w:tblPr/>
+      <w:tcPr>
+        <w:tcBorders>
+          <w:bottom w:val="single" w:color="F4B083" w:themeColor="accent2" w:sz="4" w:space="0"/>
+        </w:tcBorders>
+      </w:tcPr>
+    </w:tblStylePr>
+    <w:tblStylePr w:type="nwCell">
+      <w:tblPr/>
+      <w:tcPr>
+        <w:tcBorders>
+          <w:bottom w:val="single" w:color="F4B083" w:themeColor="accent2" w:sz="4" w:space="0"/>
+        </w:tcBorders>
+      </w:tcPr>
+    </w:tblStylePr>
+    <w:tblStylePr w:type="seCell">
+      <w:tblPr/>
+      <w:tcPr>
+        <w:tcBorders>
+          <w:top w:val="single" w:color="F4B083" w:themeColor="accent2" w:sz="4" w:space="0"/>
+        </w:tcBorders>
+      </w:tcPr>
+    </w:tblStylePr>
+    <w:tblStylePr w:type="swCell">
+      <w:tblPr/>
+      <w:tcPr>
+        <w:tcBorders>
+          <w:top w:val="single" w:color="F4B083" w:themeColor="accent2" w:sz="4" w:space="0"/>
+        </w:tcBorders>
+      </w:tcPr>
+    </w:tblStylePr>
+  </w:style>
+  <w:style w:type="table" w:styleId="Tabladecuadrcula4-nfasis2">
+    <w:name w:val="Grid Table 4 Accent 2"/>
+    <w:basedOn w:val="Tablanormal"/>
+    <w:uiPriority w:val="49"/>
+    <w:rsid w:val="00066bce"/>
+    <w:tblPr>
+      <w:tblStyleRowBandSize w:val="1"/>
+      <w:tblStyleColBandSize w:val="1"/>
+      <w:tblBorders>
+        <w:top w:val="single" w:color="F4B083" w:themeColor="accent2" w:themeTint="99" w:sz="4" w:space="0"/>
+        <w:left w:val="single" w:color="F4B083" w:themeColor="accent2" w:themeTint="99" w:sz="4" w:space="0"/>
+        <w:bottom w:val="single" w:color="F4B083" w:themeColor="accent2" w:themeTint="99" w:sz="4" w:space="0"/>
+        <w:right w:val="single" w:color="F4B083" w:themeColor="accent2" w:themeTint="99" w:sz="4" w:space="0"/>
+        <w:insideH w:val="single" w:color="F4B083" w:themeColor="accent2" w:themeTint="99" w:sz="4" w:space="0"/>
+        <w:insideV w:val="single" w:color="F4B083" w:themeColor="accent2" w:themeTint="99" w:sz="4" w:space="0"/>
+      </w:tblBorders>
+    </w:tblPr>
+    <w:tblStylePr w:type="firstRow">
+      <w:rPr>
+        <w:b/>
+        <w:bCs/>
+        <w:color w:val="FFFFFF" w:themeColor="background1"/>
+      </w:rPr>
+      <w:tblPr/>
+      <w:tcPr>
+        <w:tcBorders>
+          <w:top w:val="single" w:color="ED7D31" w:themeColor="accent2" w:sz="4" w:space="0"/>
+          <w:left w:val="single" w:color="ED7D31" w:themeColor="accent2" w:sz="4" w:space="0"/>
+          <w:bottom w:val="single" w:color="ED7D31" w:themeColor="accent2" w:sz="4" w:space="0"/>
+          <w:right w:val="single" w:color="ED7D31" w:themeColor="accent2" w:sz="4" w:space="0"/>
+          <w:insideH w:val="nil"/>
+          <w:insideV w:val="nil"/>
+        </w:tcBorders>
+        <w:shd w:val="clear" w:color="auto" w:fill="ED7D31" w:themeFill="accent2"/>
+      </w:tcPr>
+    </w:tblStylePr>
+    <w:tblStylePr w:type="lastRow">
+      <w:rPr>
+        <w:b/>
+        <w:bCs/>
+      </w:rPr>
+      <w:tblPr/>
+      <w:tcPr>
+        <w:tcBorders>
+          <w:top w:val="double" w:color="ED7D31" w:themeColor="accent2" w:sz="4" w:space="0"/>
+        </w:tcBorders>
+      </w:tcPr>
+    </w:tblStylePr>
+    <w:tblStylePr w:type="firstCol">
+      <w:rPr>
+        <w:b/>
+        <w:bCs/>
+      </w:rPr>
+      <w:tblPr/>
+    </w:tblStylePr>
+    <w:tblStylePr w:type="lastCol">
+      <w:rPr>
+        <w:b/>
+        <w:bCs/>
+      </w:rPr>
+      <w:tblPr/>
+    </w:tblStylePr>
+    <w:tblStylePr w:type="band1Vert">
+      <w:tblPr/>
+      <w:tcPr>
+        <w:shd w:val="clear" w:color="auto" w:fill="FBE4D5" w:themeFill="accent2" w:themeFillTint="33"/>
+      </w:tcPr>
+    </w:tblStylePr>
+    <w:tblStylePr w:type="band1Horz">
+      <w:tblPr/>
+      <w:tcPr>
+        <w:shd w:val="clear" w:color="auto" w:fill="FBE4D5" w:themeFill="accent2" w:themeFillTint="33"/>
+      </w:tcPr>
+    </w:tblStylePr>
+  </w:style>
+  <w:style w:type="table" w:styleId="Tabladecuadrcula6concolores-nfasis2">
+    <w:name w:val="Grid Table 6 Colorful Accent 2"/>
+    <w:basedOn w:val="Tablanormal"/>
+    <w:uiPriority w:val="51"/>
+    <w:rsid w:val="00066bce"/>
+    <w:rPr>
+      <w:color w:val="C45911" w:themeColor="accent2" w:themeShade="bf"/>
+    </w:rPr>
+    <w:tblPr>
+      <w:tblStyleRowBandSize w:val="1"/>
+      <w:tblStyleColBandSize w:val="1"/>
+      <w:tblBorders>
+        <w:top w:val="single" w:color="F4B083" w:themeColor="accent2" w:themeTint="99" w:sz="4" w:space="0"/>
+        <w:left w:val="single" w:color="F4B083" w:themeColor="accent2" w:themeTint="99" w:sz="4" w:space="0"/>
+        <w:bottom w:val="single" w:color="F4B083" w:themeColor="accent2" w:themeTint="99" w:sz="4" w:space="0"/>
+        <w:right w:val="single" w:color="F4B083" w:themeColor="accent2" w:themeTint="99" w:sz="4" w:space="0"/>
+        <w:insideH w:val="single" w:color="F4B083" w:themeColor="accent2" w:themeTint="99" w:sz="4" w:space="0"/>
+        <w:insideV w:val="single" w:color="F4B083" w:themeColor="accent2" w:themeTint="99" w:sz="4" w:space="0"/>
+      </w:tblBorders>
+    </w:tblPr>
+    <w:tblStylePr w:type="firstRow">
+      <w:rPr>
+        <w:b/>
+        <w:bCs/>
+      </w:rPr>
+      <w:tblPr/>
+      <w:tcPr>
+        <w:tcBorders>
+          <w:bottom w:val="single" w:color="F4B083" w:themeColor="accent2" w:sz="12" w:space="0"/>
+        </w:tcBorders>
+      </w:tcPr>
+    </w:tblStylePr>
+    <w:tblStylePr w:type="lastRow">
+      <w:rPr>
+        <w:b/>
+        <w:bCs/>
+      </w:rPr>
+      <w:tblPr/>
+      <w:tcPr>
+        <w:tcBorders>
+          <w:top w:val="double" w:color="F4B083" w:themeColor="accent2" w:sz="4" w:space="0"/>
+        </w:tcBorders>
+      </w:tcPr>
+    </w:tblStylePr>
+    <w:tblStylePr w:type="firstCol">
+      <w:rPr>
+        <w:b/>
+        <w:bCs/>
+      </w:rPr>
+      <w:tblPr/>
+    </w:tblStylePr>
+    <w:tblStylePr w:type="lastCol">
+      <w:rPr>
+        <w:b/>
+        <w:bCs/>
+      </w:rPr>
+      <w:tblPr/>
+    </w:tblStylePr>
+    <w:tblStylePr w:type="band1Vert">
+      <w:tblPr/>
+      <w:tcPr>
+        <w:shd w:val="clear" w:color="auto" w:fill="FBE4D5" w:themeFill="accent2" w:themeFillTint="33"/>
+      </w:tcPr>
+    </w:tblStylePr>
+    <w:tblStylePr w:type="band1Horz">
+      <w:tblPr/>
+      <w:tcPr>
+        <w:shd w:val="clear" w:color="auto" w:fill="FBE4D5" w:themeFill="accent2" w:themeFillTint="33"/>
+      </w:tcPr>
+    </w:tblStylePr>
+  </w:style>
+  <w:style w:type="table" w:styleId="Tabladelista2-nfasis2">
+    <w:name w:val="List Table 2 Accent 2"/>
+    <w:basedOn w:val="Tablanormal"/>
+    <w:uiPriority w:val="47"/>
+    <w:rsid w:val="00066bce"/>
+    <w:tblPr>
+      <w:tblStyleRowBandSize w:val="1"/>
+      <w:tblStyleColBandSize w:val="1"/>
+      <w:tblBorders>
+        <w:top w:val="single" w:color="F4B083" w:themeColor="accent2" w:themeTint="99" w:sz="4" w:space="0"/>
+        <w:bottom w:val="single" w:color="F4B083" w:themeColor="accent2" w:themeTint="99" w:sz="4" w:space="0"/>
+        <w:insideH w:val="single" w:color="F4B083" w:themeColor="accent2" w:themeTint="99" w:sz="4" w:space="0"/>
+      </w:tblBorders>
+    </w:tblPr>
+    <w:tblStylePr w:type="firstRow">
+      <w:rPr>
+        <w:b/>
+        <w:bCs/>
+      </w:rPr>
+      <w:tblPr/>
+    </w:tblStylePr>
+    <w:tblStylePr w:type="lastRow">
+      <w:rPr>
+        <w:b/>
+        <w:bCs/>
+      </w:rPr>
+      <w:tblPr/>
+    </w:tblStylePr>
+    <w:tblStylePr w:type="firstCol">
+      <w:rPr>
+        <w:b/>
+        <w:bCs/>
+      </w:rPr>
+      <w:tblPr/>
+    </w:tblStylePr>
+    <w:tblStylePr w:type="lastCol">
+      <w:rPr>
+        <w:b/>
+        <w:bCs/>
+      </w:rPr>
+      <w:tblPr/>
+    </w:tblStylePr>
+    <w:tblStylePr w:type="band1Vert">
+      <w:tblPr/>
+      <w:tcPr>
+        <w:shd w:val="clear" w:color="auto" w:fill="FBE4D5" w:themeFill="accent2" w:themeFillTint="33"/>
+      </w:tcPr>
+    </w:tblStylePr>
+    <w:tblStylePr w:type="band1Horz">
+      <w:tblPr/>
+      <w:tcPr>
+        <w:shd w:val="clear" w:color="auto" w:fill="FBE4D5" w:themeFill="accent2" w:themeFillTint="33"/>
+      </w:tcPr>
+    </w:tblStylePr>
+  </w:style>
+  <w:style w:type="table" w:styleId="Tabladelista3-nfasis2">
+    <w:name w:val="List Table 3 Accent 2"/>
+    <w:basedOn w:val="Tablanormal"/>
+    <w:uiPriority w:val="48"/>
+    <w:rsid w:val="00066bce"/>
+    <w:tblPr>
+      <w:tblStyleRowBandSize w:val="1"/>
+      <w:tblStyleColBandSize w:val="1"/>
+      <w:tblBorders>
+        <w:top w:val="single" w:color="ED7D31" w:themeColor="accent2" w:sz="4" w:space="0"/>
+        <w:left w:val="single" w:color="ED7D31" w:themeColor="accent2" w:sz="4" w:space="0"/>
+        <w:bottom w:val="single" w:color="ED7D31" w:themeColor="accent2" w:sz="4" w:space="0"/>
+        <w:right w:val="single" w:color="ED7D31" w:themeColor="accent2" w:sz="4" w:space="0"/>
+      </w:tblBorders>
+    </w:tblPr>
+    <w:tblStylePr w:type="firstRow">
+      <w:rPr>
+        <w:b/>
+        <w:bCs/>
+        <w:color w:val="FFFFFF" w:themeColor="background1"/>
+      </w:rPr>
+      <w:tblPr/>
+      <w:tcPr>
+        <w:shd w:val="clear" w:color="auto" w:fill="ED7D31" w:themeFill="accent2"/>
+      </w:tcPr>
+    </w:tblStylePr>
+    <w:tblStylePr w:type="lastRow">
+      <w:rPr>
+        <w:b/>
+        <w:bCs/>
+      </w:rPr>
+      <w:tblPr/>
+      <w:tcPr>
+        <w:tcBorders>
+          <w:top w:val="double" w:color="ED7D31" w:themeColor="accent2" w:sz="4" w:space="0"/>
+        </w:tcBorders>
+        <w:shd w:val="clear" w:color="auto" w:fill="FFFFFF" w:themeFill="background1"/>
+      </w:tcPr>
+    </w:tblStylePr>
+    <w:tblStylePr w:type="firstCol">
+      <w:rPr>
+        <w:b/>
+        <w:bCs/>
+      </w:rPr>
+      <w:tblPr/>
+      <w:tcPr>
+        <w:tcBorders>
+          <w:right w:val="nil"/>
+        </w:tcBorders>
+        <w:shd w:val="clear" w:color="auto" w:fill="FFFFFF" w:themeFill="background1"/>
+      </w:tcPr>
+    </w:tblStylePr>
+    <w:tblStylePr w:type="lastCol">
+      <w:rPr>
+        <w:b/>
+        <w:bCs/>
+      </w:rPr>
+      <w:tblPr/>
+      <w:tcPr>
+        <w:tcBorders>
+          <w:left w:val="nil"/>
+        </w:tcBorders>
+        <w:shd w:val="clear" w:color="auto" w:fill="FFFFFF" w:themeFill="background1"/>
+      </w:tcPr>
+    </w:tblStylePr>
+    <w:tblStylePr w:type="band1Vert">
+      <w:tblPr/>
+      <w:tcPr>
+        <w:tcBorders>
+          <w:left w:val="single" w:color="ED7D31" w:themeColor="accent2" w:sz="4" w:space="0"/>
+          <w:right w:val="single" w:color="ED7D31" w:themeColor="accent2" w:sz="4" w:space="0"/>
+        </w:tcBorders>
+      </w:tcPr>
+    </w:tblStylePr>
+    <w:tblStylePr w:type="band1Horz">
+      <w:tblPr/>
+      <w:tcPr>
+        <w:tcBorders>
+          <w:top w:val="single" w:color="ED7D31" w:themeColor="accent2" w:sz="4" w:space="0"/>
+          <w:bottom w:val="single" w:color="ED7D31" w:themeColor="accent2" w:sz="4" w:space="0"/>
+          <w:insideH w:val="nil"/>
+        </w:tcBorders>
+      </w:tcPr>
+    </w:tblStylePr>
+    <w:tblStylePr w:type="neCell">
+      <w:tblPr/>
+      <w:tcPr>
+        <w:tcBorders>
+          <w:left w:val="nil"/>
+          <w:bottom w:val="nil"/>
+        </w:tcBorders>
+      </w:tcPr>
+    </w:tblStylePr>
+    <w:tblStylePr w:type="nwCell">
+      <w:tblPr/>
+      <w:tcPr>
+        <w:tcBorders>
+          <w:bottom w:val="nil"/>
+          <w:right w:val="nil"/>
+        </w:tcBorders>
+      </w:tcPr>
+    </w:tblStylePr>
+    <w:tblStylePr w:type="seCell">
+      <w:tblPr/>
+      <w:tcPr>
+        <w:tcBorders>
+          <w:top w:val="double" w:color="ED7D31" w:themeColor="accent2" w:sz="4" w:space="0"/>
+          <w:left w:val="nil"/>
+        </w:tcBorders>
+      </w:tcPr>
+    </w:tblStylePr>
+    <w:tblStylePr w:type="swCell">
+      <w:tblPr/>
+      <w:tcPr>
+        <w:tcBorders>
+          <w:top w:val="double" w:color="ED7D31" w:themeColor="accent2" w:sz="4" w:space="0"/>
+          <w:right w:val="nil"/>
+        </w:tcBorders>
+      </w:tcPr>
+    </w:tblStylePr>
+  </w:style>
+  <w:style w:type="table" w:styleId="Tabladelista1clara-nfasis2">
+    <w:name w:val="List Table 1 Light Accent 2"/>
+    <w:basedOn w:val="Tablanormal"/>
+    <w:uiPriority w:val="46"/>
+    <w:rsid w:val="00066bce"/>
+    <w:tblPr>
+      <w:tblStyleRowBandSize w:val="1"/>
+      <w:tblStyleColBandSize w:val="1"/>
+    </w:tblPr>
+    <w:tblStylePr w:type="firstRow">
+      <w:rPr>
+        <w:b/>
+        <w:bCs/>
+      </w:rPr>
+      <w:tblPr/>
+      <w:tcPr>
+        <w:tcBorders>
+          <w:bottom w:val="single" w:color="F4B083" w:themeColor="accent2" w:sz="4" w:space="0"/>
+        </w:tcBorders>
+      </w:tcPr>
+    </w:tblStylePr>
+    <w:tblStylePr w:type="lastRow">
+      <w:rPr>
+        <w:b/>
+        <w:bCs/>
+      </w:rPr>
+      <w:tblPr/>
+      <w:tcPr>
+        <w:tcBorders>
+          <w:top w:val="single" w:color="F4B083" w:themeColor="accent2" w:sz="4" w:space="0"/>
+        </w:tcBorders>
+      </w:tcPr>
+    </w:tblStylePr>
+    <w:tblStylePr w:type="firstCol">
+      <w:rPr>
+        <w:b/>
+        <w:bCs/>
+      </w:rPr>
+      <w:tblPr/>
+    </w:tblStylePr>
+    <w:tblStylePr w:type="lastCol">
+      <w:rPr>
+        <w:b/>
+        <w:bCs/>
+      </w:rPr>
+      <w:tblPr/>
+    </w:tblStylePr>
+    <w:tblStylePr w:type="band1Vert">
+      <w:tblPr/>
+      <w:tcPr>
+        <w:shd w:val="clear" w:color="auto" w:fill="FBE4D5" w:themeFill="accent2" w:themeFillTint="33"/>
+      </w:tcPr>
+    </w:tblStylePr>
+    <w:tblStylePr w:type="band1Horz">
+      <w:tblPr/>
+      <w:tcPr>
+        <w:shd w:val="clear" w:color="auto" w:fill="FBE4D5" w:themeFill="accent2" w:themeFillTint="33"/>
+      </w:tcPr>
+    </w:tblStylePr>
+  </w:style>
+  <w:style w:type="table" w:styleId="Tabladecuadrcula1Claro-nfasis2">
+    <w:name w:val="Grid Table 1 Light Accent 2"/>
+    <w:basedOn w:val="Tablanormal"/>
+    <w:uiPriority w:val="46"/>
+    <w:rsid w:val="00066bce"/>
+    <w:tblPr>
+      <w:tblStyleRowBandSize w:val="1"/>
+      <w:tblStyleColBandSize w:val="1"/>
+      <w:tblBorders>
+        <w:top w:val="single" w:color="F7CAAC" w:themeColor="accent2" w:themeTint="66" w:sz="4" w:space="0"/>
+        <w:left w:val="single" w:color="F7CAAC" w:themeColor="accent2" w:themeTint="66" w:sz="4" w:space="0"/>
+        <w:bottom w:val="single" w:color="F7CAAC" w:themeColor="accent2" w:themeTint="66" w:sz="4" w:space="0"/>
+        <w:right w:val="single" w:color="F7CAAC" w:themeColor="accent2" w:themeTint="66" w:sz="4" w:space="0"/>
+        <w:insideH w:val="single" w:color="F7CAAC" w:themeColor="accent2" w:themeTint="66" w:sz="4" w:space="0"/>
+        <w:insideV w:val="single" w:color="F7CAAC" w:themeColor="accent2" w:themeTint="66" w:sz="4" w:space="0"/>
+      </w:tblBorders>
+    </w:tblPr>
+    <w:tblStylePr w:type="firstRow">
+      <w:rPr>
+        <w:b/>
+        <w:bCs/>
+      </w:rPr>
+      <w:tblPr/>
+      <w:tcPr>
+        <w:tcBorders>
+          <w:bottom w:val="single" w:color="F4B083" w:themeColor="accent2" w:sz="12" w:space="0"/>
+        </w:tcBorders>
+      </w:tcPr>
+    </w:tblStylePr>
+    <w:tblStylePr w:type="lastRow">
+      <w:rPr>
+        <w:b/>
+        <w:bCs/>
+      </w:rPr>
+      <w:tblPr/>
+      <w:tcPr>
+        <w:tcBorders>
+          <w:top w:val="double" w:color="F4B083" w:themeColor="accent2" w:sz="2" w:space="0"/>
+        </w:tcBorders>
+      </w:tcPr>
+    </w:tblStylePr>
+    <w:tblStylePr w:type="firstCol">
+      <w:rPr>
+        <w:b/>
+        <w:bCs/>
+      </w:rPr>
+      <w:tblPr/>
+    </w:tblStylePr>
+    <w:tblStylePr w:type="lastCol">
+      <w:rPr>
+        <w:b/>
+        <w:bCs/>
+      </w:rPr>
+      <w:tblPr/>
+    </w:tblStylePr>
+  </w:style>
+  <w:style w:type="table" w:styleId="Tabladelista4-nfasis2">
+    <w:name w:val="List Table 4 Accent 2"/>
+    <w:basedOn w:val="Tablanormal"/>
+    <w:uiPriority w:val="49"/>
+    <w:rsid w:val="00066bce"/>
+    <w:tblPr>
+      <w:tblStyleRowBandSize w:val="1"/>
+      <w:tblStyleColBandSize w:val="1"/>
+      <w:tblBorders>
+        <w:top w:val="single" w:color="F4B083" w:themeColor="accent2" w:themeTint="99" w:sz="4" w:space="0"/>
+        <w:left w:val="single" w:color="F4B083" w:themeColor="accent2" w:themeTint="99" w:sz="4" w:space="0"/>
+        <w:bottom w:val="single" w:color="F4B083" w:themeColor="accent2" w:themeTint="99" w:sz="4" w:space="0"/>
+        <w:right w:val="single" w:color="F4B083" w:themeColor="accent2" w:themeTint="99" w:sz="4" w:space="0"/>
+        <w:insideH w:val="single" w:color="F4B083" w:themeColor="accent2" w:themeTint="99" w:sz="4" w:space="0"/>
+      </w:tblBorders>
+    </w:tblPr>
+    <w:tblStylePr w:type="firstRow">
+      <w:rPr>
+        <w:b/>
+        <w:bCs/>
+        <w:color w:val="FFFFFF" w:themeColor="background1"/>
+      </w:rPr>
+      <w:tblPr/>
+      <w:tcPr>
+        <w:tcBorders>
+          <w:top w:val="single" w:color="ED7D31" w:themeColor="accent2" w:sz="4" w:space="0"/>
+          <w:left w:val="single" w:color="ED7D31" w:themeColor="accent2" w:sz="4" w:space="0"/>
+          <w:bottom w:val="single" w:color="ED7D31" w:themeColor="accent2" w:sz="4" w:space="0"/>
+          <w:right w:val="single" w:color="ED7D31" w:themeColor="accent2" w:sz="4" w:space="0"/>
+          <w:insideH w:val="nil"/>
+        </w:tcBorders>
+        <w:shd w:val="clear" w:color="auto" w:fill="ED7D31" w:themeFill="accent2"/>
+      </w:tcPr>
+    </w:tblStylePr>
+    <w:tblStylePr w:type="lastRow">
+      <w:rPr>
+        <w:b/>
+        <w:bCs/>
+      </w:rPr>
+      <w:tblPr/>
+      <w:tcPr>
+        <w:tcBorders>
+          <w:top w:val="double" w:color="F4B083" w:themeColor="accent2" w:sz="4" w:space="0"/>
+        </w:tcBorders>
+      </w:tcPr>
+    </w:tblStylePr>
+    <w:tblStylePr w:type="firstCol">
+      <w:rPr>
+        <w:b/>
+        <w:bCs/>
+      </w:rPr>
+      <w:tblPr/>
+    </w:tblStylePr>
+    <w:tblStylePr w:type="lastCol">
+      <w:rPr>
+        <w:b/>
+        <w:bCs/>
+      </w:rPr>
+      <w:tblPr/>
+    </w:tblStylePr>
+    <w:tblStylePr w:type="band1Vert">
+      <w:tblPr/>
+      <w:tcPr>
+        <w:shd w:val="clear" w:color="auto" w:fill="FBE4D5" w:themeFill="accent2" w:themeFillTint="33"/>
+      </w:tcPr>
+    </w:tblStylePr>
+    <w:tblStylePr w:type="band1Horz">
+      <w:tblPr/>
+      <w:tcPr>
+        <w:shd w:val="clear" w:color="auto" w:fill="FBE4D5" w:themeFill="accent2" w:themeFillTint="33"/>
+      </w:tcPr>
+    </w:tblStylePr>
+  </w:style>
+  <w:style w:type="table" w:styleId="Tabladelista6concolores-nfasis2">
+    <w:name w:val="List Table 6 Colorful Accent 2"/>
+    <w:basedOn w:val="Tablanormal"/>
+    <w:uiPriority w:val="51"/>
+    <w:rsid w:val="00066bce"/>
+    <w:rPr>
+      <w:color w:val="C45911" w:themeColor="accent2" w:themeShade="bf"/>
+    </w:rPr>
+    <w:tblPr>
+      <w:tblStyleRowBandSize w:val="1"/>
+      <w:tblStyleColBandSize w:val="1"/>
+      <w:tblBorders>
+        <w:top w:val="single" w:color="ED7D31" w:themeColor="accent2" w:sz="4" w:space="0"/>
+        <w:bottom w:val="single" w:color="ED7D31" w:themeColor="accent2" w:sz="4" w:space="0"/>
+      </w:tblBorders>
+    </w:tblPr>
+    <w:tblStylePr w:type="firstRow">
+      <w:rPr>
+        <w:b/>
+        <w:bCs/>
+      </w:rPr>
+      <w:tblPr/>
+      <w:tcPr>
+        <w:tcBorders>
+          <w:bottom w:val="single" w:color="ED7D31" w:themeColor="accent2" w:sz="4" w:space="0"/>
+        </w:tcBorders>
+      </w:tcPr>
+    </w:tblStylePr>
+    <w:tblStylePr w:type="lastRow">
+      <w:rPr>
+        <w:b/>
+        <w:bCs/>
+      </w:rPr>
+      <w:tblPr/>
+      <w:tcPr>
+        <w:tcBorders>
+          <w:top w:val="double" w:color="ED7D31" w:themeColor="accent2" w:sz="4" w:space="0"/>
+        </w:tcBorders>
+      </w:tcPr>
+    </w:tblStylePr>
+    <w:tblStylePr w:type="firstCol">
+      <w:rPr>
+        <w:b/>
+        <w:bCs/>
+      </w:rPr>
+      <w:tblPr/>
+    </w:tblStylePr>
+    <w:tblStylePr w:type="lastCol">
+      <w:rPr>
+        <w:b/>
+        <w:bCs/>
+      </w:rPr>
+      <w:tblPr/>
+    </w:tblStylePr>
+    <w:tblStylePr w:type="band1Vert">
+      <w:tblPr/>
+      <w:tcPr>
+        <w:shd w:val="clear" w:color="auto" w:fill="FBE4D5" w:themeFill="accent2" w:themeFillTint="33"/>
+      </w:tcPr>
+    </w:tblStylePr>
+    <w:tblStylePr w:type="band1Horz">
+      <w:tblPr/>
+      <w:tcPr>
+        <w:shd w:val="clear" w:color="auto" w:fill="FBE4D5" w:themeFill="accent2" w:themeFillTint="33"/>
+      </w:tcPr>
+    </w:tblStylePr>
+  </w:style>
+  <w:style w:type="table" w:styleId="Tabladecuadrcula5oscura-nfasis2">
+    <w:name w:val="Grid Table 5 Dark Accent 2"/>
+    <w:basedOn w:val="Tablanormal"/>
+    <w:uiPriority w:val="50"/>
+    <w:rsid w:val="00066bce"/>
+    <w:tblPr>
+      <w:tblStyleRowBandSize w:val="1"/>
+      <w:tblStyleColBandSize w:val="1"/>
+      <w:tblBorders>
+        <w:top w:val="single" w:color="FFFFFF" w:themeColor="background1" w:sz="4" w:space="0"/>
+        <w:left w:val="single" w:color="FFFFFF" w:themeColor="background1" w:sz="4" w:space="0"/>
+        <w:bottom w:val="single" w:color="FFFFFF" w:themeColor="background1" w:sz="4" w:space="0"/>
+        <w:right w:val="single" w:color="FFFFFF" w:themeColor="background1" w:sz="4" w:space="0"/>
+        <w:insideH w:val="single" w:color="FFFFFF" w:themeColor="background1" w:sz="4" w:space="0"/>
+        <w:insideV w:val="single" w:color="FFFFFF" w:themeColor="background1" w:sz="4" w:space="0"/>
+      </w:tblBorders>
+    </w:tblPr>
+    <w:tcPr>
+      <w:shd w:val="clear" w:color="auto" w:fill="FBE4D5" w:themeFill="accent2" w:themeFillTint="33"/>
+    </w:tcPr>
+    <w:tblStylePr w:type="firstRow">
+      <w:rPr>
+        <w:b/>
+        <w:bCs/>
+        <w:color w:val="FFFFFF" w:themeColor="background1"/>
+      </w:rPr>
+      <w:tblPr/>
+      <w:tcPr>
+        <w:tcBorders>
+          <w:top w:val="single" w:color="FFFFFF" w:themeColor="background1" w:sz="4" w:space="0"/>
+          <w:left w:val="single" w:color="FFFFFF" w:themeColor="background1" w:sz="4" w:space="0"/>
+          <w:right w:val="single" w:color="FFFFFF" w:themeColor="background1" w:sz="4" w:space="0"/>
+          <w:insideH w:val="nil"/>
+          <w:insideV w:val="nil"/>
+        </w:tcBorders>
+        <w:shd w:val="clear" w:color="auto" w:fill="ED7D31" w:themeFill="accent2"/>
+      </w:tcPr>
+    </w:tblStylePr>
+    <w:tblStylePr w:type="lastRow">
+      <w:rPr>
+        <w:b/>
+        <w:bCs/>
+        <w:color w:val="FFFFFF" w:themeColor="background1"/>
+      </w:rPr>
+      <w:tblPr/>
+      <w:tcPr>
+        <w:tcBorders>
+          <w:left w:val="single" w:color="FFFFFF" w:themeColor="background1" w:sz="4" w:space="0"/>
+          <w:bottom w:val="single" w:color="FFFFFF" w:themeColor="background1" w:sz="4" w:space="0"/>
+          <w:right w:val="single" w:color="FFFFFF" w:themeColor="background1" w:sz="4" w:space="0"/>
+          <w:insideH w:val="nil"/>
+          <w:insideV w:val="nil"/>
+        </w:tcBorders>
+        <w:shd w:val="clear" w:color="auto" w:fill="ED7D31" w:themeFill="accent2"/>
+      </w:tcPr>
+    </w:tblStylePr>
+    <w:tblStylePr w:type="firstCol">
+      <w:rPr>
+        <w:b/>
+        <w:bCs/>
+        <w:color w:val="FFFFFF" w:themeColor="background1"/>
+      </w:rPr>
+      <w:tblPr/>
+      <w:tcPr>
+        <w:tcBorders>
+          <w:top w:val="single" w:color="FFFFFF" w:themeColor="background1" w:sz="4" w:space="0"/>
+          <w:left w:val="single" w:color="FFFFFF" w:themeColor="background1" w:sz="4" w:space="0"/>
+          <w:bottom w:val="single" w:color="FFFFFF" w:themeColor="background1" w:sz="4" w:space="0"/>
+          <w:insideV w:val="nil"/>
+        </w:tcBorders>
+        <w:shd w:val="clear" w:color="auto" w:fill="ED7D31" w:themeFill="accent2"/>
+      </w:tcPr>
+    </w:tblStylePr>
+    <w:tblStylePr w:type="lastCol">
+      <w:rPr>
+        <w:b/>
+        <w:bCs/>
+        <w:color w:val="FFFFFF" w:themeColor="background1"/>
+      </w:rPr>
+      <w:tblPr/>
+      <w:tcPr>
+        <w:tcBorders>
+          <w:top w:val="single" w:color="FFFFFF" w:themeColor="background1" w:sz="4" w:space="0"/>
+          <w:bottom w:val="single" w:color="FFFFFF" w:themeColor="background1" w:sz="4" w:space="0"/>
+          <w:right w:val="single" w:color="FFFFFF" w:themeColor="background1" w:sz="4" w:space="0"/>
+          <w:insideV w:val="nil"/>
+        </w:tcBorders>
+        <w:shd w:val="clear" w:color="auto" w:fill="ED7D31" w:themeFill="accent2"/>
+      </w:tcPr>
+    </w:tblStylePr>
+    <w:tblStylePr w:type="band1Vert">
+      <w:tblPr/>
+      <w:tcPr>
+        <w:shd w:val="clear" w:color="auto" w:fill="F7CAAC" w:themeFill="accent2" w:themeFillTint="66"/>
+      </w:tcPr>
+    </w:tblStylePr>
+    <w:tblStylePr w:type="band1Horz">
+      <w:tblPr/>
+      <w:tcPr>
+        <w:shd w:val="clear" w:color="auto" w:fill="F7CAAC" w:themeFill="accent2" w:themeFillTint="66"/>
+      </w:tcPr>
+    </w:tblStylePr>
+  </w:style>
+  <w:style w:type="table" w:styleId="Tabladecuadrcula4-nfasis6">
+    <w:name w:val="Grid Table 4 Accent 6"/>
+    <w:basedOn w:val="Tablanormal"/>
+    <w:uiPriority w:val="49"/>
+    <w:rsid w:val="00927f42"/>
+    <w:tblPr>
+      <w:tblStyleRowBandSize w:val="1"/>
+      <w:tblStyleColBandSize w:val="1"/>
+      <w:tblBorders>
+        <w:top w:val="single" w:color="A8D08D" w:themeColor="accent6" w:themeTint="99" w:sz="4" w:space="0"/>
+        <w:left w:val="single" w:color="A8D08D" w:themeColor="accent6" w:themeTint="99" w:sz="4" w:space="0"/>
+        <w:bottom w:val="single" w:color="A8D08D" w:themeColor="accent6" w:themeTint="99" w:sz="4" w:space="0"/>
+        <w:right w:val="single" w:color="A8D08D" w:themeColor="accent6" w:themeTint="99" w:sz="4" w:space="0"/>
+        <w:insideH w:val="single" w:color="A8D08D" w:themeColor="accent6" w:themeTint="99" w:sz="4" w:space="0"/>
+        <w:insideV w:val="single" w:color="A8D08D" w:themeColor="accent6" w:themeTint="99" w:sz="4" w:space="0"/>
+      </w:tblBorders>
+    </w:tblPr>
+    <w:tblStylePr w:type="firstRow">
+      <w:rPr>
+        <w:b/>
+        <w:bCs/>
+        <w:color w:val="FFFFFF" w:themeColor="background1"/>
+      </w:rPr>
+      <w:tblPr/>
+      <w:tcPr>
+        <w:tcBorders>
+          <w:top w:val="single" w:color="70AD47" w:themeColor="accent6" w:sz="4" w:space="0"/>
+          <w:left w:val="single" w:color="70AD47" w:themeColor="accent6" w:sz="4" w:space="0"/>
+          <w:bottom w:val="single" w:color="70AD47" w:themeColor="accent6" w:sz="4" w:space="0"/>
+          <w:right w:val="single" w:color="70AD47" w:themeColor="accent6" w:sz="4" w:space="0"/>
+          <w:insideH w:val="nil"/>
+          <w:insideV w:val="nil"/>
+        </w:tcBorders>
+        <w:shd w:val="clear" w:color="auto" w:fill="70AD47" w:themeFill="accent6"/>
+      </w:tcPr>
+    </w:tblStylePr>
+    <w:tblStylePr w:type="lastRow">
+      <w:rPr>
+        <w:b/>
+        <w:bCs/>
+      </w:rPr>
+      <w:tblPr/>
+      <w:tcPr>
+        <w:tcBorders>
+          <w:top w:val="double" w:color="70AD47" w:themeColor="accent6" w:sz="4" w:space="0"/>
+        </w:tcBorders>
+      </w:tcPr>
+    </w:tblStylePr>
+    <w:tblStylePr w:type="firstCol">
+      <w:rPr>
+        <w:b/>
+        <w:bCs/>
+      </w:rPr>
+      <w:tblPr/>
+    </w:tblStylePr>
+    <w:tblStylePr w:type="lastCol">
+      <w:rPr>
+        <w:b/>
+        <w:bCs/>
+      </w:rPr>
+      <w:tblPr/>
+    </w:tblStylePr>
+    <w:tblStylePr w:type="band1Vert">
+      <w:tblPr/>
+      <w:tcPr>
+        <w:shd w:val="clear" w:color="auto" w:fill="E2EFD9" w:themeFill="accent6" w:themeFillTint="33"/>
+      </w:tcPr>
+    </w:tblStylePr>
+    <w:tblStylePr w:type="band1Horz">
+      <w:tblPr/>
+      <w:tcPr>
+        <w:shd w:val="clear" w:color="auto" w:fill="E2EFD9" w:themeFill="accent6" w:themeFillTint="33"/>
+      </w:tcPr>
+    </w:tblStylePr>
+  </w:style>
+  <w:style w:type="table" w:styleId="Tabladecuadrcula4-nfasis1">
+    <w:name w:val="Grid Table 4 Accent 1"/>
+    <w:basedOn w:val="Tablanormal"/>
+    <w:uiPriority w:val="49"/>
+    <w:rsid w:val="00927f42"/>
+    <w:tblPr>
+      <w:tblStyleRowBandSize w:val="1"/>
+      <w:tblStyleColBandSize w:val="1"/>
+      <w:tblBorders>
+        <w:top w:val="single" w:color="9CC2E5" w:themeColor="accent1" w:themeTint="99" w:sz="4" w:space="0"/>
+        <w:left w:val="single" w:color="9CC2E5" w:themeColor="accent1" w:themeTint="99" w:sz="4" w:space="0"/>
+        <w:bottom w:val="single" w:color="9CC2E5" w:themeColor="accent1" w:themeTint="99" w:sz="4" w:space="0"/>
+        <w:right w:val="single" w:color="9CC2E5" w:themeColor="accent1" w:themeTint="99" w:sz="4" w:space="0"/>
+        <w:insideH w:val="single" w:color="9CC2E5" w:themeColor="accent1" w:themeTint="99" w:sz="4" w:space="0"/>
+        <w:insideV w:val="single" w:color="9CC2E5" w:themeColor="accent1" w:themeTint="99" w:sz="4" w:space="0"/>
+      </w:tblBorders>
+    </w:tblPr>
+    <w:tblStylePr w:type="firstRow">
+      <w:rPr>
+        <w:b/>
+        <w:bCs/>
+        <w:color w:val="FFFFFF" w:themeColor="background1"/>
+      </w:rPr>
+      <w:tblPr/>
+      <w:tcPr>
+        <w:tcBorders>
+          <w:top w:val="single" w:color="5B9BD5" w:themeColor="accent1" w:sz="4" w:space="0"/>
+          <w:left w:val="single" w:color="5B9BD5" w:themeColor="accent1" w:sz="4" w:space="0"/>
+          <w:bottom w:val="single" w:color="5B9BD5" w:themeColor="accent1" w:sz="4" w:space="0"/>
+          <w:right w:val="single" w:color="5B9BD5" w:themeColor="accent1" w:sz="4" w:space="0"/>
+          <w:insideH w:val="nil"/>
+          <w:insideV w:val="nil"/>
+        </w:tcBorders>
+        <w:shd w:val="clear" w:color="auto" w:fill="5B9BD5" w:themeFill="accent1"/>
+      </w:tcPr>
+    </w:tblStylePr>
+    <w:tblStylePr w:type="lastRow">
+      <w:rPr>
+        <w:b/>
+        <w:bCs/>
+      </w:rPr>
+      <w:tblPr/>
+      <w:tcPr>
+        <w:tcBorders>
+          <w:top w:val="double" w:color="5B9BD5" w:themeColor="accent1" w:sz="4" w:space="0"/>
+        </w:tcBorders>
+      </w:tcPr>
+    </w:tblStylePr>
+    <w:tblStylePr w:type="firstCol">
+      <w:rPr>
+        <w:b/>
+        <w:bCs/>
+      </w:rPr>
+      <w:tblPr/>
+    </w:tblStylePr>
+    <w:tblStylePr w:type="lastCol">
+      <w:rPr>
+        <w:b/>
+        <w:bCs/>
+      </w:rPr>
+      <w:tblPr/>
+    </w:tblStylePr>
+    <w:tblStylePr w:type="band1Vert">
+      <w:tblPr/>
+      <w:tcPr>
+        <w:shd w:val="clear" w:color="auto" w:fill="DEEAF6" w:themeFill="accent1" w:themeFillTint="33"/>
+      </w:tcPr>
+    </w:tblStylePr>
+    <w:tblStylePr w:type="band1Horz">
+      <w:tblPr/>
+      <w:tcPr>
+        <w:shd w:val="clear" w:color="auto" w:fill="DEEAF6" w:themeFill="accent1" w:themeFillTint="33"/>
+      </w:tcPr>
+    </w:tblStylePr>
+  </w:style>
+  <w:style w:type="table" w:styleId="Tablanormal1">
+    <w:name w:val="Plain Table 1"/>
+    <w:basedOn w:val="Tablanormal"/>
+    <w:uiPriority w:val="41"/>
+    <w:rsid w:val="00111fb8"/>
+    <w:tblPr>
+      <w:tblStyleRowBandSize w:val="1"/>
+      <w:tblStyleColBandSize w:val="1"/>
+      <w:tblBorders>
+        <w:top w:val="single" w:color="BFBFBF" w:themeColor="background1" w:sz="4" w:space="0"/>
+        <w:left w:val="single" w:color="BFBFBF" w:themeColor="background1" w:sz="4" w:space="0"/>
+        <w:bottom w:val="single" w:color="BFBFBF" w:themeColor="background1" w:sz="4" w:space="0"/>
+        <w:right w:val="single" w:color="BFBFBF" w:themeColor="background1" w:sz="4" w:space="0"/>
+        <w:insideH w:val="single" w:color="BFBFBF" w:themeColor="background1" w:sz="4" w:space="0"/>
+        <w:insideV w:val="single" w:color="BFBFBF" w:themeColor="background1" w:sz="4" w:space="0"/>
+      </w:tblBorders>
+    </w:tblPr>
+    <w:tblStylePr w:type="firstRow">
+      <w:rPr>
+        <w:b/>
+        <w:bCs/>
+      </w:rPr>
+      <w:tblPr/>
+    </w:tblStylePr>
+    <w:tblStylePr w:type="lastRow">
+      <w:rPr>
+        <w:b/>
+        <w:bCs/>
+      </w:rPr>
+      <w:tblPr/>
+      <w:tcPr>
+        <w:tcBorders>
+          <w:top w:val="double" w:color="BFBFBF" w:themeColor="background1" w:sz="4" w:space="0"/>
+        </w:tcBorders>
+      </w:tcPr>
+    </w:tblStylePr>
+    <w:tblStylePr w:type="firstCol">
+      <w:rPr>
+        <w:b/>
+        <w:bCs/>
+      </w:rPr>
+      <w:tblPr/>
+    </w:tblStylePr>
+    <w:tblStylePr w:type="lastCol">
+      <w:rPr>
+        <w:b/>
+        <w:bCs/>
+      </w:rPr>
+      <w:tblPr/>
+    </w:tblStylePr>
+    <w:tblStylePr w:type="band1Vert">
+      <w:tblPr/>
+      <w:tcPr>
+        <w:shd w:val="clear" w:color="auto" w:fill="F2F2F2" w:themeFill="background1" w:themeFillShade="f2"/>
+      </w:tcPr>
+    </w:tblStylePr>
+    <w:tblStylePr w:type="band1Horz">
+      <w:tblPr/>
+      <w:tcPr>
+        <w:shd w:val="clear" w:color="auto" w:fill="F2F2F2" w:themeFill="background1" w:themeFillShade="f2"/>
+      </w:tcPr>
+    </w:tblStylePr>
+  </w:style>
+  <w:style w:type="table" w:customStyle="1" w:styleId="BTRTable">
+    <w:name w:val="BTR Table"/>
+    <w:basedOn w:val="Tablanormal"/>
+    <w:uiPriority w:val="99"/>
+    <w:rsid w:val="00514f55"/>
+    <w:rPr/>
+    <w:tblPr>
+      <w:tblStyleRowBandSize w:val="1"/>
+      <w:tblStyleColBandSize w:val="1"/>
+      <w:tblBorders>
+        <w:top w:val="single" w:color="F4B083" w:themeColor="accent2" w:themeTint="99" w:sz="8" w:space="0"/>
+        <w:left w:val="single" w:color="F4B083" w:themeColor="accent2" w:themeTint="99" w:sz="8" w:space="0"/>
+        <w:bottom w:val="single" w:color="F4B083" w:themeColor="accent2" w:themeTint="99" w:sz="8" w:space="0"/>
+        <w:right w:val="single" w:color="F4B083" w:themeColor="accent2" w:themeTint="99" w:sz="8" w:space="0"/>
+        <w:insideH w:val="single" w:color="F4B083" w:themeColor="accent2" w:themeTint="99" w:sz="8" w:space="0"/>
+        <w:insideV w:val="single" w:color="F4B083" w:themeColor="accent2" w:themeTint="99" w:sz="8" w:space="0"/>
+      </w:tblBorders>
+    </w:tblPr>
+    <w:tblStylePr w:type="firstRow">
+      <w:rPr>
+        <w:b/>
+        <w:color w:val="FFFFFF" w:themeColor="background1"/>
+      </w:rPr>
+      <w:tblPr/>
+      <w:tcPr>
+        <w:tcBorders>
+          <w:top w:val="nil"/>
+          <w:left w:val="nil"/>
+          <w:bottom w:val="nil"/>
+          <w:right w:val="nil"/>
+          <w:insideH w:val="nil"/>
+          <w:insideV w:val="nil"/>
+          <w:tl2br w:val="nil"/>
+          <w:tr2bl w:val="nil"/>
+        </w:tcBorders>
+        <w:shd w:val="clear" w:color="auto" w:fill="ED7D31" w:themeFill="accent2"/>
+      </w:tcPr>
+    </w:tblStylePr>
+    <w:tblStylePr w:type="band2Vert">
+      <w:tblPr/>
+      <w:tcPr>
+        <w:tcBorders>
+          <w:top w:val="single" w:color="F7CAAC" w:themeColor="accent2" w:sz="4" w:space="0"/>
+          <w:left w:val="single" w:color="F7CAAC" w:themeColor="accent2" w:sz="4" w:space="0"/>
+          <w:bottom w:val="single" w:color="F7CAAC" w:themeColor="accent2" w:sz="4" w:space="0"/>
+          <w:right w:val="single" w:color="F7CAAC" w:themeColor="accent2" w:sz="4" w:space="0"/>
+          <w:insideH w:val="nil"/>
+          <w:insideV w:val="nil"/>
+          <w:tl2br w:val="nil"/>
+          <w:tr2bl w:val="nil"/>
+        </w:tcBorders>
+      </w:tcPr>
+    </w:tblStylePr>
+    <w:tblStylePr w:type="band1Horz">
+      <w:tblPr/>
+      <w:tcPr>
+        <w:tcBorders>
+          <w:top w:val="single" w:color="F7CAAC" w:themeColor="accent2" w:sz="4" w:space="0"/>
+          <w:left w:val="single" w:color="F7CAAC" w:themeColor="accent2" w:sz="4" w:space="0"/>
+          <w:bottom w:val="single" w:color="F7CAAC" w:themeColor="accent2" w:sz="4" w:space="0"/>
+          <w:right w:val="single" w:color="F7CAAC" w:themeColor="accent2" w:sz="4" w:space="0"/>
+          <w:insideH w:val="nil"/>
+          <w:insideV w:val="nil"/>
+          <w:tl2br w:val="nil"/>
+          <w:tr2bl w:val="nil"/>
+        </w:tcBorders>
+      </w:tcPr>
+    </w:tblStylePr>
+    <w:tblStylePr w:type="band2Horz">
+      <w:rPr/>
+      <w:tblPr/>
+      <w:tcPr>
+        <w:tcBorders>
+          <w:top w:val="nil"/>
+          <w:left w:val="nil"/>
+          <w:bottom w:val="nil"/>
+          <w:right w:val="nil"/>
+          <w:insideH w:val="nil"/>
+          <w:insideV w:val="nil"/>
+          <w:tl2br w:val="nil"/>
+          <w:tr2bl w:val="nil"/>
+        </w:tcBorders>
+        <w:shd w:val="clear" w:color="auto" w:fill="D9D9D9" w:themeFill="background1" w:themeFillShade="d9"/>
+      </w:tcPr>
+    </w:tblStylePr>
   </w:style>
   <w:style w:type="paragraph" w:customStyle="1" w:styleId="Title">
     <w:name w:val="Title"/>
@@ -990,4 +2782,277 @@
     </w:rPr>
   </w:style>
 </w:styles>
+</file>
+
+<file path=word/theme/theme1.xml><?xml version="1.0" encoding="utf-8"?>
+<a:theme xmlns:a="http://schemas.openxmlformats.org/drawingml/2006/main" name="Tema de Office">
+  <a:themeElements>
+    <a:clrScheme name="Office">
+      <a:dk1>
+        <a:sysClr val="windowText" lastClr="000000"/>
+      </a:dk1>
+      <a:lt1>
+        <a:sysClr val="window" lastClr="FFFFFF"/>
+      </a:lt1>
+      <a:dk2>
+        <a:srgbClr val="44546A"/>
+      </a:dk2>
+      <a:lt2>
+        <a:srgbClr val="E7E6E6"/>
+      </a:lt2>
+      <a:accent1>
+        <a:srgbClr val="5B9BD5"/>
+      </a:accent1>
+      <a:accent2>
+        <a:srgbClr val="ED7D31"/>
+      </a:accent2>
+      <a:accent3>
+        <a:srgbClr val="A5A5A5"/>
+      </a:accent3>
+      <a:accent4>
+        <a:srgbClr val="FFC000"/>
+      </a:accent4>
+      <a:accent5>
+        <a:srgbClr val="4472C4"/>
+      </a:accent5>
+      <a:accent6>
+        <a:srgbClr val="70AD47"/>
+      </a:accent6>
+      <a:hlink>
+        <a:srgbClr val="0563C1"/>
+      </a:hlink>
+      <a:folHlink>
+        <a:srgbClr val="954F72"/>
+      </a:folHlink>
+    </a:clrScheme>
+    <a:fontScheme name="Office">
+      <a:majorFont>
+        <a:latin typeface="Calibri Light" panose="020F0302020204030204"/>
+        <a:ea typeface=""/>
+        <a:cs typeface=""/>
+        <a:font script="Jpan" typeface="ＭＳ ゴシック"/>
+        <a:font script="Hang" typeface="맑은 고딕"/>
+        <a:font script="Hans" typeface="宋体"/>
+        <a:font script="Hant" typeface="新細明體"/>
+        <a:font script="Arab" typeface="Times New Roman"/>
+        <a:font script="Hebr" typeface="Times New Roman"/>
+        <a:font script="Thai" typeface="Angsana New"/>
+        <a:font script="Ethi" typeface="Nyala"/>
+        <a:font script="Beng" typeface="Vrinda"/>
+        <a:font script="Gujr" typeface="Shruti"/>
+        <a:font script="Khmr" typeface="MoolBoran"/>
+        <a:font script="Knda" typeface="Tunga"/>
+        <a:font script="Guru" typeface="Raavi"/>
+        <a:font script="Cans" typeface="Euphemia"/>
+        <a:font script="Cher" typeface="Plantagenet Cherokee"/>
+        <a:font script="Yiii" typeface="Microsoft Yi Baiti"/>
+        <a:font script="Tibt" typeface="Microsoft Himalaya"/>
+        <a:font script="Thaa" typeface="MV Boli"/>
+        <a:font script="Deva" typeface="Mangal"/>
+        <a:font script="Telu" typeface="Gautami"/>
+        <a:font script="Taml" typeface="Latha"/>
+        <a:font script="Syrc" typeface="Estrangelo Edessa"/>
+        <a:font script="Orya" typeface="Kalinga"/>
+        <a:font script="Mlym" typeface="Kartika"/>
+        <a:font script="Laoo" typeface="DokChampa"/>
+        <a:font script="Sinh" typeface="Iskoola Pota"/>
+        <a:font script="Mong" typeface="Mongolian Baiti"/>
+        <a:font script="Viet" typeface="Times New Roman"/>
+        <a:font script="Uigh" typeface="Microsoft Uighur"/>
+        <a:font script="Geor" typeface="Sylfaen"/>
+      </a:majorFont>
+      <a:minorFont>
+        <a:latin typeface="Calibri" panose="020F0502020204030204"/>
+        <a:ea typeface=""/>
+        <a:cs typeface=""/>
+        <a:font script="Jpan" typeface="ＭＳ 明朝"/>
+        <a:font script="Hang" typeface="맑은 고딕"/>
+        <a:font script="Hans" typeface="宋体"/>
+        <a:font script="Hant" typeface="新細明體"/>
+        <a:font script="Arab" typeface="Arial"/>
+        <a:font script="Hebr" typeface="Arial"/>
+        <a:font script="Thai" typeface="Cordia New"/>
+        <a:font script="Ethi" typeface="Nyala"/>
+        <a:font script="Beng" typeface="Vrinda"/>
+        <a:font script="Gujr" typeface="Shruti"/>
+        <a:font script="Khmr" typeface="DaunPenh"/>
+        <a:font script="Knda" typeface="Tunga"/>
+        <a:font script="Guru" typeface="Raavi"/>
+        <a:font script="Cans" typeface="Euphemia"/>
+        <a:font script="Cher" typeface="Plantagenet Cherokee"/>
+        <a:font script="Yiii" typeface="Microsoft Yi Baiti"/>
+        <a:font script="Tibt" typeface="Microsoft Himalaya"/>
+        <a:font script="Thaa" typeface="MV Boli"/>
+        <a:font script="Deva" typeface="Mangal"/>
+        <a:font script="Telu" typeface="Gautami"/>
+        <a:font script="Taml" typeface="Latha"/>
+        <a:font script="Syrc" typeface="Estrangelo Edessa"/>
+        <a:font script="Orya" typeface="Kalinga"/>
+        <a:font script="Mlym" typeface="Kartika"/>
+        <a:font script="Laoo" typeface="DokChampa"/>
+        <a:font script="Sinh" typeface="Iskoola Pota"/>
+        <a:font script="Mong" typeface="Mongolian Baiti"/>
+        <a:font script="Viet" typeface="Arial"/>
+        <a:font script="Uigh" typeface="Microsoft Uighur"/>
+        <a:font script="Geor" typeface="Sylfaen"/>
+      </a:minorFont>
+    </a:fontScheme>
+    <a:fmtScheme name="Office">
+      <a:fillStyleLst>
+        <a:solidFill>
+          <a:schemeClr val="phClr"/>
+        </a:solidFill>
+        <a:gradFill rotWithShape="1">
+          <a:gsLst>
+            <a:gs pos="0">
+              <a:schemeClr val="phClr">
+                <a:lumMod val="110000"/>
+                <a:satMod val="105000"/>
+                <a:tint val="67000"/>
+              </a:schemeClr>
+            </a:gs>
+            <a:gs pos="50000">
+              <a:schemeClr val="phClr">
+                <a:lumMod val="105000"/>
+                <a:satMod val="103000"/>
+                <a:tint val="73000"/>
+              </a:schemeClr>
+            </a:gs>
+            <a:gs pos="100000">
+              <a:schemeClr val="phClr">
+                <a:lumMod val="105000"/>
+                <a:satMod val="109000"/>
+                <a:tint val="81000"/>
+              </a:schemeClr>
+            </a:gs>
+          </a:gsLst>
+          <a:lin ang="5400000" scaled="0"/>
+        </a:gradFill>
+        <a:gradFill rotWithShape="1">
+          <a:gsLst>
+            <a:gs pos="0">
+              <a:schemeClr val="phClr">
+                <a:satMod val="103000"/>
+                <a:lumMod val="102000"/>
+                <a:tint val="94000"/>
+              </a:schemeClr>
+            </a:gs>
+            <a:gs pos="50000">
+              <a:schemeClr val="phClr">
+                <a:satMod val="110000"/>
+                <a:lumMod val="100000"/>
+                <a:shade val="100000"/>
+              </a:schemeClr>
+            </a:gs>
+            <a:gs pos="100000">
+              <a:schemeClr val="phClr">
+                <a:lumMod val="99000"/>
+                <a:satMod val="120000"/>
+                <a:shade val="78000"/>
+              </a:schemeClr>
+            </a:gs>
+          </a:gsLst>
+          <a:lin ang="5400000" scaled="0"/>
+        </a:gradFill>
+      </a:fillStyleLst>
+      <a:lnStyleLst>
+        <a:ln w="6350" cap="flat" cmpd="sng" algn="ctr">
+          <a:solidFill>
+            <a:schemeClr val="phClr"/>
+          </a:solidFill>
+          <a:prstDash val="solid"/>
+          <a:miter lim="800000"/>
+        </a:ln>
+        <a:ln w="12700" cap="flat" cmpd="sng" algn="ctr">
+          <a:solidFill>
+            <a:schemeClr val="phClr"/>
+          </a:solidFill>
+          <a:prstDash val="solid"/>
+          <a:miter lim="800000"/>
+        </a:ln>
+        <a:ln w="19050" cap="flat" cmpd="sng" algn="ctr">
+          <a:solidFill>
+            <a:schemeClr val="phClr"/>
+          </a:solidFill>
+          <a:prstDash val="solid"/>
+          <a:miter lim="800000"/>
+        </a:ln>
+      </a:lnStyleLst>
+      <a:effectStyleLst>
+        <a:effectStyle>
+          <a:effectLst/>
+        </a:effectStyle>
+        <a:effectStyle>
+          <a:effectLst/>
+        </a:effectStyle>
+        <a:effectStyle>
+          <a:effectLst>
+            <a:outerShdw blurRad="57150" dist="19050" dir="5400000" algn="ctr" rotWithShape="0">
+              <a:srgbClr val="000000">
+                <a:alpha val="63000"/>
+              </a:srgbClr>
+            </a:outerShdw>
+          </a:effectLst>
+        </a:effectStyle>
+      </a:effectStyleLst>
+      <a:bgFillStyleLst>
+        <a:solidFill>
+          <a:schemeClr val="phClr"/>
+        </a:solidFill>
+        <a:solidFill>
+          <a:schemeClr val="phClr">
+            <a:tint val="95000"/>
+            <a:satMod val="170000"/>
+          </a:schemeClr>
+        </a:solidFill>
+        <a:gradFill rotWithShape="1">
+          <a:gsLst>
+            <a:gs pos="0">
+              <a:schemeClr val="phClr">
+                <a:tint val="93000"/>
+                <a:satMod val="150000"/>
+                <a:shade val="98000"/>
+                <a:lumMod val="102000"/>
+              </a:schemeClr>
+            </a:gs>
+            <a:gs pos="50000">
+              <a:schemeClr val="phClr">
+                <a:tint val="98000"/>
+                <a:satMod val="130000"/>
+                <a:shade val="90000"/>
+                <a:lumMod val="103000"/>
+              </a:schemeClr>
+            </a:gs>
+            <a:gs pos="100000">
+              <a:schemeClr val="phClr">
+                <a:shade val="63000"/>
+                <a:satMod val="120000"/>
+              </a:schemeClr>
+            </a:gs>
+          </a:gsLst>
+          <a:lin ang="5400000" scaled="0"/>
+        </a:gradFill>
+      </a:bgFillStyleLst>
+    </a:fmtScheme>
+  </a:themeElements>
+  <a:objectDefaults/>
+  <a:extraClrSchemeLst/>
+  <a:extLst>
+    <a:ext uri="{05A4C25C-085E-4340-85A3-A5531E510DB2}">
+      <thm15:themeFamily xmlns:thm15="http://schemas.microsoft.com/office/thememl/2012/main" name="Office Theme" id="{62F939B6-93AF-4DB8-9C6B-D6C7DFDC589F}" vid="{4A3C46E8-61CC-4603-A589-7422A47A8E4A}"/>
+    </a:ext>
+  </a:extLst>
+</a:theme>
+</file>
+
+<file path=customXml/item1.xml><?xml version="1.0" encoding="utf-8"?>
+<b:Sources xmlns:b="http://schemas.openxmlformats.org/officeDocument/2006/bibliography" xmlns="http://schemas.openxmlformats.org/officeDocument/2006/bibliography" SelectedStyle="\APASixthEditionOfficeOnline.xsl" StyleName="APA" Version="6"/>
+</file>
+
+<file path=customXml/itemProps1.xml><?xml version="1.0" encoding="utf-8"?>
+<ds:datastoreItem xmlns:ds="http://schemas.openxmlformats.org/officeDocument/2006/customXml" ds:itemID="{032571F0-24FD-4B70-8741-911D447C086D}">
+  <ds:schemaRefs>
+    <ds:schemaRef ds:uri="http://schemas.openxmlformats.org/officeDocument/2006/bibliography"/>
+  </ds:schemaRefs>
+</ds:datastoreItem>
 </file>
</xml_diff>

<commit_message>
se agrego la tabla, la info, falta solucionar tema de compatibilidad word-libreoffice
</commit_message>
<xml_diff>
--- a/informe/informe.docx
+++ b/informe/informe.docx
@@ -1,16 +1,16 @@
 
 <file path=word/document.xml><?xml version="1.0" encoding="utf-8"?>
-<w:document xmlns:o="urn:schemas-microsoft-com:office:office" xmlns:r="http://schemas.openxmlformats.org/officeDocument/2006/relationships" xmlns:v="urn:schemas-microsoft-com:vml" xmlns:w="http://schemas.openxmlformats.org/wordprocessingml/2006/main" xmlns:w10="urn:schemas-microsoft-com:office:word" xmlns:wp="http://schemas.openxmlformats.org/drawingml/2006/wordprocessingDrawing" xmlns:wps="http://schemas.microsoft.com/office/word/2010/wordprocessingShape" xmlns:wpg="http://schemas.microsoft.com/office/word/2010/wordprocessingGroup" xmlns:mc="http://schemas.openxmlformats.org/markup-compatibility/2006" xmlns:wp14="http://schemas.microsoft.com/office/word/2010/wordprocessingDrawing" xmlns:w14="http://schemas.microsoft.com/office/word/2010/wordml" mc:Ignorable="w14 wp14">
+<w:document xmlns:wpc="http://schemas.microsoft.com/office/word/2010/wordprocessingCanvas" xmlns:mc="http://schemas.openxmlformats.org/markup-compatibility/2006" xmlns:o="urn:schemas-microsoft-com:office:office" xmlns:r="http://schemas.openxmlformats.org/officeDocument/2006/relationships" xmlns:m="http://schemas.openxmlformats.org/officeDocument/2006/math" xmlns:v="urn:schemas-microsoft-com:vml" xmlns:wp14="http://schemas.microsoft.com/office/word/2010/wordprocessingDrawing" xmlns:wp="http://schemas.openxmlformats.org/drawingml/2006/wordprocessingDrawing" xmlns:w10="urn:schemas-microsoft-com:office:word" xmlns:w="http://schemas.openxmlformats.org/wordprocessingml/2006/main" xmlns:w14="http://schemas.microsoft.com/office/word/2010/wordml" xmlns:w15="http://schemas.microsoft.com/office/word/2012/wordml" xmlns:wpg="http://schemas.microsoft.com/office/word/2010/wordprocessingGroup" xmlns:wpi="http://schemas.microsoft.com/office/word/2010/wordprocessingInk" xmlns:wne="http://schemas.microsoft.com/office/word/2006/wordml" xmlns:wps="http://schemas.microsoft.com/office/word/2010/wordprocessingShape" mc:Ignorable="w14 w15 wp14">
   <w:body>
     <w:p>
       <w:pPr>
-        <w:pStyle w:val="Normal"/>
-        <w:spacing w:lineRule="auto" w:line="240" w:before="0" w:after="0"/>
-        <w:rPr/>
+        <w:spacing w:after="0" w:line="240" w:lineRule="auto"/>
+        <w:rPr>
+          <w:rFonts w:hint="eastAsia"/>
+        </w:rPr>
       </w:pPr>
-      <w:r>
-        <w:rPr/>
-      </w:r>
+      <w:bookmarkStart w:id="0" w:name="_GoBack"/>
+      <w:bookmarkEnd w:id="0"/>
     </w:p>
     <w:p>
       <w:pPr>
@@ -86,13 +86,21 @@
           <w:tcPr>
             <w:tcW w:type="dxa" w:w="4320"/>
           </w:tcPr>
-          <w:p/>
+          <w:p>
+            <w:r>
+              <w:t>VKENNTNER</w:t>
+            </w:r>
+          </w:p>
         </w:tc>
         <w:tc>
           <w:tcPr>
             <w:tcW w:type="dxa" w:w="4320"/>
           </w:tcPr>
-          <w:p/>
+          <w:p>
+            <w:r>
+              <w:t>948</w:t>
+            </w:r>
+          </w:p>
         </w:tc>
       </w:tr>
       <w:tr>
@@ -100,13 +108,21 @@
           <w:tcPr>
             <w:tcW w:type="dxa" w:w="4320"/>
           </w:tcPr>
-          <w:p/>
+          <w:p>
+            <w:r>
+              <w:t>CORDOBAVENTAS</w:t>
+            </w:r>
+          </w:p>
         </w:tc>
         <w:tc>
           <w:tcPr>
             <w:tcW w:type="dxa" w:w="4320"/>
           </w:tcPr>
-          <w:p/>
+          <w:p>
+            <w:r>
+              <w:t>830</w:t>
+            </w:r>
+          </w:p>
         </w:tc>
       </w:tr>
       <w:tr>
@@ -114,13 +130,21 @@
           <w:tcPr>
             <w:tcW w:type="dxa" w:w="4320"/>
           </w:tcPr>
-          <w:p/>
+          <w:p>
+            <w:r>
+              <w:t>DBOGADO</w:t>
+            </w:r>
+          </w:p>
         </w:tc>
         <w:tc>
           <w:tcPr>
             <w:tcW w:type="dxa" w:w="4320"/>
           </w:tcPr>
-          <w:p/>
+          <w:p>
+            <w:r>
+              <w:t>166</w:t>
+            </w:r>
+          </w:p>
         </w:tc>
       </w:tr>
       <w:tr>
@@ -128,13 +152,21 @@
           <w:tcPr>
             <w:tcW w:type="dxa" w:w="4320"/>
           </w:tcPr>
-          <w:p/>
+          <w:p>
+            <w:r>
+              <w:t>FLORIDACOMERCIALES</w:t>
+            </w:r>
+          </w:p>
         </w:tc>
         <w:tc>
           <w:tcPr>
             <w:tcW w:type="dxa" w:w="4320"/>
           </w:tcPr>
-          <w:p/>
+          <w:p>
+            <w:r>
+              <w:t>194</w:t>
+            </w:r>
+          </w:p>
         </w:tc>
       </w:tr>
       <w:tr>
@@ -142,13 +174,21 @@
           <w:tcPr>
             <w:tcW w:type="dxa" w:w="4320"/>
           </w:tcPr>
-          <w:p/>
+          <w:p>
+            <w:r>
+              <w:t>MENDOZA</w:t>
+            </w:r>
+          </w:p>
         </w:tc>
         <w:tc>
           <w:tcPr>
             <w:tcW w:type="dxa" w:w="4320"/>
           </w:tcPr>
-          <w:p/>
+          <w:p>
+            <w:r>
+              <w:t>152</w:t>
+            </w:r>
+          </w:p>
         </w:tc>
       </w:tr>
       <w:tr>
@@ -156,13 +196,21 @@
           <w:tcPr>
             <w:tcW w:type="dxa" w:w="4320"/>
           </w:tcPr>
-          <w:p/>
+          <w:p>
+            <w:r>
+              <w:t>ACCBA</w:t>
+            </w:r>
+          </w:p>
         </w:tc>
         <w:tc>
           <w:tcPr>
             <w:tcW w:type="dxa" w:w="4320"/>
           </w:tcPr>
-          <w:p/>
+          <w:p>
+            <w:r>
+              <w:t>143</w:t>
+            </w:r>
+          </w:p>
         </w:tc>
       </w:tr>
       <w:tr>
@@ -170,13 +218,21 @@
           <w:tcPr>
             <w:tcW w:type="dxa" w:w="4320"/>
           </w:tcPr>
-          <w:p/>
+          <w:p>
+            <w:r>
+              <w:t>ADUENAS</w:t>
+            </w:r>
+          </w:p>
         </w:tc>
         <w:tc>
           <w:tcPr>
             <w:tcW w:type="dxa" w:w="4320"/>
           </w:tcPr>
-          <w:p/>
+          <w:p>
+            <w:r>
+              <w:t>95</w:t>
+            </w:r>
+          </w:p>
         </w:tc>
       </w:tr>
       <w:tr>
@@ -184,13 +240,21 @@
           <w:tcPr>
             <w:tcW w:type="dxa" w:w="4320"/>
           </w:tcPr>
-          <w:p/>
+          <w:p>
+            <w:r>
+              <w:t>ASCHUNK</w:t>
+            </w:r>
+          </w:p>
         </w:tc>
         <w:tc>
           <w:tcPr>
             <w:tcW w:type="dxa" w:w="4320"/>
           </w:tcPr>
-          <w:p/>
+          <w:p>
+            <w:r>
+              <w:t>70</w:t>
+            </w:r>
+          </w:p>
         </w:tc>
       </w:tr>
       <w:tr>
@@ -198,13 +262,21 @@
           <w:tcPr>
             <w:tcW w:type="dxa" w:w="4320"/>
           </w:tcPr>
-          <w:p/>
+          <w:p>
+            <w:r>
+              <w:t>TSUAREZ</w:t>
+            </w:r>
+          </w:p>
         </w:tc>
         <w:tc>
           <w:tcPr>
             <w:tcW w:type="dxa" w:w="4320"/>
           </w:tcPr>
-          <w:p/>
+          <w:p>
+            <w:r>
+              <w:t>120</w:t>
+            </w:r>
+          </w:p>
         </w:tc>
       </w:tr>
       <w:tr>
@@ -212,13 +284,21 @@
           <w:tcPr>
             <w:tcW w:type="dxa" w:w="4320"/>
           </w:tcPr>
-          <w:p/>
+          <w:p>
+            <w:r>
+              <w:t>LHUGNU</w:t>
+            </w:r>
+          </w:p>
         </w:tc>
         <w:tc>
           <w:tcPr>
             <w:tcW w:type="dxa" w:w="4320"/>
           </w:tcPr>
-          <w:p/>
+          <w:p>
+            <w:r>
+              <w:t>575</w:t>
+            </w:r>
+          </w:p>
         </w:tc>
       </w:tr>
     </w:tbl>
@@ -226,7 +306,7 @@
       <w:r>
         <w:drawing>
           <wp:inline xmlns:a="http://schemas.openxmlformats.org/drawingml/2006/main" xmlns:pic="http://schemas.openxmlformats.org/drawingml/2006/picture">
-            <wp:extent cx="5952744" cy="3803904"/>
+            <wp:extent cx="6300216" cy="3803904"/>
             <wp:docPr id="1" name="Picture 1"/>
             <wp:cNvGraphicFramePr>
               <a:graphicFrameLocks noChangeAspect="1"/>
@@ -239,7 +319,7 @@
                     <pic:cNvPicPr/>
                   </pic:nvPicPr>
                   <pic:blipFill>
-                    <a:blip r:embed="rId8"/>
+                    <a:blip r:embed="rId10"/>
                     <a:stretch>
                       <a:fillRect/>
                     </a:stretch>
@@ -247,7 +327,7 @@
                   <pic:spPr>
                     <a:xfrm>
                       <a:off x="0" y="0"/>
-                      <a:ext cx="5952744" cy="3803904"/>
+                      <a:ext cx="6300216" cy="3803904"/>
                     </a:xfrm>
                     <a:prstGeom prst="rect"/>
                   </pic:spPr>
@@ -264,46 +344,96 @@
       </w:r>
     </w:p>
     <w:sectPr>
-      <w:headerReference w:type="default" r:id="rId2"/>
-      <w:headerReference w:type="first" r:id="rId3"/>
-      <w:type w:val="nextPage"/>
+      <w:headerReference w:type="first" r:id="rId7"/>
       <w:pgSz w:w="12240" w:h="15840"/>
-      <w:pgMar w:left="1800" w:right="1800" w:header="0" w:top="1440" w:footer="0" w:bottom="1440" w:gutter="0"/>
-      <w:pgNumType w:fmt="decimal"/>
-      <w:formProt w:val="false"/>
+      <w:pgMar w:top="1440" w:right="1800" w:bottom="1440" w:left="1800" w:header="0" w:footer="0" w:gutter="0"/>
+      <w:cols w:space="720"/>
+      <w:formProt w:val="0"/>
       <w:titlePg/>
-      <w:textDirection w:val="lrTb"/>
-      <w:docGrid w:type="default" w:linePitch="381" w:charSpace="0"/>
+      <w:docGrid w:linePitch="381"/>
     </w:sectPr>
   </w:body>
 </w:document>
 </file>
 
+<file path=word/endnotes.xml><?xml version="1.0" encoding="utf-8"?>
+<w:endnotes xmlns:wpc="http://schemas.microsoft.com/office/word/2010/wordprocessingCanvas" xmlns:mc="http://schemas.openxmlformats.org/markup-compatibility/2006" xmlns:o="urn:schemas-microsoft-com:office:office" xmlns:r="http://schemas.openxmlformats.org/officeDocument/2006/relationships" xmlns:m="http://schemas.openxmlformats.org/officeDocument/2006/math" xmlns:v="urn:schemas-microsoft-com:vml" xmlns:wp14="http://schemas.microsoft.com/office/word/2010/wordprocessingDrawing" xmlns:wp="http://schemas.openxmlformats.org/drawingml/2006/wordprocessingDrawing" xmlns:w10="urn:schemas-microsoft-com:office:word" xmlns:w="http://schemas.openxmlformats.org/wordprocessingml/2006/main" xmlns:w14="http://schemas.microsoft.com/office/word/2010/wordml" xmlns:w15="http://schemas.microsoft.com/office/word/2012/wordml" xmlns:wpg="http://schemas.microsoft.com/office/word/2010/wordprocessingGroup" xmlns:wpi="http://schemas.microsoft.com/office/word/2010/wordprocessingInk" xmlns:wne="http://schemas.microsoft.com/office/word/2006/wordml" xmlns:wps="http://schemas.microsoft.com/office/word/2010/wordprocessingShape" mc:Ignorable="w14 w15 wp14">
+  <w:endnote w:type="separator" w:id="-1">
+    <w:p>
+      <w:pPr>
+        <w:spacing w:after="0" w:line="240" w:lineRule="auto"/>
+        <w:rPr>
+          <w:rFonts w:hint="eastAsia"/>
+        </w:rPr>
+      </w:pPr>
+      <w:r>
+        <w:separator/>
+      </w:r>
+    </w:p>
+  </w:endnote>
+  <w:endnote w:type="continuationSeparator" w:id="0">
+    <w:p>
+      <w:pPr>
+        <w:spacing w:after="0" w:line="240" w:lineRule="auto"/>
+        <w:rPr>
+          <w:rFonts w:hint="eastAsia"/>
+        </w:rPr>
+      </w:pPr>
+      <w:r>
+        <w:continuationSeparator/>
+      </w:r>
+    </w:p>
+  </w:endnote>
+</w:endnotes>
+</file>
+
+<file path=word/footnotes.xml><?xml version="1.0" encoding="utf-8"?>
+<w:footnotes xmlns:wpc="http://schemas.microsoft.com/office/word/2010/wordprocessingCanvas" xmlns:mc="http://schemas.openxmlformats.org/markup-compatibility/2006" xmlns:o="urn:schemas-microsoft-com:office:office" xmlns:r="http://schemas.openxmlformats.org/officeDocument/2006/relationships" xmlns:m="http://schemas.openxmlformats.org/officeDocument/2006/math" xmlns:v="urn:schemas-microsoft-com:vml" xmlns:wp14="http://schemas.microsoft.com/office/word/2010/wordprocessingDrawing" xmlns:wp="http://schemas.openxmlformats.org/drawingml/2006/wordprocessingDrawing" xmlns:w10="urn:schemas-microsoft-com:office:word" xmlns:w="http://schemas.openxmlformats.org/wordprocessingml/2006/main" xmlns:w14="http://schemas.microsoft.com/office/word/2010/wordml" xmlns:w15="http://schemas.microsoft.com/office/word/2012/wordml" xmlns:wpg="http://schemas.microsoft.com/office/word/2010/wordprocessingGroup" xmlns:wpi="http://schemas.microsoft.com/office/word/2010/wordprocessingInk" xmlns:wne="http://schemas.microsoft.com/office/word/2006/wordml" xmlns:wps="http://schemas.microsoft.com/office/word/2010/wordprocessingShape" mc:Ignorable="w14 w15 wp14">
+  <w:footnote w:type="separator" w:id="-1">
+    <w:p>
+      <w:pPr>
+        <w:spacing w:after="0" w:line="240" w:lineRule="auto"/>
+        <w:rPr>
+          <w:rFonts w:hint="eastAsia"/>
+        </w:rPr>
+      </w:pPr>
+      <w:r>
+        <w:separator/>
+      </w:r>
+    </w:p>
+  </w:footnote>
+  <w:footnote w:type="continuationSeparator" w:id="0">
+    <w:p>
+      <w:pPr>
+        <w:spacing w:after="0" w:line="240" w:lineRule="auto"/>
+        <w:rPr>
+          <w:rFonts w:hint="eastAsia"/>
+        </w:rPr>
+      </w:pPr>
+      <w:r>
+        <w:continuationSeparator/>
+      </w:r>
+    </w:p>
+  </w:footnote>
+</w:footnotes>
+</file>
+
 <file path=word/header1.xml><?xml version="1.0" encoding="utf-8"?>
-<w:hdr xmlns:o="urn:schemas-microsoft-com:office:office" xmlns:r="http://schemas.openxmlformats.org/officeDocument/2006/relationships" xmlns:v="urn:schemas-microsoft-com:vml" xmlns:w="http://schemas.openxmlformats.org/wordprocessingml/2006/main" xmlns:w10="urn:schemas-microsoft-com:office:word" xmlns:wp="http://schemas.openxmlformats.org/drawingml/2006/wordprocessingDrawing" xmlns:wps="http://schemas.microsoft.com/office/word/2010/wordprocessingShape" xmlns:wpg="http://schemas.microsoft.com/office/word/2010/wordprocessingGroup" xmlns:mc="http://schemas.openxmlformats.org/markup-compatibility/2006" xmlns:wp14="http://schemas.microsoft.com/office/word/2010/wordprocessingDrawing" xmlns:w14="http://schemas.microsoft.com/office/word/2010/wordml" mc:Ignorable="w14 wp14">
+<w:hdr xmlns:wpc="http://schemas.microsoft.com/office/word/2010/wordprocessingCanvas" xmlns:mc="http://schemas.openxmlformats.org/markup-compatibility/2006" xmlns:o="urn:schemas-microsoft-com:office:office" xmlns:r="http://schemas.openxmlformats.org/officeDocument/2006/relationships" xmlns:m="http://schemas.openxmlformats.org/officeDocument/2006/math" xmlns:v="urn:schemas-microsoft-com:vml" xmlns:wp14="http://schemas.microsoft.com/office/word/2010/wordprocessingDrawing" xmlns:wp="http://schemas.openxmlformats.org/drawingml/2006/wordprocessingDrawing" xmlns:w10="urn:schemas-microsoft-com:office:word" xmlns:w="http://schemas.openxmlformats.org/wordprocessingml/2006/main" xmlns:w14="http://schemas.microsoft.com/office/word/2010/wordml" xmlns:w15="http://schemas.microsoft.com/office/word/2012/wordml" xmlns:wpg="http://schemas.microsoft.com/office/word/2010/wordprocessingGroup" xmlns:wpi="http://schemas.microsoft.com/office/word/2010/wordprocessingInk" xmlns:wne="http://schemas.microsoft.com/office/word/2006/wordml" xmlns:wps="http://schemas.microsoft.com/office/word/2010/wordprocessingShape" mc:Ignorable="w14 w15 wp14">
   <w:p>
     <w:pPr>
-      <w:pStyle w:val="Header"/>
-      <w:rPr/>
+      <w:pStyle w:val="Encabezado"/>
+      <w:rPr>
+        <w:rFonts w:hint="eastAsia"/>
+      </w:rPr>
     </w:pPr>
     <w:r>
-      <w:rPr/>
-    </w:r>
-  </w:p>
-</w:hdr>
-</file>
-
-<file path=word/header2.xml><?xml version="1.0" encoding="utf-8"?>
-<w:hdr xmlns:o="urn:schemas-microsoft-com:office:office" xmlns:r="http://schemas.openxmlformats.org/officeDocument/2006/relationships" xmlns:v="urn:schemas-microsoft-com:vml" xmlns:w="http://schemas.openxmlformats.org/wordprocessingml/2006/main" xmlns:w10="urn:schemas-microsoft-com:office:word" xmlns:wp="http://schemas.openxmlformats.org/drawingml/2006/wordprocessingDrawing" xmlns:wps="http://schemas.microsoft.com/office/word/2010/wordprocessingShape" xmlns:wpg="http://schemas.microsoft.com/office/word/2010/wordprocessingGroup" xmlns:mc="http://schemas.openxmlformats.org/markup-compatibility/2006" xmlns:wp14="http://schemas.microsoft.com/office/word/2010/wordprocessingDrawing" xmlns:w14="http://schemas.microsoft.com/office/word/2010/wordml" mc:Ignorable="w14 wp14">
-  <w:p>
-    <w:pPr>
-      <w:pStyle w:val="Header"/>
-      <w:rPr/>
-    </w:pPr>
-    <w:r>
-      <w:rPr/>
+      <w:rPr>
+        <w:noProof/>
+        <w:lang w:val="es-AR" w:eastAsia="es-AR"/>
+      </w:rPr>
       <w:drawing>
-        <wp:anchor behindDoc="1" distT="0" distB="0" distL="0" distR="0" simplePos="0" locked="0" layoutInCell="1" allowOverlap="1" relativeHeight="2">
+        <wp:anchor distT="0" distB="0" distL="0" distR="0" simplePos="0" relativeHeight="251660800" behindDoc="1" locked="0" layoutInCell="1" allowOverlap="1" wp14:anchorId="3AF06E34" wp14:editId="34C0A333">
           <wp:simplePos x="0" y="0"/>
           <wp:positionH relativeFrom="column">
             <wp:posOffset>0</wp:posOffset>
@@ -311,10 +441,18 @@
           <wp:positionV relativeFrom="paragraph">
             <wp:posOffset>200025</wp:posOffset>
           </wp:positionV>
-          <wp:extent cx="7761605" cy="10058400"/>
+          <wp:extent cx="7761600" cy="10060040"/>
           <wp:effectExtent l="0" t="0" r="0" b="0"/>
-          <wp:wrapNone/>
-          <wp:docPr id="1" name="Image1" descr=""/>
+          <wp:wrapThrough wrapText="bothSides">
+            <wp:wrapPolygon edited="0">
+              <wp:start x="0" y="0"/>
+              <wp:lineTo x="0" y="21556"/>
+              <wp:lineTo x="21526" y="21556"/>
+              <wp:lineTo x="21526" y="0"/>
+              <wp:lineTo x="0" y="0"/>
+            </wp:wrapPolygon>
+          </wp:wrapThrough>
+          <wp:docPr id="1" name="Image1"/>
           <wp:cNvGraphicFramePr>
             <a:graphicFrameLocks xmlns:a="http://schemas.openxmlformats.org/drawingml/2006/main" noChangeAspect="1"/>
           </wp:cNvGraphicFramePr>
@@ -322,7 +460,7 @@
             <a:graphicData uri="http://schemas.openxmlformats.org/drawingml/2006/picture">
               <pic:pic xmlns:pic="http://schemas.openxmlformats.org/drawingml/2006/picture">
                 <pic:nvPicPr>
-                  <pic:cNvPr id="1" name="Image1" descr=""/>
+                  <pic:cNvPr id="1" name="Image1"/>
                   <pic:cNvPicPr>
                     <a:picLocks noChangeAspect="1" noChangeArrowheads="1"/>
                   </pic:cNvPicPr>
@@ -336,7 +474,7 @@
                 <pic:spPr bwMode="auto">
                   <a:xfrm>
                     <a:off x="0" y="0"/>
-                    <a:ext cx="7761605" cy="10058400"/>
+                    <a:ext cx="7761600" cy="10060040"/>
                   </a:xfrm>
                   <a:prstGeom prst="rect">
                     <a:avLst/>
@@ -345,6 +483,9 @@
               </pic:pic>
             </a:graphicData>
           </a:graphic>
+          <wp14:sizeRelH relativeFrom="margin">
+            <wp14:pctWidth>0</wp14:pctWidth>
+          </wp14:sizeRelH>
         </wp:anchor>
       </w:drawing>
     </w:r>
@@ -353,30 +494,28 @@
 </file>
 
 <file path=word/styles.xml><?xml version="1.0" encoding="utf-8"?>
-<w:styles xmlns:w="http://schemas.openxmlformats.org/wordprocessingml/2006/main" xmlns:w14="http://schemas.microsoft.com/office/word/2010/wordml" xmlns:mc="http://schemas.openxmlformats.org/markup-compatibility/2006" mc:Ignorable="w14">
+<w:styles xmlns:mc="http://schemas.openxmlformats.org/markup-compatibility/2006" xmlns:r="http://schemas.openxmlformats.org/officeDocument/2006/relationships" xmlns:w="http://schemas.openxmlformats.org/wordprocessingml/2006/main" xmlns:w14="http://schemas.microsoft.com/office/word/2010/wordml" xmlns:w15="http://schemas.microsoft.com/office/word/2012/wordml" mc:Ignorable="w14 w15">
   <w:docDefaults>
     <w:rPrDefault>
       <w:rPr>
-        <w:rFonts w:ascii="Cambria" w:hAnsi="Cambria" w:eastAsia="MS Mincho" w:cs="DejaVu Sans"/>
+        <w:rFonts w:ascii="Cambria" w:eastAsia="MS Mincho" w:hAnsi="Cambria" w:cs="DejaVu Sans"/>
         <w:szCs w:val="22"/>
         <w:lang w:val="en-US" w:eastAsia="en-US" w:bidi="ar-SA"/>
       </w:rPr>
     </w:rPrDefault>
-    <w:pPrDefault>
-      <w:pPr/>
-    </w:pPrDefault>
+    <w:pPrDefault/>
   </w:docDefaults>
   <w:latentStyles w:defLockedState="0" w:defUIPriority="99" w:defSemiHidden="0" w:defUnhideWhenUsed="0" w:defQFormat="0" w:count="371">
     <w:lsdException w:name="Normal" w:uiPriority="0" w:qFormat="1"/>
     <w:lsdException w:name="heading 1" w:uiPriority="9" w:qFormat="1"/>
-    <w:lsdException w:name="heading 2" w:uiPriority="9" w:semiHidden="1" w:unhideWhenUsed="1" w:qFormat="1"/>
-    <w:lsdException w:name="heading 3" w:uiPriority="9" w:semiHidden="1" w:unhideWhenUsed="1" w:qFormat="1"/>
-    <w:lsdException w:name="heading 4" w:uiPriority="9" w:semiHidden="1" w:unhideWhenUsed="1" w:qFormat="1"/>
-    <w:lsdException w:name="heading 5" w:uiPriority="9" w:semiHidden="1" w:unhideWhenUsed="1" w:qFormat="1"/>
-    <w:lsdException w:name="heading 6" w:uiPriority="9" w:semiHidden="1" w:unhideWhenUsed="1" w:qFormat="1"/>
-    <w:lsdException w:name="heading 7" w:uiPriority="9" w:semiHidden="1" w:unhideWhenUsed="1" w:qFormat="1"/>
-    <w:lsdException w:name="heading 8" w:uiPriority="9" w:semiHidden="1" w:unhideWhenUsed="1" w:qFormat="1"/>
-    <w:lsdException w:name="heading 9" w:uiPriority="9" w:semiHidden="1" w:unhideWhenUsed="1" w:qFormat="1"/>
+    <w:lsdException w:name="heading 2" w:semiHidden="1" w:uiPriority="9" w:unhideWhenUsed="1" w:qFormat="1"/>
+    <w:lsdException w:name="heading 3" w:semiHidden="1" w:uiPriority="9" w:unhideWhenUsed="1" w:qFormat="1"/>
+    <w:lsdException w:name="heading 4" w:semiHidden="1" w:uiPriority="9" w:unhideWhenUsed="1" w:qFormat="1"/>
+    <w:lsdException w:name="heading 5" w:semiHidden="1" w:uiPriority="9" w:unhideWhenUsed="1" w:qFormat="1"/>
+    <w:lsdException w:name="heading 6" w:semiHidden="1" w:uiPriority="9" w:unhideWhenUsed="1" w:qFormat="1"/>
+    <w:lsdException w:name="heading 7" w:semiHidden="1" w:uiPriority="9" w:unhideWhenUsed="1" w:qFormat="1"/>
+    <w:lsdException w:name="heading 8" w:semiHidden="1" w:uiPriority="9" w:unhideWhenUsed="1" w:qFormat="1"/>
+    <w:lsdException w:name="heading 9" w:semiHidden="1" w:uiPriority="9" w:unhideWhenUsed="1" w:qFormat="1"/>
     <w:lsdException w:name="index 1" w:semiHidden="1" w:unhideWhenUsed="1"/>
     <w:lsdException w:name="index 2" w:semiHidden="1" w:unhideWhenUsed="1"/>
     <w:lsdException w:name="index 3" w:semiHidden="1" w:unhideWhenUsed="1"/>
@@ -386,22 +525,22 @@
     <w:lsdException w:name="index 7" w:semiHidden="1" w:unhideWhenUsed="1"/>
     <w:lsdException w:name="index 8" w:semiHidden="1" w:unhideWhenUsed="1"/>
     <w:lsdException w:name="index 9" w:semiHidden="1" w:unhideWhenUsed="1"/>
-    <w:lsdException w:name="toc 1" w:uiPriority="39" w:semiHidden="1" w:unhideWhenUsed="1"/>
-    <w:lsdException w:name="toc 2" w:uiPriority="39" w:semiHidden="1" w:unhideWhenUsed="1"/>
-    <w:lsdException w:name="toc 3" w:uiPriority="39" w:semiHidden="1" w:unhideWhenUsed="1"/>
-    <w:lsdException w:name="toc 4" w:uiPriority="39" w:semiHidden="1" w:unhideWhenUsed="1"/>
-    <w:lsdException w:name="toc 5" w:uiPriority="39" w:semiHidden="1" w:unhideWhenUsed="1"/>
-    <w:lsdException w:name="toc 6" w:uiPriority="39" w:semiHidden="1" w:unhideWhenUsed="1"/>
-    <w:lsdException w:name="toc 7" w:uiPriority="39" w:semiHidden="1" w:unhideWhenUsed="1"/>
-    <w:lsdException w:name="toc 8" w:uiPriority="39" w:semiHidden="1" w:unhideWhenUsed="1"/>
-    <w:lsdException w:name="toc 9" w:uiPriority="39" w:semiHidden="1" w:unhideWhenUsed="1"/>
+    <w:lsdException w:name="toc 1" w:semiHidden="1" w:uiPriority="39" w:unhideWhenUsed="1"/>
+    <w:lsdException w:name="toc 2" w:semiHidden="1" w:uiPriority="39" w:unhideWhenUsed="1"/>
+    <w:lsdException w:name="toc 3" w:semiHidden="1" w:uiPriority="39" w:unhideWhenUsed="1"/>
+    <w:lsdException w:name="toc 4" w:semiHidden="1" w:uiPriority="39" w:unhideWhenUsed="1"/>
+    <w:lsdException w:name="toc 5" w:semiHidden="1" w:uiPriority="39" w:unhideWhenUsed="1"/>
+    <w:lsdException w:name="toc 6" w:semiHidden="1" w:uiPriority="39" w:unhideWhenUsed="1"/>
+    <w:lsdException w:name="toc 7" w:semiHidden="1" w:uiPriority="39" w:unhideWhenUsed="1"/>
+    <w:lsdException w:name="toc 8" w:semiHidden="1" w:uiPriority="39" w:unhideWhenUsed="1"/>
+    <w:lsdException w:name="toc 9" w:semiHidden="1" w:uiPriority="39" w:unhideWhenUsed="1"/>
     <w:lsdException w:name="Normal Indent" w:semiHidden="1" w:unhideWhenUsed="1"/>
     <w:lsdException w:name="footnote text" w:semiHidden="1" w:unhideWhenUsed="1"/>
     <w:lsdException w:name="annotation text" w:semiHidden="1" w:unhideWhenUsed="1"/>
     <w:lsdException w:name="header" w:semiHidden="1" w:unhideWhenUsed="1"/>
     <w:lsdException w:name="footer" w:semiHidden="1" w:unhideWhenUsed="1"/>
     <w:lsdException w:name="index heading" w:semiHidden="1" w:unhideWhenUsed="1"/>
-    <w:lsdException w:name="caption" w:uiPriority="35" w:semiHidden="1" w:unhideWhenUsed="1" w:qFormat="1"/>
+    <w:lsdException w:name="caption" w:semiHidden="1" w:uiPriority="35" w:unhideWhenUsed="1" w:qFormat="1"/>
     <w:lsdException w:name="table of figures" w:semiHidden="1" w:unhideWhenUsed="1"/>
     <w:lsdException w:name="envelope address" w:semiHidden="1" w:unhideWhenUsed="1"/>
     <w:lsdException w:name="envelope return" w:semiHidden="1" w:unhideWhenUsed="1"/>
@@ -432,7 +571,7 @@
     <w:lsdException w:name="Title" w:uiPriority="10" w:qFormat="1"/>
     <w:lsdException w:name="Closing" w:semiHidden="1" w:unhideWhenUsed="1"/>
     <w:lsdException w:name="Signature" w:semiHidden="1" w:unhideWhenUsed="1"/>
-    <w:lsdException w:name="Default Paragraph Font" w:uiPriority="1" w:semiHidden="1" w:unhideWhenUsed="1"/>
+    <w:lsdException w:name="Default Paragraph Font" w:semiHidden="1" w:uiPriority="1" w:unhideWhenUsed="1"/>
     <w:lsdException w:name="Body Text" w:semiHidden="1" w:unhideWhenUsed="1"/>
     <w:lsdException w:name="Body Text Indent" w:semiHidden="1" w:unhideWhenUsed="1"/>
     <w:lsdException w:name="List Continue" w:semiHidden="1" w:unhideWhenUsed="1"/>
@@ -632,8 +771,8 @@
     <w:lsdException w:name="Subtle Reference" w:uiPriority="31" w:qFormat="1"/>
     <w:lsdException w:name="Intense Reference" w:uiPriority="32" w:qFormat="1"/>
     <w:lsdException w:name="Book Title" w:uiPriority="33" w:qFormat="1"/>
-    <w:lsdException w:name="Bibliography" w:uiPriority="37" w:semiHidden="1" w:unhideWhenUsed="1"/>
-    <w:lsdException w:name="TOC Heading" w:uiPriority="39" w:semiHidden="1" w:unhideWhenUsed="1" w:qFormat="1"/>
+    <w:lsdException w:name="Bibliography" w:semiHidden="1" w:uiPriority="37" w:unhideWhenUsed="1"/>
+    <w:lsdException w:name="TOC Heading" w:semiHidden="1" w:uiPriority="39" w:unhideWhenUsed="1" w:qFormat="1"/>
     <w:lsdException w:name="Plain Table 1" w:uiPriority="41"/>
     <w:lsdException w:name="Plain Table 2" w:uiPriority="42"/>
     <w:lsdException w:name="Plain Table 3" w:uiPriority="43"/>
@@ -739,57 +878,30 @@
     <w:lsdException w:name="List Table 6 Colorful Accent 6" w:uiPriority="51"/>
     <w:lsdException w:name="List Table 7 Colorful Accent 6" w:uiPriority="52"/>
   </w:latentStyles>
-  <w:style w:type="paragraph" w:styleId="Normal" w:default="1">
+  <w:style w:type="paragraph" w:default="1" w:styleId="Normal">
     <w:name w:val="Normal"/>
     <w:qFormat/>
     <w:pPr>
-      <w:widowControl/>
-      <w:bidi w:val="0"/>
-      <w:spacing w:lineRule="auto" w:line="276" w:before="0" w:after="200"/>
-      <w:jc w:val="left"/>
+      <w:spacing w:after="200" w:line="276" w:lineRule="auto"/>
     </w:pPr>
     <w:rPr>
-      <w:rFonts w:ascii="Lato Light" w:hAnsi="Lato Light" w:eastAsia="MS Mincho" w:cs="DejaVu Sans"/>
-      <w:color w:val="auto"/>
-      <w:kern w:val="0"/>
+      <w:rFonts w:ascii="Lato Light" w:hAnsi="Lato Light"/>
       <w:sz w:val="28"/>
-      <w:szCs w:val="22"/>
-      <w:lang w:val="en-US" w:eastAsia="en-US" w:bidi="ar-SA"/>
-    </w:rPr>
-  </w:style>
-  <w:style w:type="paragraph" w:styleId="Heading1">
-    <w:name w:val="Heading 1"/>
+    </w:rPr>
+  </w:style>
+  <w:style w:type="paragraph" w:styleId="Ttulo2">
+    <w:name w:val="heading 2"/>
     <w:basedOn w:val="Normal"/>
     <w:next w:val="Normal"/>
     <w:qFormat/>
     <w:pPr>
-      <w:keepNext w:val="true"/>
-      <w:keepLines/>
-      <w:spacing w:before="480" w:after="0"/>
-      <w:outlineLvl w:val="0"/>
-    </w:pPr>
-    <w:rPr>
-      <w:rFonts w:eastAsia="MS Gothic"/>
-      <w:b/>
-      <w:bCs/>
-      <w:color w:val="FF860D"/>
-      <w:sz w:val="40"/>
-      <w:szCs w:val="28"/>
-    </w:rPr>
-  </w:style>
-  <w:style w:type="paragraph" w:styleId="Heading2">
-    <w:name w:val="Heading 2"/>
-    <w:basedOn w:val="Normal"/>
-    <w:next w:val="Normal"/>
-    <w:qFormat/>
-    <w:pPr>
-      <w:keepNext w:val="true"/>
+      <w:keepNext/>
       <w:keepLines/>
       <w:spacing w:before="200" w:after="0"/>
       <w:outlineLvl w:val="1"/>
     </w:pPr>
     <w:rPr>
-      <w:rFonts w:ascii="Calibri" w:hAnsi="Calibri" w:eastAsia="MS Gothic"/>
+      <w:rFonts w:ascii="Calibri" w:eastAsia="MS Gothic" w:hAnsi="Calibri"/>
       <w:b/>
       <w:bCs/>
       <w:color w:val="4F81BD"/>
@@ -797,37 +909,37 @@
       <w:szCs w:val="26"/>
     </w:rPr>
   </w:style>
-  <w:style w:type="paragraph" w:styleId="Heading3">
-    <w:name w:val="Heading 3"/>
+  <w:style w:type="paragraph" w:styleId="Ttulo3">
+    <w:name w:val="heading 3"/>
     <w:basedOn w:val="Normal"/>
     <w:next w:val="Normal"/>
     <w:qFormat/>
     <w:pPr>
-      <w:keepNext w:val="true"/>
+      <w:keepNext/>
       <w:keepLines/>
       <w:spacing w:before="200" w:after="0"/>
       <w:outlineLvl w:val="2"/>
     </w:pPr>
     <w:rPr>
-      <w:rFonts w:ascii="Calibri" w:hAnsi="Calibri" w:eastAsia="MS Gothic"/>
+      <w:rFonts w:ascii="Calibri" w:eastAsia="MS Gothic" w:hAnsi="Calibri"/>
       <w:b/>
       <w:bCs/>
       <w:color w:val="4F81BD"/>
     </w:rPr>
   </w:style>
-  <w:style w:type="paragraph" w:styleId="Heading4">
-    <w:name w:val="Heading 4"/>
+  <w:style w:type="paragraph" w:styleId="Ttulo4">
+    <w:name w:val="heading 4"/>
     <w:basedOn w:val="Normal"/>
     <w:next w:val="Normal"/>
     <w:qFormat/>
     <w:pPr>
-      <w:keepNext w:val="true"/>
+      <w:keepNext/>
       <w:keepLines/>
       <w:spacing w:before="200" w:after="0"/>
       <w:outlineLvl w:val="3"/>
     </w:pPr>
     <w:rPr>
-      <w:rFonts w:ascii="Calibri" w:hAnsi="Calibri" w:eastAsia="MS Gothic"/>
+      <w:rFonts w:ascii="Calibri" w:eastAsia="MS Gothic" w:hAnsi="Calibri"/>
       <w:b/>
       <w:bCs/>
       <w:i/>
@@ -835,89 +947,89 @@
       <w:color w:val="4F81BD"/>
     </w:rPr>
   </w:style>
-  <w:style w:type="paragraph" w:styleId="Heading5">
-    <w:name w:val="Heading 5"/>
+  <w:style w:type="paragraph" w:styleId="Ttulo5">
+    <w:name w:val="heading 5"/>
     <w:basedOn w:val="Normal"/>
     <w:next w:val="Normal"/>
     <w:qFormat/>
     <w:pPr>
-      <w:keepNext w:val="true"/>
+      <w:keepNext/>
       <w:keepLines/>
       <w:spacing w:before="200" w:after="0"/>
       <w:outlineLvl w:val="4"/>
     </w:pPr>
     <w:rPr>
-      <w:rFonts w:ascii="Calibri" w:hAnsi="Calibri" w:eastAsia="MS Gothic"/>
+      <w:rFonts w:ascii="Calibri" w:eastAsia="MS Gothic" w:hAnsi="Calibri"/>
       <w:color w:val="243F60"/>
     </w:rPr>
   </w:style>
-  <w:style w:type="paragraph" w:styleId="Heading6">
-    <w:name w:val="Heading 6"/>
+  <w:style w:type="paragraph" w:styleId="Ttulo6">
+    <w:name w:val="heading 6"/>
     <w:basedOn w:val="Normal"/>
     <w:next w:val="Normal"/>
     <w:qFormat/>
     <w:pPr>
-      <w:keepNext w:val="true"/>
+      <w:keepNext/>
       <w:keepLines/>
       <w:spacing w:before="200" w:after="0"/>
       <w:outlineLvl w:val="5"/>
     </w:pPr>
     <w:rPr>
-      <w:rFonts w:ascii="Calibri" w:hAnsi="Calibri" w:eastAsia="MS Gothic"/>
+      <w:rFonts w:ascii="Calibri" w:eastAsia="MS Gothic" w:hAnsi="Calibri"/>
       <w:i/>
       <w:iCs/>
       <w:color w:val="243F60"/>
     </w:rPr>
   </w:style>
-  <w:style w:type="paragraph" w:styleId="Heading7">
-    <w:name w:val="Heading 7"/>
+  <w:style w:type="paragraph" w:styleId="Ttulo7">
+    <w:name w:val="heading 7"/>
     <w:basedOn w:val="Normal"/>
     <w:next w:val="Normal"/>
     <w:qFormat/>
     <w:pPr>
-      <w:keepNext w:val="true"/>
+      <w:keepNext/>
       <w:keepLines/>
       <w:spacing w:before="200" w:after="0"/>
       <w:outlineLvl w:val="6"/>
     </w:pPr>
     <w:rPr>
-      <w:rFonts w:ascii="Calibri" w:hAnsi="Calibri" w:eastAsia="MS Gothic"/>
+      <w:rFonts w:ascii="Calibri" w:eastAsia="MS Gothic" w:hAnsi="Calibri"/>
       <w:i/>
       <w:iCs/>
       <w:color w:val="404040"/>
     </w:rPr>
   </w:style>
-  <w:style w:type="paragraph" w:styleId="Heading8">
-    <w:name w:val="Heading 8"/>
+  <w:style w:type="paragraph" w:styleId="Ttulo8">
+    <w:name w:val="heading 8"/>
     <w:basedOn w:val="Normal"/>
     <w:next w:val="Normal"/>
     <w:qFormat/>
     <w:pPr>
-      <w:keepNext w:val="true"/>
+      <w:keepNext/>
       <w:keepLines/>
       <w:spacing w:before="200" w:after="0"/>
       <w:outlineLvl w:val="7"/>
     </w:pPr>
     <w:rPr>
-      <w:rFonts w:ascii="Calibri" w:hAnsi="Calibri" w:eastAsia="MS Gothic"/>
+      <w:rFonts w:ascii="Calibri" w:eastAsia="MS Gothic" w:hAnsi="Calibri"/>
       <w:color w:val="4F81BD"/>
       <w:sz w:val="20"/>
       <w:szCs w:val="20"/>
     </w:rPr>
   </w:style>
-  <w:style w:type="paragraph" w:styleId="Heading9">
-    <w:name w:val="Heading 9"/>
+  <w:style w:type="paragraph" w:styleId="Ttulo9">
+    <w:name w:val="heading 9"/>
     <w:basedOn w:val="Normal"/>
     <w:next w:val="Normal"/>
     <w:qFormat/>
     <w:pPr>
-      <w:keepNext w:val="true"/>
+      <w:keepNext/>
       <w:keepLines/>
       <w:spacing w:before="200" w:after="0"/>
       <w:outlineLvl w:val="8"/>
     </w:pPr>
     <w:rPr>
-      <w:rFonts w:ascii="Calibri" w:hAnsi="Calibri" w:eastAsia="MS Gothic"/>
+      <w:rFonts w:ascii="Calibri" w:eastAsia="MS Gothic" w:hAnsi="Calibri"/>
       <w:i/>
       <w:iCs/>
       <w:color w:val="404040"/>
@@ -925,611 +1037,11 @@
       <w:szCs w:val="20"/>
     </w:rPr>
   </w:style>
-  <w:style w:type="character" w:styleId="DefaultParagraphFont" w:default="1">
+  <w:style w:type="character" w:default="1" w:styleId="Fuentedeprrafopredeter">
     <w:name w:val="Default Paragraph Font"/>
     <w:uiPriority w:val="1"/>
     <w:semiHidden/>
     <w:unhideWhenUsed/>
-    <w:qFormat/>
-    <w:rPr/>
-  </w:style>
-  <w:style w:type="character" w:styleId="HeaderChar" w:customStyle="1">
-    <w:name w:val="Header Char"/>
-    <w:basedOn w:val="DefaultParagraphFont"/>
-    <w:qFormat/>
-    <w:rPr/>
-  </w:style>
-  <w:style w:type="character" w:styleId="FooterChar" w:customStyle="1">
-    <w:name w:val="Footer Char"/>
-    <w:basedOn w:val="DefaultParagraphFont"/>
-    <w:qFormat/>
-    <w:rPr/>
-  </w:style>
-  <w:style w:type="character" w:styleId="Heading1Char" w:customStyle="1">
-    <w:name w:val="Heading 1 Char"/>
-    <w:basedOn w:val="DefaultParagraphFont"/>
-    <w:qFormat/>
-    <w:rPr>
-      <w:rFonts w:ascii="Calibri" w:hAnsi="Calibri" w:eastAsia="MS Gothic" w:cs="DejaVu Sans"/>
-      <w:b/>
-      <w:bCs/>
-      <w:color w:val="365F91"/>
-      <w:sz w:val="28"/>
-      <w:szCs w:val="28"/>
-    </w:rPr>
-  </w:style>
-  <w:style w:type="character" w:styleId="Heading2Char" w:customStyle="1">
-    <w:name w:val="Heading 2 Char"/>
-    <w:basedOn w:val="DefaultParagraphFont"/>
-    <w:qFormat/>
-    <w:rPr>
-      <w:rFonts w:ascii="Calibri" w:hAnsi="Calibri" w:eastAsia="MS Gothic" w:cs="DejaVu Sans"/>
-      <w:b/>
-      <w:bCs/>
-      <w:color w:val="4F81BD"/>
-      <w:sz w:val="26"/>
-      <w:szCs w:val="26"/>
-    </w:rPr>
-  </w:style>
-  <w:style w:type="character" w:styleId="Heading3Char" w:customStyle="1">
-    <w:name w:val="Heading 3 Char"/>
-    <w:basedOn w:val="DefaultParagraphFont"/>
-    <w:qFormat/>
-    <w:rPr>
-      <w:rFonts w:ascii="Calibri" w:hAnsi="Calibri" w:eastAsia="MS Gothic" w:cs="DejaVu Sans"/>
-      <w:b/>
-      <w:bCs/>
-      <w:color w:val="4F81BD"/>
-    </w:rPr>
-  </w:style>
-  <w:style w:type="character" w:styleId="TitleChar" w:customStyle="1">
-    <w:name w:val="Title Char"/>
-    <w:basedOn w:val="DefaultParagraphFont"/>
-    <w:qFormat/>
-    <w:rPr>
-      <w:rFonts w:ascii="Calibri" w:hAnsi="Calibri" w:eastAsia="MS Gothic" w:cs="DejaVu Sans"/>
-      <w:color w:val="17365D"/>
-      <w:spacing w:val="5"/>
-      <w:kern w:val="2"/>
-      <w:sz w:val="52"/>
-      <w:szCs w:val="52"/>
-    </w:rPr>
-  </w:style>
-  <w:style w:type="character" w:styleId="SubtitleChar" w:customStyle="1">
-    <w:name w:val="Subtitle Char"/>
-    <w:basedOn w:val="DefaultParagraphFont"/>
-    <w:qFormat/>
-    <w:rPr>
-      <w:rFonts w:ascii="Calibri" w:hAnsi="Calibri" w:eastAsia="MS Gothic" w:cs="DejaVu Sans"/>
-      <w:i/>
-      <w:iCs/>
-      <w:color w:val="4F81BD"/>
-      <w:spacing w:val="15"/>
-      <w:sz w:val="24"/>
-      <w:szCs w:val="24"/>
-    </w:rPr>
-  </w:style>
-  <w:style w:type="character" w:styleId="BodyTextChar" w:customStyle="1">
-    <w:name w:val="Body Text Char"/>
-    <w:basedOn w:val="DefaultParagraphFont"/>
-    <w:qFormat/>
-    <w:rPr/>
-  </w:style>
-  <w:style w:type="character" w:styleId="BodyText2Char" w:customStyle="1">
-    <w:name w:val="Body Text 2 Char"/>
-    <w:basedOn w:val="DefaultParagraphFont"/>
-    <w:qFormat/>
-    <w:rPr/>
-  </w:style>
-  <w:style w:type="character" w:styleId="BodyText3Char" w:customStyle="1">
-    <w:name w:val="Body Text 3 Char"/>
-    <w:basedOn w:val="DefaultParagraphFont"/>
-    <w:qFormat/>
-    <w:rPr>
-      <w:sz w:val="16"/>
-      <w:szCs w:val="16"/>
-    </w:rPr>
-  </w:style>
-  <w:style w:type="character" w:styleId="MacroTextChar" w:customStyle="1">
-    <w:name w:val="Macro Text Char"/>
-    <w:basedOn w:val="DefaultParagraphFont"/>
-    <w:qFormat/>
-    <w:rPr>
-      <w:rFonts w:ascii="Courier" w:hAnsi="Courier"/>
-      <w:sz w:val="20"/>
-      <w:szCs w:val="20"/>
-    </w:rPr>
-  </w:style>
-  <w:style w:type="character" w:styleId="QuoteChar" w:customStyle="1">
-    <w:name w:val="Quote Char"/>
-    <w:basedOn w:val="DefaultParagraphFont"/>
-    <w:qFormat/>
-    <w:rPr>
-      <w:i/>
-      <w:iCs/>
-      <w:color w:val="000000"/>
-    </w:rPr>
-  </w:style>
-  <w:style w:type="character" w:styleId="Heading4Char" w:customStyle="1">
-    <w:name w:val="Heading 4 Char"/>
-    <w:basedOn w:val="DefaultParagraphFont"/>
-    <w:qFormat/>
-    <w:rPr>
-      <w:rFonts w:ascii="Calibri" w:hAnsi="Calibri" w:eastAsia="MS Gothic" w:cs="DejaVu Sans"/>
-      <w:b/>
-      <w:bCs/>
-      <w:i/>
-      <w:iCs/>
-      <w:color w:val="4F81BD"/>
-    </w:rPr>
-  </w:style>
-  <w:style w:type="character" w:styleId="Heading5Char" w:customStyle="1">
-    <w:name w:val="Heading 5 Char"/>
-    <w:basedOn w:val="DefaultParagraphFont"/>
-    <w:qFormat/>
-    <w:rPr>
-      <w:rFonts w:ascii="Calibri" w:hAnsi="Calibri" w:eastAsia="MS Gothic" w:cs="DejaVu Sans"/>
-      <w:color w:val="243F60"/>
-    </w:rPr>
-  </w:style>
-  <w:style w:type="character" w:styleId="Heading6Char" w:customStyle="1">
-    <w:name w:val="Heading 6 Char"/>
-    <w:basedOn w:val="DefaultParagraphFont"/>
-    <w:qFormat/>
-    <w:rPr>
-      <w:rFonts w:ascii="Calibri" w:hAnsi="Calibri" w:eastAsia="MS Gothic" w:cs="DejaVu Sans"/>
-      <w:i/>
-      <w:iCs/>
-      <w:color w:val="243F60"/>
-    </w:rPr>
-  </w:style>
-  <w:style w:type="character" w:styleId="Heading7Char" w:customStyle="1">
-    <w:name w:val="Heading 7 Char"/>
-    <w:basedOn w:val="DefaultParagraphFont"/>
-    <w:qFormat/>
-    <w:rPr>
-      <w:rFonts w:ascii="Calibri" w:hAnsi="Calibri" w:eastAsia="MS Gothic" w:cs="DejaVu Sans"/>
-      <w:i/>
-      <w:iCs/>
-      <w:color w:val="404040"/>
-    </w:rPr>
-  </w:style>
-  <w:style w:type="character" w:styleId="Heading8Char" w:customStyle="1">
-    <w:name w:val="Heading 8 Char"/>
-    <w:basedOn w:val="DefaultParagraphFont"/>
-    <w:qFormat/>
-    <w:rPr>
-      <w:rFonts w:ascii="Calibri" w:hAnsi="Calibri" w:eastAsia="MS Gothic" w:cs="DejaVu Sans"/>
-      <w:color w:val="4F81BD"/>
-      <w:sz w:val="20"/>
-      <w:szCs w:val="20"/>
-    </w:rPr>
-  </w:style>
-  <w:style w:type="character" w:styleId="Heading9Char" w:customStyle="1">
-    <w:name w:val="Heading 9 Char"/>
-    <w:basedOn w:val="DefaultParagraphFont"/>
-    <w:qFormat/>
-    <w:rPr>
-      <w:rFonts w:ascii="Calibri" w:hAnsi="Calibri" w:eastAsia="MS Gothic" w:cs="DejaVu Sans"/>
-      <w:i/>
-      <w:iCs/>
-      <w:color w:val="404040"/>
-      <w:sz w:val="20"/>
-      <w:szCs w:val="20"/>
-    </w:rPr>
-  </w:style>
-  <w:style w:type="character" w:styleId="Strong">
-    <w:name w:val="Strong"/>
-    <w:basedOn w:val="DefaultParagraphFont"/>
-    <w:qFormat/>
-    <w:rPr>
-      <w:b/>
-      <w:bCs/>
-    </w:rPr>
-  </w:style>
-  <w:style w:type="character" w:styleId="Emphasis">
-    <w:name w:val="Emphasis"/>
-    <w:basedOn w:val="DefaultParagraphFont"/>
-    <w:qFormat/>
-    <w:rPr>
-      <w:i/>
-      <w:iCs/>
-    </w:rPr>
-  </w:style>
-  <w:style w:type="character" w:styleId="IntenseQuoteChar" w:customStyle="1">
-    <w:name w:val="Intense Quote Char"/>
-    <w:basedOn w:val="DefaultParagraphFont"/>
-    <w:qFormat/>
-    <w:rPr>
-      <w:b/>
-      <w:bCs/>
-      <w:i/>
-      <w:iCs/>
-      <w:color w:val="4F81BD"/>
-    </w:rPr>
-  </w:style>
-  <w:style w:type="character" w:styleId="SubtleEmphasis">
-    <w:name w:val="Subtle Emphasis"/>
-    <w:basedOn w:val="DefaultParagraphFont"/>
-    <w:qFormat/>
-    <w:rPr>
-      <w:i/>
-      <w:iCs/>
-      <w:color w:val="808080"/>
-    </w:rPr>
-  </w:style>
-  <w:style w:type="character" w:styleId="IntenseEmphasis">
-    <w:name w:val="Intense Emphasis"/>
-    <w:basedOn w:val="DefaultParagraphFont"/>
-    <w:qFormat/>
-    <w:rPr>
-      <w:b/>
-      <w:bCs/>
-      <w:i/>
-      <w:iCs/>
-      <w:color w:val="4F81BD"/>
-    </w:rPr>
-  </w:style>
-  <w:style w:type="character" w:styleId="SubtleReference">
-    <w:name w:val="Subtle Reference"/>
-    <w:basedOn w:val="DefaultParagraphFont"/>
-    <w:qFormat/>
-    <w:rPr>
-      <w:smallCaps/>
-      <w:color w:val="C0504D"/>
-      <w:u w:val="single"/>
-    </w:rPr>
-  </w:style>
-  <w:style w:type="character" w:styleId="IntenseReference">
-    <w:name w:val="Intense Reference"/>
-    <w:basedOn w:val="DefaultParagraphFont"/>
-    <w:qFormat/>
-    <w:rPr>
-      <w:b/>
-      <w:bCs/>
-      <w:smallCaps/>
-      <w:color w:val="C0504D"/>
-      <w:spacing w:val="5"/>
-      <w:u w:val="single"/>
-    </w:rPr>
-  </w:style>
-  <w:style w:type="character" w:styleId="BookTitle">
-    <w:name w:val="Book Title"/>
-    <w:basedOn w:val="DefaultParagraphFont"/>
-    <w:qFormat/>
-    <w:rPr>
-      <w:b/>
-      <w:bCs/>
-      <w:smallCaps/>
-      <w:spacing w:val="5"/>
-    </w:rPr>
-  </w:style>
-  <w:style w:type="paragraph" w:styleId="Heading" w:customStyle="1">
-    <w:name w:val="Heading"/>
-    <w:basedOn w:val="Normal"/>
-    <w:next w:val="TextBody"/>
-    <w:qFormat/>
-    <w:pPr>
-      <w:keepNext w:val="true"/>
-      <w:spacing w:before="240" w:after="120"/>
-    </w:pPr>
-    <w:rPr>
-      <w:rFonts w:ascii="Liberation Sans" w:hAnsi="Liberation Sans" w:eastAsia="Noto Sans CJK SC Regular" w:cs="Noto Sans Devanagari"/>
-      <w:szCs w:val="28"/>
-    </w:rPr>
-  </w:style>
-  <w:style w:type="paragraph" w:styleId="List">
-    <w:name w:val="List"/>
-    <w:basedOn w:val="Normal"/>
-    <w:pPr>
-      <w:spacing w:before="0" w:after="200"/>
-      <w:ind w:left="360" w:hanging="360"/>
-      <w:contextualSpacing/>
-    </w:pPr>
-    <w:rPr/>
-  </w:style>
-  <w:style w:type="paragraph" w:styleId="Caption">
-    <w:name w:val="Caption"/>
-    <w:basedOn w:val="Normal"/>
-    <w:qFormat/>
-    <w:pPr>
-      <w:suppressLineNumbers/>
-      <w:spacing w:before="120" w:after="120"/>
-    </w:pPr>
-    <w:rPr>
-      <w:rFonts w:cs="Noto Sans Devanagari"/>
-      <w:i/>
-      <w:iCs/>
-      <w:sz w:val="24"/>
-      <w:szCs w:val="24"/>
-    </w:rPr>
-  </w:style>
-  <w:style w:type="paragraph" w:styleId="Index" w:customStyle="1">
-    <w:name w:val="Index"/>
-    <w:basedOn w:val="Normal"/>
-    <w:qFormat/>
-    <w:pPr>
-      <w:suppressLineNumbers/>
-    </w:pPr>
-    <w:rPr>
-      <w:rFonts w:cs="Noto Sans Devanagari"/>
-    </w:rPr>
-  </w:style>
-  <w:style w:type="paragraph" w:styleId="Caption1">
-    <w:name w:val="caption"/>
-    <w:basedOn w:val="Normal"/>
-    <w:next w:val="Normal"/>
-    <w:qFormat/>
-    <w:pPr>
-      <w:spacing w:lineRule="auto" w:line="240"/>
-    </w:pPr>
-    <w:rPr>
-      <w:b/>
-      <w:bCs/>
-      <w:color w:val="4F81BD"/>
-      <w:sz w:val="18"/>
-      <w:szCs w:val="18"/>
-    </w:rPr>
-  </w:style>
-  <w:style w:type="paragraph" w:styleId="Header">
-    <w:name w:val="Header"/>
-    <w:basedOn w:val="Normal"/>
-    <w:pPr>
-      <w:tabs>
-        <w:tab w:val="clear" w:pos="720"/>
-        <w:tab w:val="center" w:pos="4680" w:leader="none"/>
-        <w:tab w:val="right" w:pos="9360" w:leader="none"/>
-      </w:tabs>
-      <w:spacing w:lineRule="auto" w:line="240" w:before="0" w:after="0"/>
-    </w:pPr>
-    <w:rPr/>
-  </w:style>
-  <w:style w:type="paragraph" w:styleId="Footer">
-    <w:name w:val="Footer"/>
-    <w:basedOn w:val="Normal"/>
-    <w:pPr>
-      <w:tabs>
-        <w:tab w:val="clear" w:pos="720"/>
-        <w:tab w:val="center" w:pos="4680" w:leader="none"/>
-        <w:tab w:val="right" w:pos="9360" w:leader="none"/>
-      </w:tabs>
-      <w:spacing w:lineRule="auto" w:line="240" w:before="0" w:after="0"/>
-    </w:pPr>
-    <w:rPr/>
-  </w:style>
-  <w:style w:type="paragraph" w:styleId="NoSpacing">
-    <w:name w:val="No Spacing"/>
-    <w:qFormat/>
-    <w:pPr>
-      <w:widowControl/>
-      <w:bidi w:val="0"/>
-      <w:jc w:val="left"/>
-    </w:pPr>
-    <w:rPr>
-      <w:rFonts w:ascii="Cambria" w:hAnsi="Cambria" w:eastAsia="MS Mincho" w:cs="DejaVu Sans"/>
-      <w:color w:val="auto"/>
-      <w:kern w:val="0"/>
-      <w:sz w:val="22"/>
-      <w:szCs w:val="22"/>
-      <w:lang w:val="en-US" w:eastAsia="en-US" w:bidi="ar-SA"/>
-    </w:rPr>
-  </w:style>
-  <w:style w:type="paragraph" w:styleId="ListParagraph">
-    <w:name w:val="List Paragraph"/>
-    <w:basedOn w:val="Normal"/>
-    <w:qFormat/>
-    <w:pPr>
-      <w:spacing w:before="0" w:after="200"/>
-      <w:ind w:left="720" w:hanging="0"/>
-      <w:contextualSpacing/>
-    </w:pPr>
-    <w:rPr/>
-  </w:style>
-  <w:style w:type="paragraph" w:styleId="BodyText2">
-    <w:name w:val="Body Text 2"/>
-    <w:basedOn w:val="Normal"/>
-    <w:qFormat/>
-    <w:pPr>
-      <w:spacing w:lineRule="auto" w:line="480" w:before="0" w:after="120"/>
-    </w:pPr>
-    <w:rPr/>
-  </w:style>
-  <w:style w:type="paragraph" w:styleId="BodyText3">
-    <w:name w:val="Body Text 3"/>
-    <w:basedOn w:val="Normal"/>
-    <w:qFormat/>
-    <w:pPr>
-      <w:spacing w:before="0" w:after="120"/>
-    </w:pPr>
-    <w:rPr>
-      <w:sz w:val="16"/>
-      <w:szCs w:val="16"/>
-    </w:rPr>
-  </w:style>
-  <w:style w:type="paragraph" w:styleId="ListBullet3">
-    <w:name w:val="List Bullet 3"/>
-    <w:basedOn w:val="Normal"/>
-    <w:qFormat/>
-    <w:pPr>
-      <w:spacing w:before="0" w:after="200"/>
-      <w:contextualSpacing/>
-    </w:pPr>
-    <w:rPr/>
-  </w:style>
-  <w:style w:type="paragraph" w:styleId="ListBullet4">
-    <w:name w:val="List Bullet 4"/>
-    <w:basedOn w:val="Normal"/>
-    <w:qFormat/>
-    <w:pPr>
-      <w:spacing w:before="0" w:after="200"/>
-      <w:ind w:left="1080" w:hanging="360"/>
-      <w:contextualSpacing/>
-    </w:pPr>
-    <w:rPr/>
-  </w:style>
-  <w:style w:type="paragraph" w:styleId="ListBullet">
-    <w:name w:val="List Bullet"/>
-    <w:basedOn w:val="Normal"/>
-    <w:qFormat/>
-    <w:pPr>
-      <w:spacing w:before="0" w:after="200"/>
-      <w:contextualSpacing/>
-    </w:pPr>
-    <w:rPr/>
-  </w:style>
-  <w:style w:type="paragraph" w:styleId="ListBullet2">
-    <w:name w:val="List Bullet 2"/>
-    <w:basedOn w:val="Normal"/>
-    <w:qFormat/>
-    <w:pPr>
-      <w:spacing w:before="0" w:after="200"/>
-      <w:contextualSpacing/>
-    </w:pPr>
-    <w:rPr/>
-  </w:style>
-  <w:style w:type="paragraph" w:styleId="ListNumber">
-    <w:name w:val="List Number"/>
-    <w:basedOn w:val="Normal"/>
-    <w:qFormat/>
-    <w:pPr>
-      <w:spacing w:before="0" w:after="200"/>
-      <w:contextualSpacing/>
-    </w:pPr>
-    <w:rPr/>
-  </w:style>
-  <w:style w:type="paragraph" w:styleId="ListNumber2">
-    <w:name w:val="List Number 2"/>
-    <w:basedOn w:val="Normal"/>
-    <w:qFormat/>
-    <w:pPr>
-      <w:spacing w:before="0" w:after="200"/>
-      <w:contextualSpacing/>
-    </w:pPr>
-    <w:rPr/>
-  </w:style>
-  <w:style w:type="paragraph" w:styleId="ListNumber3">
-    <w:name w:val="List Number 3"/>
-    <w:basedOn w:val="Normal"/>
-    <w:qFormat/>
-    <w:pPr>
-      <w:spacing w:before="0" w:after="200"/>
-      <w:contextualSpacing/>
-    </w:pPr>
-    <w:rPr/>
-  </w:style>
-  <w:style w:type="paragraph" w:styleId="ListContinue">
-    <w:name w:val="List Continue"/>
-    <w:basedOn w:val="Normal"/>
-    <w:qFormat/>
-    <w:pPr>
-      <w:spacing w:before="0" w:after="120"/>
-      <w:ind w:left="360" w:hanging="0"/>
-      <w:contextualSpacing/>
-    </w:pPr>
-    <w:rPr/>
-  </w:style>
-  <w:style w:type="paragraph" w:styleId="ListContinue2">
-    <w:name w:val="List Continue 2"/>
-    <w:basedOn w:val="Normal"/>
-    <w:qFormat/>
-    <w:pPr>
-      <w:spacing w:before="0" w:after="120"/>
-      <w:ind w:left="720" w:hanging="0"/>
-      <w:contextualSpacing/>
-    </w:pPr>
-    <w:rPr/>
-  </w:style>
-  <w:style w:type="paragraph" w:styleId="ListContinue3">
-    <w:name w:val="List Continue 3"/>
-    <w:basedOn w:val="Normal"/>
-    <w:qFormat/>
-    <w:pPr>
-      <w:spacing w:before="0" w:after="120"/>
-      <w:ind w:left="1080" w:hanging="0"/>
-      <w:contextualSpacing/>
-    </w:pPr>
-    <w:rPr/>
-  </w:style>
-  <w:style w:type="paragraph" w:styleId="Macro">
-    <w:name w:val="macro"/>
-    <w:qFormat/>
-    <w:pPr>
-      <w:widowControl/>
-      <w:tabs>
-        <w:tab w:val="clear" w:pos="720"/>
-        <w:tab w:val="left" w:pos="576" w:leader="none"/>
-        <w:tab w:val="left" w:pos="1152" w:leader="none"/>
-        <w:tab w:val="left" w:pos="1728" w:leader="none"/>
-        <w:tab w:val="left" w:pos="2304" w:leader="none"/>
-        <w:tab w:val="left" w:pos="2880" w:leader="none"/>
-        <w:tab w:val="left" w:pos="3456" w:leader="none"/>
-        <w:tab w:val="left" w:pos="4032" w:leader="none"/>
-      </w:tabs>
-      <w:bidi w:val="0"/>
-      <w:jc w:val="left"/>
-    </w:pPr>
-    <w:rPr>
-      <w:rFonts w:ascii="Courier" w:hAnsi="Courier" w:eastAsia="MS Mincho" w:cs="DejaVu Sans"/>
-      <w:color w:val="auto"/>
-      <w:kern w:val="0"/>
-      <w:sz w:val="28"/>
-      <w:szCs w:val="20"/>
-      <w:lang w:val="en-US" w:eastAsia="en-US" w:bidi="ar-SA"/>
-    </w:rPr>
-  </w:style>
-  <w:style w:type="paragraph" w:styleId="Quote">
-    <w:name w:val="Quote"/>
-    <w:basedOn w:val="Normal"/>
-    <w:next w:val="Normal"/>
-    <w:qFormat/>
-    <w:pPr/>
-    <w:rPr>
-      <w:i/>
-      <w:iCs/>
-      <w:color w:val="000000"/>
-    </w:rPr>
-  </w:style>
-  <w:style w:type="paragraph" w:styleId="IntenseQuote">
-    <w:name w:val="Intense Quote"/>
-    <w:basedOn w:val="Normal"/>
-    <w:next w:val="Normal"/>
-    <w:qFormat/>
-    <w:pPr>
-      <w:pBdr>
-        <w:bottom w:val="single" w:sz="4" w:space="4" w:color="4F81BD"/>
-      </w:pBdr>
-      <w:spacing w:before="200" w:after="280"/>
-      <w:ind w:left="936" w:right="936" w:hanging="0"/>
-    </w:pPr>
-    <w:rPr>
-      <w:b/>
-      <w:bCs/>
-      <w:i/>
-      <w:iCs/>
-      <w:color w:val="4F81BD"/>
-    </w:rPr>
-  </w:style>
-  <w:style w:type="paragraph" w:styleId="TOCHeading">
-    <w:name w:val="TOC Heading"/>
-    <w:basedOn w:val="Heading1"/>
-    <w:next w:val="Normal"/>
-    <w:qFormat/>
-    <w:pPr/>
-    <w:rPr/>
-  </w:style>
-  <w:style w:type="paragraph" w:styleId="FrameContents" w:customStyle="1">
-    <w:name w:val="Frame Contents"/>
-    <w:basedOn w:val="Normal"/>
-    <w:qFormat/>
-    <w:pPr/>
-    <w:rPr/>
-  </w:style>
-  <w:style w:type="numbering" w:styleId="NoList" w:default="1">
-    <w:name w:val="No List"/>
-    <w:uiPriority w:val="99"/>
-    <w:semiHidden/>
-    <w:unhideWhenUsed/>
-    <w:qFormat/>
   </w:style>
   <w:style w:type="table" w:default="1" w:styleId="Tablanormal">
     <w:name w:val="Normal Table"/>
@@ -1546,19 +1058,547 @@
       </w:tblCellMar>
     </w:tblPr>
   </w:style>
+  <w:style w:type="numbering" w:default="1" w:styleId="Sinlista">
+    <w:name w:val="No List"/>
+    <w:uiPriority w:val="99"/>
+    <w:semiHidden/>
+    <w:unhideWhenUsed/>
+  </w:style>
+  <w:style w:type="character" w:customStyle="1" w:styleId="HeaderChar">
+    <w:name w:val="Header Char"/>
+    <w:basedOn w:val="Fuentedeprrafopredeter"/>
+    <w:qFormat/>
+  </w:style>
+  <w:style w:type="character" w:customStyle="1" w:styleId="FooterChar">
+    <w:name w:val="Footer Char"/>
+    <w:basedOn w:val="Fuentedeprrafopredeter"/>
+    <w:qFormat/>
+  </w:style>
+  <w:style w:type="character" w:customStyle="1" w:styleId="Heading1Char">
+    <w:name w:val="Heading 1 Char"/>
+    <w:basedOn w:val="Fuentedeprrafopredeter"/>
+    <w:qFormat/>
+    <w:rPr>
+      <w:rFonts w:ascii="Calibri" w:eastAsia="MS Gothic" w:hAnsi="Calibri" w:cs="DejaVu Sans"/>
+      <w:b/>
+      <w:bCs/>
+      <w:color w:val="365F91"/>
+      <w:sz w:val="28"/>
+      <w:szCs w:val="28"/>
+    </w:rPr>
+  </w:style>
+  <w:style w:type="character" w:customStyle="1" w:styleId="Heading2Char">
+    <w:name w:val="Heading 2 Char"/>
+    <w:basedOn w:val="Fuentedeprrafopredeter"/>
+    <w:qFormat/>
+    <w:rPr>
+      <w:rFonts w:ascii="Calibri" w:eastAsia="MS Gothic" w:hAnsi="Calibri" w:cs="DejaVu Sans"/>
+      <w:b/>
+      <w:bCs/>
+      <w:color w:val="4F81BD"/>
+      <w:sz w:val="26"/>
+      <w:szCs w:val="26"/>
+    </w:rPr>
+  </w:style>
+  <w:style w:type="character" w:customStyle="1" w:styleId="Heading3Char">
+    <w:name w:val="Heading 3 Char"/>
+    <w:basedOn w:val="Fuentedeprrafopredeter"/>
+    <w:qFormat/>
+    <w:rPr>
+      <w:rFonts w:ascii="Calibri" w:eastAsia="MS Gothic" w:hAnsi="Calibri" w:cs="DejaVu Sans"/>
+      <w:b/>
+      <w:bCs/>
+      <w:color w:val="4F81BD"/>
+    </w:rPr>
+  </w:style>
+  <w:style w:type="character" w:customStyle="1" w:styleId="TitleChar">
+    <w:name w:val="Title Char"/>
+    <w:basedOn w:val="Fuentedeprrafopredeter"/>
+    <w:qFormat/>
+    <w:rPr>
+      <w:rFonts w:ascii="Calibri" w:eastAsia="MS Gothic" w:hAnsi="Calibri" w:cs="DejaVu Sans"/>
+      <w:color w:val="17365D"/>
+      <w:spacing w:val="5"/>
+      <w:kern w:val="2"/>
+      <w:sz w:val="52"/>
+      <w:szCs w:val="52"/>
+    </w:rPr>
+  </w:style>
+  <w:style w:type="character" w:customStyle="1" w:styleId="SubtitleChar">
+    <w:name w:val="Subtitle Char"/>
+    <w:basedOn w:val="Fuentedeprrafopredeter"/>
+    <w:qFormat/>
+    <w:rPr>
+      <w:rFonts w:ascii="Calibri" w:eastAsia="MS Gothic" w:hAnsi="Calibri" w:cs="DejaVu Sans"/>
+      <w:i/>
+      <w:iCs/>
+      <w:color w:val="4F81BD"/>
+      <w:spacing w:val="15"/>
+      <w:sz w:val="24"/>
+      <w:szCs w:val="24"/>
+    </w:rPr>
+  </w:style>
+  <w:style w:type="character" w:customStyle="1" w:styleId="BodyTextChar">
+    <w:name w:val="Body Text Char"/>
+    <w:basedOn w:val="Fuentedeprrafopredeter"/>
+    <w:qFormat/>
+  </w:style>
+  <w:style w:type="character" w:customStyle="1" w:styleId="BodyText2Char">
+    <w:name w:val="Body Text 2 Char"/>
+    <w:basedOn w:val="Fuentedeprrafopredeter"/>
+    <w:qFormat/>
+  </w:style>
+  <w:style w:type="character" w:customStyle="1" w:styleId="BodyText3Char">
+    <w:name w:val="Body Text 3 Char"/>
+    <w:basedOn w:val="Fuentedeprrafopredeter"/>
+    <w:qFormat/>
+    <w:rPr>
+      <w:sz w:val="16"/>
+      <w:szCs w:val="16"/>
+    </w:rPr>
+  </w:style>
+  <w:style w:type="character" w:customStyle="1" w:styleId="MacroTextChar">
+    <w:name w:val="Macro Text Char"/>
+    <w:basedOn w:val="Fuentedeprrafopredeter"/>
+    <w:qFormat/>
+    <w:rPr>
+      <w:rFonts w:ascii="Courier" w:hAnsi="Courier"/>
+      <w:sz w:val="20"/>
+      <w:szCs w:val="20"/>
+    </w:rPr>
+  </w:style>
+  <w:style w:type="character" w:customStyle="1" w:styleId="QuoteChar">
+    <w:name w:val="Quote Char"/>
+    <w:basedOn w:val="Fuentedeprrafopredeter"/>
+    <w:qFormat/>
+    <w:rPr>
+      <w:i/>
+      <w:iCs/>
+      <w:color w:val="000000"/>
+    </w:rPr>
+  </w:style>
+  <w:style w:type="character" w:customStyle="1" w:styleId="Heading4Char">
+    <w:name w:val="Heading 4 Char"/>
+    <w:basedOn w:val="Fuentedeprrafopredeter"/>
+    <w:qFormat/>
+    <w:rPr>
+      <w:rFonts w:ascii="Calibri" w:eastAsia="MS Gothic" w:hAnsi="Calibri" w:cs="DejaVu Sans"/>
+      <w:b/>
+      <w:bCs/>
+      <w:i/>
+      <w:iCs/>
+      <w:color w:val="4F81BD"/>
+    </w:rPr>
+  </w:style>
+  <w:style w:type="character" w:customStyle="1" w:styleId="Heading5Char">
+    <w:name w:val="Heading 5 Char"/>
+    <w:basedOn w:val="Fuentedeprrafopredeter"/>
+    <w:qFormat/>
+    <w:rPr>
+      <w:rFonts w:ascii="Calibri" w:eastAsia="MS Gothic" w:hAnsi="Calibri" w:cs="DejaVu Sans"/>
+      <w:color w:val="243F60"/>
+    </w:rPr>
+  </w:style>
+  <w:style w:type="character" w:customStyle="1" w:styleId="Heading6Char">
+    <w:name w:val="Heading 6 Char"/>
+    <w:basedOn w:val="Fuentedeprrafopredeter"/>
+    <w:qFormat/>
+    <w:rPr>
+      <w:rFonts w:ascii="Calibri" w:eastAsia="MS Gothic" w:hAnsi="Calibri" w:cs="DejaVu Sans"/>
+      <w:i/>
+      <w:iCs/>
+      <w:color w:val="243F60"/>
+    </w:rPr>
+  </w:style>
+  <w:style w:type="character" w:customStyle="1" w:styleId="Heading7Char">
+    <w:name w:val="Heading 7 Char"/>
+    <w:basedOn w:val="Fuentedeprrafopredeter"/>
+    <w:qFormat/>
+    <w:rPr>
+      <w:rFonts w:ascii="Calibri" w:eastAsia="MS Gothic" w:hAnsi="Calibri" w:cs="DejaVu Sans"/>
+      <w:i/>
+      <w:iCs/>
+      <w:color w:val="404040"/>
+    </w:rPr>
+  </w:style>
+  <w:style w:type="character" w:customStyle="1" w:styleId="Heading8Char">
+    <w:name w:val="Heading 8 Char"/>
+    <w:basedOn w:val="Fuentedeprrafopredeter"/>
+    <w:qFormat/>
+    <w:rPr>
+      <w:rFonts w:ascii="Calibri" w:eastAsia="MS Gothic" w:hAnsi="Calibri" w:cs="DejaVu Sans"/>
+      <w:color w:val="4F81BD"/>
+      <w:sz w:val="20"/>
+      <w:szCs w:val="20"/>
+    </w:rPr>
+  </w:style>
+  <w:style w:type="character" w:customStyle="1" w:styleId="Heading9Char">
+    <w:name w:val="Heading 9 Char"/>
+    <w:basedOn w:val="Fuentedeprrafopredeter"/>
+    <w:qFormat/>
+    <w:rPr>
+      <w:rFonts w:ascii="Calibri" w:eastAsia="MS Gothic" w:hAnsi="Calibri" w:cs="DejaVu Sans"/>
+      <w:i/>
+      <w:iCs/>
+      <w:color w:val="404040"/>
+      <w:sz w:val="20"/>
+      <w:szCs w:val="20"/>
+    </w:rPr>
+  </w:style>
+  <w:style w:type="character" w:styleId="Textoennegrita">
+    <w:name w:val="Strong"/>
+    <w:basedOn w:val="Fuentedeprrafopredeter"/>
+    <w:qFormat/>
+    <w:rPr>
+      <w:b/>
+      <w:bCs/>
+    </w:rPr>
+  </w:style>
+  <w:style w:type="character" w:styleId="nfasis">
+    <w:name w:val="Emphasis"/>
+    <w:basedOn w:val="Fuentedeprrafopredeter"/>
+    <w:qFormat/>
+    <w:rPr>
+      <w:i/>
+      <w:iCs/>
+    </w:rPr>
+  </w:style>
+  <w:style w:type="character" w:customStyle="1" w:styleId="IntenseQuoteChar">
+    <w:name w:val="Intense Quote Char"/>
+    <w:basedOn w:val="Fuentedeprrafopredeter"/>
+    <w:qFormat/>
+    <w:rPr>
+      <w:b/>
+      <w:bCs/>
+      <w:i/>
+      <w:iCs/>
+      <w:color w:val="4F81BD"/>
+    </w:rPr>
+  </w:style>
+  <w:style w:type="character" w:styleId="nfasissutil">
+    <w:name w:val="Subtle Emphasis"/>
+    <w:basedOn w:val="Fuentedeprrafopredeter"/>
+    <w:qFormat/>
+    <w:rPr>
+      <w:i/>
+      <w:iCs/>
+      <w:color w:val="808080"/>
+    </w:rPr>
+  </w:style>
+  <w:style w:type="character" w:styleId="nfasisintenso">
+    <w:name w:val="Intense Emphasis"/>
+    <w:basedOn w:val="Fuentedeprrafopredeter"/>
+    <w:qFormat/>
+    <w:rPr>
+      <w:b/>
+      <w:bCs/>
+      <w:i/>
+      <w:iCs/>
+      <w:color w:val="4F81BD"/>
+    </w:rPr>
+  </w:style>
+  <w:style w:type="character" w:styleId="Referenciasutil">
+    <w:name w:val="Subtle Reference"/>
+    <w:basedOn w:val="Fuentedeprrafopredeter"/>
+    <w:qFormat/>
+    <w:rPr>
+      <w:smallCaps/>
+      <w:color w:val="C0504D"/>
+      <w:u w:val="single"/>
+    </w:rPr>
+  </w:style>
+  <w:style w:type="character" w:styleId="Referenciaintensa">
+    <w:name w:val="Intense Reference"/>
+    <w:basedOn w:val="Fuentedeprrafopredeter"/>
+    <w:qFormat/>
+    <w:rPr>
+      <w:b/>
+      <w:bCs/>
+      <w:smallCaps/>
+      <w:color w:val="C0504D"/>
+      <w:spacing w:val="5"/>
+      <w:u w:val="single"/>
+    </w:rPr>
+  </w:style>
+  <w:style w:type="character" w:styleId="Ttulodellibro">
+    <w:name w:val="Book Title"/>
+    <w:basedOn w:val="Fuentedeprrafopredeter"/>
+    <w:qFormat/>
+    <w:rPr>
+      <w:b/>
+      <w:bCs/>
+      <w:smallCaps/>
+      <w:spacing w:val="5"/>
+    </w:rPr>
+  </w:style>
+  <w:style w:type="paragraph" w:customStyle="1" w:styleId="Heading">
+    <w:name w:val="Heading"/>
+    <w:basedOn w:val="Normal"/>
+    <w:next w:val="Textoindependiente"/>
+    <w:qFormat/>
+    <w:pPr>
+      <w:keepNext/>
+      <w:spacing w:before="240" w:after="120"/>
+    </w:pPr>
+    <w:rPr>
+      <w:rFonts w:ascii="Liberation Sans" w:eastAsia="Noto Sans CJK SC Regular" w:hAnsi="Liberation Sans" w:cs="Noto Sans Devanagari"/>
+      <w:szCs w:val="28"/>
+    </w:rPr>
+  </w:style>
+  <w:style w:type="paragraph" w:styleId="Lista">
+    <w:name w:val="List"/>
+    <w:basedOn w:val="Normal"/>
+    <w:pPr>
+      <w:ind w:left="360" w:hanging="360"/>
+      <w:contextualSpacing/>
+    </w:pPr>
+  </w:style>
+  <w:style w:type="paragraph" w:styleId="Descripcin">
+    <w:name w:val="caption"/>
+    <w:basedOn w:val="Normal"/>
+    <w:next w:val="Normal"/>
+    <w:qFormat/>
+    <w:pPr>
+      <w:spacing w:line="240" w:lineRule="auto"/>
+    </w:pPr>
+    <w:rPr>
+      <w:b/>
+      <w:bCs/>
+      <w:color w:val="4F81BD"/>
+      <w:sz w:val="18"/>
+      <w:szCs w:val="18"/>
+    </w:rPr>
+  </w:style>
+  <w:style w:type="paragraph" w:customStyle="1" w:styleId="Index">
+    <w:name w:val="Index"/>
+    <w:basedOn w:val="Normal"/>
+    <w:qFormat/>
+    <w:pPr>
+      <w:suppressLineNumbers/>
+    </w:pPr>
+    <w:rPr>
+      <w:rFonts w:cs="Noto Sans Devanagari"/>
+    </w:rPr>
+  </w:style>
+  <w:style w:type="paragraph" w:styleId="Encabezado">
+    <w:name w:val="header"/>
+    <w:basedOn w:val="Normal"/>
+    <w:pPr>
+      <w:tabs>
+        <w:tab w:val="center" w:pos="4680"/>
+        <w:tab w:val="right" w:pos="9360"/>
+      </w:tabs>
+      <w:spacing w:after="0" w:line="240" w:lineRule="auto"/>
+    </w:pPr>
+  </w:style>
+  <w:style w:type="paragraph" w:styleId="Piedepgina">
+    <w:name w:val="footer"/>
+    <w:basedOn w:val="Normal"/>
+    <w:pPr>
+      <w:tabs>
+        <w:tab w:val="center" w:pos="4680"/>
+        <w:tab w:val="right" w:pos="9360"/>
+      </w:tabs>
+      <w:spacing w:after="0" w:line="240" w:lineRule="auto"/>
+    </w:pPr>
+  </w:style>
+  <w:style w:type="paragraph" w:styleId="Sinespaciado">
+    <w:name w:val="No Spacing"/>
+    <w:qFormat/>
+    <w:rPr>
+      <w:sz w:val="22"/>
+    </w:rPr>
+  </w:style>
+  <w:style w:type="paragraph" w:styleId="Prrafodelista">
+    <w:name w:val="List Paragraph"/>
+    <w:basedOn w:val="Normal"/>
+    <w:qFormat/>
+    <w:pPr>
+      <w:ind w:left="720"/>
+      <w:contextualSpacing/>
+    </w:pPr>
+  </w:style>
+  <w:style w:type="paragraph" w:styleId="Textoindependiente2">
+    <w:name w:val="Body Text 2"/>
+    <w:basedOn w:val="Normal"/>
+    <w:qFormat/>
+    <w:pPr>
+      <w:spacing w:after="120" w:line="480" w:lineRule="auto"/>
+    </w:pPr>
+  </w:style>
+  <w:style w:type="paragraph" w:styleId="Textoindependiente3">
+    <w:name w:val="Body Text 3"/>
+    <w:basedOn w:val="Normal"/>
+    <w:qFormat/>
+    <w:pPr>
+      <w:spacing w:after="120"/>
+    </w:pPr>
+    <w:rPr>
+      <w:sz w:val="16"/>
+      <w:szCs w:val="16"/>
+    </w:rPr>
+  </w:style>
+  <w:style w:type="paragraph" w:styleId="Listaconvietas3">
+    <w:name w:val="List Bullet 3"/>
+    <w:basedOn w:val="Normal"/>
+    <w:qFormat/>
+    <w:pPr>
+      <w:contextualSpacing/>
+    </w:pPr>
+  </w:style>
+  <w:style w:type="paragraph" w:styleId="Listaconvietas4">
+    <w:name w:val="List Bullet 4"/>
+    <w:basedOn w:val="Normal"/>
+    <w:qFormat/>
+    <w:pPr>
+      <w:ind w:left="1080" w:hanging="360"/>
+      <w:contextualSpacing/>
+    </w:pPr>
+  </w:style>
+  <w:style w:type="paragraph" w:styleId="Listaconvietas">
+    <w:name w:val="List Bullet"/>
+    <w:basedOn w:val="Normal"/>
+    <w:qFormat/>
+    <w:pPr>
+      <w:contextualSpacing/>
+    </w:pPr>
+  </w:style>
+  <w:style w:type="paragraph" w:styleId="Listaconvietas2">
+    <w:name w:val="List Bullet 2"/>
+    <w:basedOn w:val="Normal"/>
+    <w:qFormat/>
+    <w:pPr>
+      <w:contextualSpacing/>
+    </w:pPr>
+  </w:style>
+  <w:style w:type="paragraph" w:styleId="Listaconnmeros">
+    <w:name w:val="List Number"/>
+    <w:basedOn w:val="Normal"/>
+    <w:qFormat/>
+    <w:pPr>
+      <w:contextualSpacing/>
+    </w:pPr>
+  </w:style>
+  <w:style w:type="paragraph" w:styleId="Listaconnmeros2">
+    <w:name w:val="List Number 2"/>
+    <w:basedOn w:val="Normal"/>
+    <w:qFormat/>
+    <w:pPr>
+      <w:contextualSpacing/>
+    </w:pPr>
+  </w:style>
+  <w:style w:type="paragraph" w:styleId="Listaconnmeros3">
+    <w:name w:val="List Number 3"/>
+    <w:basedOn w:val="Normal"/>
+    <w:qFormat/>
+    <w:pPr>
+      <w:contextualSpacing/>
+    </w:pPr>
+  </w:style>
+  <w:style w:type="paragraph" w:styleId="Continuarlista">
+    <w:name w:val="List Continue"/>
+    <w:basedOn w:val="Normal"/>
+    <w:qFormat/>
+    <w:pPr>
+      <w:spacing w:after="120"/>
+      <w:ind w:left="360"/>
+      <w:contextualSpacing/>
+    </w:pPr>
+  </w:style>
+  <w:style w:type="paragraph" w:styleId="Continuarlista2">
+    <w:name w:val="List Continue 2"/>
+    <w:basedOn w:val="Normal"/>
+    <w:qFormat/>
+    <w:pPr>
+      <w:spacing w:after="120"/>
+      <w:ind w:left="720"/>
+      <w:contextualSpacing/>
+    </w:pPr>
+  </w:style>
+  <w:style w:type="paragraph" w:styleId="Continuarlista3">
+    <w:name w:val="List Continue 3"/>
+    <w:basedOn w:val="Normal"/>
+    <w:qFormat/>
+    <w:pPr>
+      <w:spacing w:after="120"/>
+      <w:ind w:left="1080"/>
+      <w:contextualSpacing/>
+    </w:pPr>
+  </w:style>
+  <w:style w:type="paragraph" w:styleId="Textomacro">
+    <w:name w:val="macro"/>
+    <w:qFormat/>
+    <w:pPr>
+      <w:tabs>
+        <w:tab w:val="left" w:pos="576"/>
+        <w:tab w:val="left" w:pos="1152"/>
+        <w:tab w:val="left" w:pos="1728"/>
+        <w:tab w:val="left" w:pos="2304"/>
+        <w:tab w:val="left" w:pos="2880"/>
+        <w:tab w:val="left" w:pos="3456"/>
+        <w:tab w:val="left" w:pos="4032"/>
+      </w:tabs>
+    </w:pPr>
+    <w:rPr>
+      <w:rFonts w:ascii="Courier" w:hAnsi="Courier"/>
+      <w:szCs w:val="20"/>
+    </w:rPr>
+  </w:style>
+  <w:style w:type="paragraph" w:styleId="Cita">
+    <w:name w:val="Quote"/>
+    <w:basedOn w:val="Normal"/>
+    <w:next w:val="Normal"/>
+    <w:qFormat/>
+    <w:rPr>
+      <w:i/>
+      <w:iCs/>
+      <w:color w:val="000000"/>
+    </w:rPr>
+  </w:style>
+  <w:style w:type="paragraph" w:styleId="Citadestacada">
+    <w:name w:val="Intense Quote"/>
+    <w:basedOn w:val="Normal"/>
+    <w:next w:val="Normal"/>
+    <w:qFormat/>
+    <w:pPr>
+      <w:pBdr>
+        <w:bottom w:val="single" w:sz="4" w:space="4" w:color="4F81BD"/>
+      </w:pBdr>
+      <w:spacing w:before="200" w:after="280"/>
+      <w:ind w:left="936" w:right="936"/>
+    </w:pPr>
+    <w:rPr>
+      <w:b/>
+      <w:bCs/>
+      <w:i/>
+      <w:iCs/>
+      <w:color w:val="4F81BD"/>
+    </w:rPr>
+  </w:style>
+  <w:style w:type="paragraph" w:styleId="TtulodeTDC">
+    <w:name w:val="TOC Heading"/>
+    <w:basedOn w:val="Ttulo1"/>
+    <w:next w:val="Normal"/>
+    <w:qFormat/>
+  </w:style>
+  <w:style w:type="paragraph" w:customStyle="1" w:styleId="FrameContents">
+    <w:name w:val="Frame Contents"/>
+    <w:basedOn w:val="Normal"/>
+    <w:qFormat/>
+  </w:style>
   <w:style w:type="table" w:styleId="Tablaconcuadrcula">
     <w:name w:val="Table Grid"/>
     <w:basedOn w:val="Tablanormal"/>
     <w:uiPriority w:val="39"/>
-    <w:rsid w:val="00066bce"/>
+    <w:rsid w:val="00066BCE"/>
     <w:tblPr>
       <w:tblBorders>
-        <w:top w:val="single" w:color="auto" w:sz="4" w:space="0"/>
-        <w:left w:val="single" w:color="auto" w:sz="4" w:space="0"/>
-        <w:bottom w:val="single" w:color="auto" w:sz="4" w:space="0"/>
-        <w:right w:val="single" w:color="auto" w:sz="4" w:space="0"/>
-        <w:insideH w:val="single" w:color="auto" w:sz="4" w:space="0"/>
-        <w:insideV w:val="single" w:color="auto" w:sz="4" w:space="0"/>
+        <w:top w:val="single" w:sz="4" w:space="0" w:color="auto"/>
+        <w:left w:val="single" w:sz="4" w:space="0" w:color="auto"/>
+        <w:bottom w:val="single" w:sz="4" w:space="0" w:color="auto"/>
+        <w:right w:val="single" w:sz="4" w:space="0" w:color="auto"/>
+        <w:insideH w:val="single" w:sz="4" w:space="0" w:color="auto"/>
+        <w:insideV w:val="single" w:sz="4" w:space="0" w:color="auto"/>
       </w:tblBorders>
     </w:tblPr>
   </w:style>
@@ -1566,15 +1606,15 @@
     <w:name w:val="Grid Table 2 Accent 2"/>
     <w:basedOn w:val="Tablanormal"/>
     <w:uiPriority w:val="47"/>
-    <w:rsid w:val="00066bce"/>
+    <w:rsid w:val="00066BCE"/>
     <w:tblPr>
       <w:tblStyleRowBandSize w:val="1"/>
       <w:tblStyleColBandSize w:val="1"/>
       <w:tblBorders>
-        <w:top w:val="single" w:color="F4B083" w:themeColor="accent2" w:themeTint="99" w:sz="2" w:space="0"/>
-        <w:bottom w:val="single" w:color="F4B083" w:themeColor="accent2" w:themeTint="99" w:sz="2" w:space="0"/>
-        <w:insideH w:val="single" w:color="F4B083" w:themeColor="accent2" w:themeTint="99" w:sz="2" w:space="0"/>
-        <w:insideV w:val="single" w:color="F4B083" w:themeColor="accent2" w:themeTint="99" w:sz="2" w:space="0"/>
+        <w:top w:val="single" w:sz="2" w:space="0" w:color="F4B083" w:themeColor="accent2" w:themeTint="99"/>
+        <w:bottom w:val="single" w:sz="2" w:space="0" w:color="F4B083" w:themeColor="accent2" w:themeTint="99"/>
+        <w:insideH w:val="single" w:sz="2" w:space="0" w:color="F4B083" w:themeColor="accent2" w:themeTint="99"/>
+        <w:insideV w:val="single" w:sz="2" w:space="0" w:color="F4B083" w:themeColor="accent2" w:themeTint="99"/>
       </w:tblBorders>
     </w:tblPr>
     <w:tblStylePr w:type="firstRow">
@@ -1586,7 +1626,7 @@
       <w:tcPr>
         <w:tcBorders>
           <w:top w:val="nil"/>
-          <w:bottom w:val="single" w:color="F4B083" w:themeColor="accent2" w:sz="12" w:space="0"/>
+          <w:bottom w:val="single" w:sz="12" w:space="0" w:color="F4B083" w:themeColor="accent2" w:themeTint="99"/>
           <w:insideH w:val="nil"/>
           <w:insideV w:val="nil"/>
         </w:tcBorders>
@@ -1601,7 +1641,7 @@
       <w:tblPr/>
       <w:tcPr>
         <w:tcBorders>
-          <w:top w:val="double" w:color="F4B083" w:themeColor="accent2" w:sz="2" w:space="0"/>
+          <w:top w:val="double" w:sz="2" w:space="0" w:color="F4B083" w:themeColor="accent2" w:themeTint="99"/>
           <w:bottom w:val="nil"/>
           <w:insideH w:val="nil"/>
           <w:insideV w:val="nil"/>
@@ -1614,14 +1654,12 @@
         <w:b/>
         <w:bCs/>
       </w:rPr>
-      <w:tblPr/>
     </w:tblStylePr>
     <w:tblStylePr w:type="lastCol">
       <w:rPr>
         <w:b/>
         <w:bCs/>
       </w:rPr>
-      <w:tblPr/>
     </w:tblStylePr>
     <w:tblStylePr w:type="band1Vert">
       <w:tblPr/>
@@ -1640,17 +1678,17 @@
     <w:name w:val="Grid Table 3 Accent 2"/>
     <w:basedOn w:val="Tablanormal"/>
     <w:uiPriority w:val="48"/>
-    <w:rsid w:val="00066bce"/>
+    <w:rsid w:val="00066BCE"/>
     <w:tblPr>
       <w:tblStyleRowBandSize w:val="1"/>
       <w:tblStyleColBandSize w:val="1"/>
       <w:tblBorders>
-        <w:top w:val="single" w:color="F4B083" w:themeColor="accent2" w:themeTint="99" w:sz="4" w:space="0"/>
-        <w:left w:val="single" w:color="F4B083" w:themeColor="accent2" w:themeTint="99" w:sz="4" w:space="0"/>
-        <w:bottom w:val="single" w:color="F4B083" w:themeColor="accent2" w:themeTint="99" w:sz="4" w:space="0"/>
-        <w:right w:val="single" w:color="F4B083" w:themeColor="accent2" w:themeTint="99" w:sz="4" w:space="0"/>
-        <w:insideH w:val="single" w:color="F4B083" w:themeColor="accent2" w:themeTint="99" w:sz="4" w:space="0"/>
-        <w:insideV w:val="single" w:color="F4B083" w:themeColor="accent2" w:themeTint="99" w:sz="4" w:space="0"/>
+        <w:top w:val="single" w:sz="4" w:space="0" w:color="F4B083" w:themeColor="accent2" w:themeTint="99"/>
+        <w:left w:val="single" w:sz="4" w:space="0" w:color="F4B083" w:themeColor="accent2" w:themeTint="99"/>
+        <w:bottom w:val="single" w:sz="4" w:space="0" w:color="F4B083" w:themeColor="accent2" w:themeTint="99"/>
+        <w:right w:val="single" w:sz="4" w:space="0" w:color="F4B083" w:themeColor="accent2" w:themeTint="99"/>
+        <w:insideH w:val="single" w:sz="4" w:space="0" w:color="F4B083" w:themeColor="accent2" w:themeTint="99"/>
+        <w:insideV w:val="single" w:sz="4" w:space="0" w:color="F4B083" w:themeColor="accent2" w:themeTint="99"/>
       </w:tblBorders>
     </w:tblPr>
     <w:tblStylePr w:type="firstRow">
@@ -1693,6 +1731,7 @@
       </w:pPr>
       <w:rPr>
         <w:i/>
+        <w:iCs/>
       </w:rPr>
       <w:tblPr/>
       <w:tcPr>
@@ -1709,6 +1748,7 @@
     <w:tblStylePr w:type="lastCol">
       <w:rPr>
         <w:i/>
+        <w:iCs/>
       </w:rPr>
       <w:tblPr/>
       <w:tcPr>
@@ -1738,7 +1778,7 @@
       <w:tblPr/>
       <w:tcPr>
         <w:tcBorders>
-          <w:bottom w:val="single" w:color="F4B083" w:themeColor="accent2" w:sz="4" w:space="0"/>
+          <w:bottom w:val="single" w:sz="4" w:space="0" w:color="F4B083" w:themeColor="accent2" w:themeTint="99"/>
         </w:tcBorders>
       </w:tcPr>
     </w:tblStylePr>
@@ -1746,7 +1786,7 @@
       <w:tblPr/>
       <w:tcPr>
         <w:tcBorders>
-          <w:bottom w:val="single" w:color="F4B083" w:themeColor="accent2" w:sz="4" w:space="0"/>
+          <w:bottom w:val="single" w:sz="4" w:space="0" w:color="F4B083" w:themeColor="accent2" w:themeTint="99"/>
         </w:tcBorders>
       </w:tcPr>
     </w:tblStylePr>
@@ -1754,7 +1794,7 @@
       <w:tblPr/>
       <w:tcPr>
         <w:tcBorders>
-          <w:top w:val="single" w:color="F4B083" w:themeColor="accent2" w:sz="4" w:space="0"/>
+          <w:top w:val="single" w:sz="4" w:space="0" w:color="F4B083" w:themeColor="accent2" w:themeTint="99"/>
         </w:tcBorders>
       </w:tcPr>
     </w:tblStylePr>
@@ -1762,7 +1802,7 @@
       <w:tblPr/>
       <w:tcPr>
         <w:tcBorders>
-          <w:top w:val="single" w:color="F4B083" w:themeColor="accent2" w:sz="4" w:space="0"/>
+          <w:top w:val="single" w:sz="4" w:space="0" w:color="F4B083" w:themeColor="accent2" w:themeTint="99"/>
         </w:tcBorders>
       </w:tcPr>
     </w:tblStylePr>
@@ -1771,17 +1811,17 @@
     <w:name w:val="Grid Table 4 Accent 2"/>
     <w:basedOn w:val="Tablanormal"/>
     <w:uiPriority w:val="49"/>
-    <w:rsid w:val="00066bce"/>
+    <w:rsid w:val="00066BCE"/>
     <w:tblPr>
       <w:tblStyleRowBandSize w:val="1"/>
       <w:tblStyleColBandSize w:val="1"/>
       <w:tblBorders>
-        <w:top w:val="single" w:color="F4B083" w:themeColor="accent2" w:themeTint="99" w:sz="4" w:space="0"/>
-        <w:left w:val="single" w:color="F4B083" w:themeColor="accent2" w:themeTint="99" w:sz="4" w:space="0"/>
-        <w:bottom w:val="single" w:color="F4B083" w:themeColor="accent2" w:themeTint="99" w:sz="4" w:space="0"/>
-        <w:right w:val="single" w:color="F4B083" w:themeColor="accent2" w:themeTint="99" w:sz="4" w:space="0"/>
-        <w:insideH w:val="single" w:color="F4B083" w:themeColor="accent2" w:themeTint="99" w:sz="4" w:space="0"/>
-        <w:insideV w:val="single" w:color="F4B083" w:themeColor="accent2" w:themeTint="99" w:sz="4" w:space="0"/>
+        <w:top w:val="single" w:sz="4" w:space="0" w:color="F4B083" w:themeColor="accent2" w:themeTint="99"/>
+        <w:left w:val="single" w:sz="4" w:space="0" w:color="F4B083" w:themeColor="accent2" w:themeTint="99"/>
+        <w:bottom w:val="single" w:sz="4" w:space="0" w:color="F4B083" w:themeColor="accent2" w:themeTint="99"/>
+        <w:right w:val="single" w:sz="4" w:space="0" w:color="F4B083" w:themeColor="accent2" w:themeTint="99"/>
+        <w:insideH w:val="single" w:sz="4" w:space="0" w:color="F4B083" w:themeColor="accent2" w:themeTint="99"/>
+        <w:insideV w:val="single" w:sz="4" w:space="0" w:color="F4B083" w:themeColor="accent2" w:themeTint="99"/>
       </w:tblBorders>
     </w:tblPr>
     <w:tblStylePr w:type="firstRow">
@@ -1793,10 +1833,10 @@
       <w:tblPr/>
       <w:tcPr>
         <w:tcBorders>
-          <w:top w:val="single" w:color="ED7D31" w:themeColor="accent2" w:sz="4" w:space="0"/>
-          <w:left w:val="single" w:color="ED7D31" w:themeColor="accent2" w:sz="4" w:space="0"/>
-          <w:bottom w:val="single" w:color="ED7D31" w:themeColor="accent2" w:sz="4" w:space="0"/>
-          <w:right w:val="single" w:color="ED7D31" w:themeColor="accent2" w:sz="4" w:space="0"/>
+          <w:top w:val="single" w:sz="4" w:space="0" w:color="ED7D31" w:themeColor="accent2"/>
+          <w:left w:val="single" w:sz="4" w:space="0" w:color="ED7D31" w:themeColor="accent2"/>
+          <w:bottom w:val="single" w:sz="4" w:space="0" w:color="ED7D31" w:themeColor="accent2"/>
+          <w:right w:val="single" w:sz="4" w:space="0" w:color="ED7D31" w:themeColor="accent2"/>
           <w:insideH w:val="nil"/>
           <w:insideV w:val="nil"/>
         </w:tcBorders>
@@ -1811,7 +1851,7 @@
       <w:tblPr/>
       <w:tcPr>
         <w:tcBorders>
-          <w:top w:val="double" w:color="ED7D31" w:themeColor="accent2" w:sz="4" w:space="0"/>
+          <w:top w:val="double" w:sz="4" w:space="0" w:color="ED7D31" w:themeColor="accent2"/>
         </w:tcBorders>
       </w:tcPr>
     </w:tblStylePr>
@@ -1820,14 +1860,12 @@
         <w:b/>
         <w:bCs/>
       </w:rPr>
-      <w:tblPr/>
     </w:tblStylePr>
     <w:tblStylePr w:type="lastCol">
       <w:rPr>
         <w:b/>
         <w:bCs/>
       </w:rPr>
-      <w:tblPr/>
     </w:tblStylePr>
     <w:tblStylePr w:type="band1Vert">
       <w:tblPr/>
@@ -1846,20 +1884,20 @@
     <w:name w:val="Grid Table 6 Colorful Accent 2"/>
     <w:basedOn w:val="Tablanormal"/>
     <w:uiPriority w:val="51"/>
-    <w:rsid w:val="00066bce"/>
-    <w:rPr>
-      <w:color w:val="C45911" w:themeColor="accent2" w:themeShade="bf"/>
+    <w:rsid w:val="00066BCE"/>
+    <w:rPr>
+      <w:color w:val="C45911" w:themeColor="accent2" w:themeShade="BF"/>
     </w:rPr>
     <w:tblPr>
       <w:tblStyleRowBandSize w:val="1"/>
       <w:tblStyleColBandSize w:val="1"/>
       <w:tblBorders>
-        <w:top w:val="single" w:color="F4B083" w:themeColor="accent2" w:themeTint="99" w:sz="4" w:space="0"/>
-        <w:left w:val="single" w:color="F4B083" w:themeColor="accent2" w:themeTint="99" w:sz="4" w:space="0"/>
-        <w:bottom w:val="single" w:color="F4B083" w:themeColor="accent2" w:themeTint="99" w:sz="4" w:space="0"/>
-        <w:right w:val="single" w:color="F4B083" w:themeColor="accent2" w:themeTint="99" w:sz="4" w:space="0"/>
-        <w:insideH w:val="single" w:color="F4B083" w:themeColor="accent2" w:themeTint="99" w:sz="4" w:space="0"/>
-        <w:insideV w:val="single" w:color="F4B083" w:themeColor="accent2" w:themeTint="99" w:sz="4" w:space="0"/>
+        <w:top w:val="single" w:sz="4" w:space="0" w:color="F4B083" w:themeColor="accent2" w:themeTint="99"/>
+        <w:left w:val="single" w:sz="4" w:space="0" w:color="F4B083" w:themeColor="accent2" w:themeTint="99"/>
+        <w:bottom w:val="single" w:sz="4" w:space="0" w:color="F4B083" w:themeColor="accent2" w:themeTint="99"/>
+        <w:right w:val="single" w:sz="4" w:space="0" w:color="F4B083" w:themeColor="accent2" w:themeTint="99"/>
+        <w:insideH w:val="single" w:sz="4" w:space="0" w:color="F4B083" w:themeColor="accent2" w:themeTint="99"/>
+        <w:insideV w:val="single" w:sz="4" w:space="0" w:color="F4B083" w:themeColor="accent2" w:themeTint="99"/>
       </w:tblBorders>
     </w:tblPr>
     <w:tblStylePr w:type="firstRow">
@@ -1870,7 +1908,7 @@
       <w:tblPr/>
       <w:tcPr>
         <w:tcBorders>
-          <w:bottom w:val="single" w:color="F4B083" w:themeColor="accent2" w:sz="12" w:space="0"/>
+          <w:bottom w:val="single" w:sz="12" w:space="0" w:color="F4B083" w:themeColor="accent2" w:themeTint="99"/>
         </w:tcBorders>
       </w:tcPr>
     </w:tblStylePr>
@@ -1882,7 +1920,7 @@
       <w:tblPr/>
       <w:tcPr>
         <w:tcBorders>
-          <w:top w:val="double" w:color="F4B083" w:themeColor="accent2" w:sz="4" w:space="0"/>
+          <w:top w:val="double" w:sz="4" w:space="0" w:color="F4B083" w:themeColor="accent2" w:themeTint="99"/>
         </w:tcBorders>
       </w:tcPr>
     </w:tblStylePr>
@@ -1891,14 +1929,12 @@
         <w:b/>
         <w:bCs/>
       </w:rPr>
-      <w:tblPr/>
     </w:tblStylePr>
     <w:tblStylePr w:type="lastCol">
       <w:rPr>
         <w:b/>
         <w:bCs/>
       </w:rPr>
-      <w:tblPr/>
     </w:tblStylePr>
     <w:tblStylePr w:type="band1Vert">
       <w:tblPr/>
@@ -1917,14 +1953,14 @@
     <w:name w:val="List Table 2 Accent 2"/>
     <w:basedOn w:val="Tablanormal"/>
     <w:uiPriority w:val="47"/>
-    <w:rsid w:val="00066bce"/>
+    <w:rsid w:val="00066BCE"/>
     <w:tblPr>
       <w:tblStyleRowBandSize w:val="1"/>
       <w:tblStyleColBandSize w:val="1"/>
       <w:tblBorders>
-        <w:top w:val="single" w:color="F4B083" w:themeColor="accent2" w:themeTint="99" w:sz="4" w:space="0"/>
-        <w:bottom w:val="single" w:color="F4B083" w:themeColor="accent2" w:themeTint="99" w:sz="4" w:space="0"/>
-        <w:insideH w:val="single" w:color="F4B083" w:themeColor="accent2" w:themeTint="99" w:sz="4" w:space="0"/>
+        <w:top w:val="single" w:sz="4" w:space="0" w:color="F4B083" w:themeColor="accent2" w:themeTint="99"/>
+        <w:bottom w:val="single" w:sz="4" w:space="0" w:color="F4B083" w:themeColor="accent2" w:themeTint="99"/>
+        <w:insideH w:val="single" w:sz="4" w:space="0" w:color="F4B083" w:themeColor="accent2" w:themeTint="99"/>
       </w:tblBorders>
     </w:tblPr>
     <w:tblStylePr w:type="firstRow">
@@ -1932,28 +1968,24 @@
         <w:b/>
         <w:bCs/>
       </w:rPr>
-      <w:tblPr/>
     </w:tblStylePr>
     <w:tblStylePr w:type="lastRow">
       <w:rPr>
         <w:b/>
         <w:bCs/>
       </w:rPr>
-      <w:tblPr/>
     </w:tblStylePr>
     <w:tblStylePr w:type="firstCol">
       <w:rPr>
         <w:b/>
         <w:bCs/>
       </w:rPr>
-      <w:tblPr/>
     </w:tblStylePr>
     <w:tblStylePr w:type="lastCol">
       <w:rPr>
         <w:b/>
         <w:bCs/>
       </w:rPr>
-      <w:tblPr/>
     </w:tblStylePr>
     <w:tblStylePr w:type="band1Vert">
       <w:tblPr/>
@@ -1972,15 +2004,15 @@
     <w:name w:val="List Table 3 Accent 2"/>
     <w:basedOn w:val="Tablanormal"/>
     <w:uiPriority w:val="48"/>
-    <w:rsid w:val="00066bce"/>
+    <w:rsid w:val="00066BCE"/>
     <w:tblPr>
       <w:tblStyleRowBandSize w:val="1"/>
       <w:tblStyleColBandSize w:val="1"/>
       <w:tblBorders>
-        <w:top w:val="single" w:color="ED7D31" w:themeColor="accent2" w:sz="4" w:space="0"/>
-        <w:left w:val="single" w:color="ED7D31" w:themeColor="accent2" w:sz="4" w:space="0"/>
-        <w:bottom w:val="single" w:color="ED7D31" w:themeColor="accent2" w:sz="4" w:space="0"/>
-        <w:right w:val="single" w:color="ED7D31" w:themeColor="accent2" w:sz="4" w:space="0"/>
+        <w:top w:val="single" w:sz="4" w:space="0" w:color="ED7D31" w:themeColor="accent2"/>
+        <w:left w:val="single" w:sz="4" w:space="0" w:color="ED7D31" w:themeColor="accent2"/>
+        <w:bottom w:val="single" w:sz="4" w:space="0" w:color="ED7D31" w:themeColor="accent2"/>
+        <w:right w:val="single" w:sz="4" w:space="0" w:color="ED7D31" w:themeColor="accent2"/>
       </w:tblBorders>
     </w:tblPr>
     <w:tblStylePr w:type="firstRow">
@@ -2002,7 +2034,7 @@
       <w:tblPr/>
       <w:tcPr>
         <w:tcBorders>
-          <w:top w:val="double" w:color="ED7D31" w:themeColor="accent2" w:sz="4" w:space="0"/>
+          <w:top w:val="double" w:sz="4" w:space="0" w:color="ED7D31" w:themeColor="accent2"/>
         </w:tcBorders>
         <w:shd w:val="clear" w:color="auto" w:fill="FFFFFF" w:themeFill="background1"/>
       </w:tcPr>
@@ -2037,8 +2069,8 @@
       <w:tblPr/>
       <w:tcPr>
         <w:tcBorders>
-          <w:left w:val="single" w:color="ED7D31" w:themeColor="accent2" w:sz="4" w:space="0"/>
-          <w:right w:val="single" w:color="ED7D31" w:themeColor="accent2" w:sz="4" w:space="0"/>
+          <w:left w:val="single" w:sz="4" w:space="0" w:color="ED7D31" w:themeColor="accent2"/>
+          <w:right w:val="single" w:sz="4" w:space="0" w:color="ED7D31" w:themeColor="accent2"/>
         </w:tcBorders>
       </w:tcPr>
     </w:tblStylePr>
@@ -2046,8 +2078,8 @@
       <w:tblPr/>
       <w:tcPr>
         <w:tcBorders>
-          <w:top w:val="single" w:color="ED7D31" w:themeColor="accent2" w:sz="4" w:space="0"/>
-          <w:bottom w:val="single" w:color="ED7D31" w:themeColor="accent2" w:sz="4" w:space="0"/>
+          <w:top w:val="single" w:sz="4" w:space="0" w:color="ED7D31" w:themeColor="accent2"/>
+          <w:bottom w:val="single" w:sz="4" w:space="0" w:color="ED7D31" w:themeColor="accent2"/>
           <w:insideH w:val="nil"/>
         </w:tcBorders>
       </w:tcPr>
@@ -2074,7 +2106,7 @@
       <w:tblPr/>
       <w:tcPr>
         <w:tcBorders>
-          <w:top w:val="double" w:color="ED7D31" w:themeColor="accent2" w:sz="4" w:space="0"/>
+          <w:top w:val="double" w:sz="4" w:space="0" w:color="ED7D31" w:themeColor="accent2"/>
           <w:left w:val="nil"/>
         </w:tcBorders>
       </w:tcPr>
@@ -2083,7 +2115,7 @@
       <w:tblPr/>
       <w:tcPr>
         <w:tcBorders>
-          <w:top w:val="double" w:color="ED7D31" w:themeColor="accent2" w:sz="4" w:space="0"/>
+          <w:top w:val="double" w:sz="4" w:space="0" w:color="ED7D31" w:themeColor="accent2"/>
           <w:right w:val="nil"/>
         </w:tcBorders>
       </w:tcPr>
@@ -2093,7 +2125,7 @@
     <w:name w:val="List Table 1 Light Accent 2"/>
     <w:basedOn w:val="Tablanormal"/>
     <w:uiPriority w:val="46"/>
-    <w:rsid w:val="00066bce"/>
+    <w:rsid w:val="00066BCE"/>
     <w:tblPr>
       <w:tblStyleRowBandSize w:val="1"/>
       <w:tblStyleColBandSize w:val="1"/>
@@ -2106,7 +2138,7 @@
       <w:tblPr/>
       <w:tcPr>
         <w:tcBorders>
-          <w:bottom w:val="single" w:color="F4B083" w:themeColor="accent2" w:sz="4" w:space="0"/>
+          <w:bottom w:val="single" w:sz="4" w:space="0" w:color="F4B083" w:themeColor="accent2" w:themeTint="99"/>
         </w:tcBorders>
       </w:tcPr>
     </w:tblStylePr>
@@ -2118,7 +2150,7 @@
       <w:tblPr/>
       <w:tcPr>
         <w:tcBorders>
-          <w:top w:val="single" w:color="F4B083" w:themeColor="accent2" w:sz="4" w:space="0"/>
+          <w:top w:val="single" w:sz="4" w:space="0" w:color="F4B083" w:themeColor="accent2" w:themeTint="99"/>
         </w:tcBorders>
       </w:tcPr>
     </w:tblStylePr>
@@ -2127,14 +2159,12 @@
         <w:b/>
         <w:bCs/>
       </w:rPr>
-      <w:tblPr/>
     </w:tblStylePr>
     <w:tblStylePr w:type="lastCol">
       <w:rPr>
         <w:b/>
         <w:bCs/>
       </w:rPr>
-      <w:tblPr/>
     </w:tblStylePr>
     <w:tblStylePr w:type="band1Vert">
       <w:tblPr/>
@@ -2153,17 +2183,17 @@
     <w:name w:val="Grid Table 1 Light Accent 2"/>
     <w:basedOn w:val="Tablanormal"/>
     <w:uiPriority w:val="46"/>
-    <w:rsid w:val="00066bce"/>
+    <w:rsid w:val="00066BCE"/>
     <w:tblPr>
       <w:tblStyleRowBandSize w:val="1"/>
       <w:tblStyleColBandSize w:val="1"/>
       <w:tblBorders>
-        <w:top w:val="single" w:color="F7CAAC" w:themeColor="accent2" w:themeTint="66" w:sz="4" w:space="0"/>
-        <w:left w:val="single" w:color="F7CAAC" w:themeColor="accent2" w:themeTint="66" w:sz="4" w:space="0"/>
-        <w:bottom w:val="single" w:color="F7CAAC" w:themeColor="accent2" w:themeTint="66" w:sz="4" w:space="0"/>
-        <w:right w:val="single" w:color="F7CAAC" w:themeColor="accent2" w:themeTint="66" w:sz="4" w:space="0"/>
-        <w:insideH w:val="single" w:color="F7CAAC" w:themeColor="accent2" w:themeTint="66" w:sz="4" w:space="0"/>
-        <w:insideV w:val="single" w:color="F7CAAC" w:themeColor="accent2" w:themeTint="66" w:sz="4" w:space="0"/>
+        <w:top w:val="single" w:sz="4" w:space="0" w:color="F7CAAC" w:themeColor="accent2" w:themeTint="66"/>
+        <w:left w:val="single" w:sz="4" w:space="0" w:color="F7CAAC" w:themeColor="accent2" w:themeTint="66"/>
+        <w:bottom w:val="single" w:sz="4" w:space="0" w:color="F7CAAC" w:themeColor="accent2" w:themeTint="66"/>
+        <w:right w:val="single" w:sz="4" w:space="0" w:color="F7CAAC" w:themeColor="accent2" w:themeTint="66"/>
+        <w:insideH w:val="single" w:sz="4" w:space="0" w:color="F7CAAC" w:themeColor="accent2" w:themeTint="66"/>
+        <w:insideV w:val="single" w:sz="4" w:space="0" w:color="F7CAAC" w:themeColor="accent2" w:themeTint="66"/>
       </w:tblBorders>
     </w:tblPr>
     <w:tblStylePr w:type="firstRow">
@@ -2174,7 +2204,7 @@
       <w:tblPr/>
       <w:tcPr>
         <w:tcBorders>
-          <w:bottom w:val="single" w:color="F4B083" w:themeColor="accent2" w:sz="12" w:space="0"/>
+          <w:bottom w:val="single" w:sz="12" w:space="0" w:color="F4B083" w:themeColor="accent2" w:themeTint="99"/>
         </w:tcBorders>
       </w:tcPr>
     </w:tblStylePr>
@@ -2186,7 +2216,7 @@
       <w:tblPr/>
       <w:tcPr>
         <w:tcBorders>
-          <w:top w:val="double" w:color="F4B083" w:themeColor="accent2" w:sz="2" w:space="0"/>
+          <w:top w:val="double" w:sz="2" w:space="0" w:color="F4B083" w:themeColor="accent2" w:themeTint="99"/>
         </w:tcBorders>
       </w:tcPr>
     </w:tblStylePr>
@@ -2195,30 +2225,28 @@
         <w:b/>
         <w:bCs/>
       </w:rPr>
-      <w:tblPr/>
     </w:tblStylePr>
     <w:tblStylePr w:type="lastCol">
       <w:rPr>
         <w:b/>
         <w:bCs/>
       </w:rPr>
-      <w:tblPr/>
     </w:tblStylePr>
   </w:style>
   <w:style w:type="table" w:styleId="Tabladelista4-nfasis2">
     <w:name w:val="List Table 4 Accent 2"/>
     <w:basedOn w:val="Tablanormal"/>
     <w:uiPriority w:val="49"/>
-    <w:rsid w:val="00066bce"/>
+    <w:rsid w:val="00066BCE"/>
     <w:tblPr>
       <w:tblStyleRowBandSize w:val="1"/>
       <w:tblStyleColBandSize w:val="1"/>
       <w:tblBorders>
-        <w:top w:val="single" w:color="F4B083" w:themeColor="accent2" w:themeTint="99" w:sz="4" w:space="0"/>
-        <w:left w:val="single" w:color="F4B083" w:themeColor="accent2" w:themeTint="99" w:sz="4" w:space="0"/>
-        <w:bottom w:val="single" w:color="F4B083" w:themeColor="accent2" w:themeTint="99" w:sz="4" w:space="0"/>
-        <w:right w:val="single" w:color="F4B083" w:themeColor="accent2" w:themeTint="99" w:sz="4" w:space="0"/>
-        <w:insideH w:val="single" w:color="F4B083" w:themeColor="accent2" w:themeTint="99" w:sz="4" w:space="0"/>
+        <w:top w:val="single" w:sz="4" w:space="0" w:color="F4B083" w:themeColor="accent2" w:themeTint="99"/>
+        <w:left w:val="single" w:sz="4" w:space="0" w:color="F4B083" w:themeColor="accent2" w:themeTint="99"/>
+        <w:bottom w:val="single" w:sz="4" w:space="0" w:color="F4B083" w:themeColor="accent2" w:themeTint="99"/>
+        <w:right w:val="single" w:sz="4" w:space="0" w:color="F4B083" w:themeColor="accent2" w:themeTint="99"/>
+        <w:insideH w:val="single" w:sz="4" w:space="0" w:color="F4B083" w:themeColor="accent2" w:themeTint="99"/>
       </w:tblBorders>
     </w:tblPr>
     <w:tblStylePr w:type="firstRow">
@@ -2230,10 +2258,10 @@
       <w:tblPr/>
       <w:tcPr>
         <w:tcBorders>
-          <w:top w:val="single" w:color="ED7D31" w:themeColor="accent2" w:sz="4" w:space="0"/>
-          <w:left w:val="single" w:color="ED7D31" w:themeColor="accent2" w:sz="4" w:space="0"/>
-          <w:bottom w:val="single" w:color="ED7D31" w:themeColor="accent2" w:sz="4" w:space="0"/>
-          <w:right w:val="single" w:color="ED7D31" w:themeColor="accent2" w:sz="4" w:space="0"/>
+          <w:top w:val="single" w:sz="4" w:space="0" w:color="ED7D31" w:themeColor="accent2"/>
+          <w:left w:val="single" w:sz="4" w:space="0" w:color="ED7D31" w:themeColor="accent2"/>
+          <w:bottom w:val="single" w:sz="4" w:space="0" w:color="ED7D31" w:themeColor="accent2"/>
+          <w:right w:val="single" w:sz="4" w:space="0" w:color="ED7D31" w:themeColor="accent2"/>
           <w:insideH w:val="nil"/>
         </w:tcBorders>
         <w:shd w:val="clear" w:color="auto" w:fill="ED7D31" w:themeFill="accent2"/>
@@ -2247,7 +2275,7 @@
       <w:tblPr/>
       <w:tcPr>
         <w:tcBorders>
-          <w:top w:val="double" w:color="F4B083" w:themeColor="accent2" w:sz="4" w:space="0"/>
+          <w:top w:val="double" w:sz="4" w:space="0" w:color="F4B083" w:themeColor="accent2" w:themeTint="99"/>
         </w:tcBorders>
       </w:tcPr>
     </w:tblStylePr>
@@ -2256,14 +2284,12 @@
         <w:b/>
         <w:bCs/>
       </w:rPr>
-      <w:tblPr/>
     </w:tblStylePr>
     <w:tblStylePr w:type="lastCol">
       <w:rPr>
         <w:b/>
         <w:bCs/>
       </w:rPr>
-      <w:tblPr/>
     </w:tblStylePr>
     <w:tblStylePr w:type="band1Vert">
       <w:tblPr/>
@@ -2282,16 +2308,16 @@
     <w:name w:val="List Table 6 Colorful Accent 2"/>
     <w:basedOn w:val="Tablanormal"/>
     <w:uiPriority w:val="51"/>
-    <w:rsid w:val="00066bce"/>
-    <w:rPr>
-      <w:color w:val="C45911" w:themeColor="accent2" w:themeShade="bf"/>
+    <w:rsid w:val="00066BCE"/>
+    <w:rPr>
+      <w:color w:val="C45911" w:themeColor="accent2" w:themeShade="BF"/>
     </w:rPr>
     <w:tblPr>
       <w:tblStyleRowBandSize w:val="1"/>
       <w:tblStyleColBandSize w:val="1"/>
       <w:tblBorders>
-        <w:top w:val="single" w:color="ED7D31" w:themeColor="accent2" w:sz="4" w:space="0"/>
-        <w:bottom w:val="single" w:color="ED7D31" w:themeColor="accent2" w:sz="4" w:space="0"/>
+        <w:top w:val="single" w:sz="4" w:space="0" w:color="ED7D31" w:themeColor="accent2"/>
+        <w:bottom w:val="single" w:sz="4" w:space="0" w:color="ED7D31" w:themeColor="accent2"/>
       </w:tblBorders>
     </w:tblPr>
     <w:tblStylePr w:type="firstRow">
@@ -2302,7 +2328,7 @@
       <w:tblPr/>
       <w:tcPr>
         <w:tcBorders>
-          <w:bottom w:val="single" w:color="ED7D31" w:themeColor="accent2" w:sz="4" w:space="0"/>
+          <w:bottom w:val="single" w:sz="4" w:space="0" w:color="ED7D31" w:themeColor="accent2"/>
         </w:tcBorders>
       </w:tcPr>
     </w:tblStylePr>
@@ -2314,7 +2340,7 @@
       <w:tblPr/>
       <w:tcPr>
         <w:tcBorders>
-          <w:top w:val="double" w:color="ED7D31" w:themeColor="accent2" w:sz="4" w:space="0"/>
+          <w:top w:val="double" w:sz="4" w:space="0" w:color="ED7D31" w:themeColor="accent2"/>
         </w:tcBorders>
       </w:tcPr>
     </w:tblStylePr>
@@ -2323,14 +2349,12 @@
         <w:b/>
         <w:bCs/>
       </w:rPr>
-      <w:tblPr/>
     </w:tblStylePr>
     <w:tblStylePr w:type="lastCol">
       <w:rPr>
         <w:b/>
         <w:bCs/>
       </w:rPr>
-      <w:tblPr/>
     </w:tblStylePr>
     <w:tblStylePr w:type="band1Vert">
       <w:tblPr/>
@@ -2349,17 +2373,17 @@
     <w:name w:val="Grid Table 5 Dark Accent 2"/>
     <w:basedOn w:val="Tablanormal"/>
     <w:uiPriority w:val="50"/>
-    <w:rsid w:val="00066bce"/>
+    <w:rsid w:val="00066BCE"/>
     <w:tblPr>
       <w:tblStyleRowBandSize w:val="1"/>
       <w:tblStyleColBandSize w:val="1"/>
       <w:tblBorders>
-        <w:top w:val="single" w:color="FFFFFF" w:themeColor="background1" w:sz="4" w:space="0"/>
-        <w:left w:val="single" w:color="FFFFFF" w:themeColor="background1" w:sz="4" w:space="0"/>
-        <w:bottom w:val="single" w:color="FFFFFF" w:themeColor="background1" w:sz="4" w:space="0"/>
-        <w:right w:val="single" w:color="FFFFFF" w:themeColor="background1" w:sz="4" w:space="0"/>
-        <w:insideH w:val="single" w:color="FFFFFF" w:themeColor="background1" w:sz="4" w:space="0"/>
-        <w:insideV w:val="single" w:color="FFFFFF" w:themeColor="background1" w:sz="4" w:space="0"/>
+        <w:top w:val="single" w:sz="4" w:space="0" w:color="FFFFFF" w:themeColor="background1"/>
+        <w:left w:val="single" w:sz="4" w:space="0" w:color="FFFFFF" w:themeColor="background1"/>
+        <w:bottom w:val="single" w:sz="4" w:space="0" w:color="FFFFFF" w:themeColor="background1"/>
+        <w:right w:val="single" w:sz="4" w:space="0" w:color="FFFFFF" w:themeColor="background1"/>
+        <w:insideH w:val="single" w:sz="4" w:space="0" w:color="FFFFFF" w:themeColor="background1"/>
+        <w:insideV w:val="single" w:sz="4" w:space="0" w:color="FFFFFF" w:themeColor="background1"/>
       </w:tblBorders>
     </w:tblPr>
     <w:tcPr>
@@ -2374,9 +2398,9 @@
       <w:tblPr/>
       <w:tcPr>
         <w:tcBorders>
-          <w:top w:val="single" w:color="FFFFFF" w:themeColor="background1" w:sz="4" w:space="0"/>
-          <w:left w:val="single" w:color="FFFFFF" w:themeColor="background1" w:sz="4" w:space="0"/>
-          <w:right w:val="single" w:color="FFFFFF" w:themeColor="background1" w:sz="4" w:space="0"/>
+          <w:top w:val="single" w:sz="4" w:space="0" w:color="FFFFFF" w:themeColor="background1"/>
+          <w:left w:val="single" w:sz="4" w:space="0" w:color="FFFFFF" w:themeColor="background1"/>
+          <w:right w:val="single" w:sz="4" w:space="0" w:color="FFFFFF" w:themeColor="background1"/>
           <w:insideH w:val="nil"/>
           <w:insideV w:val="nil"/>
         </w:tcBorders>
@@ -2392,9 +2416,9 @@
       <w:tblPr/>
       <w:tcPr>
         <w:tcBorders>
-          <w:left w:val="single" w:color="FFFFFF" w:themeColor="background1" w:sz="4" w:space="0"/>
-          <w:bottom w:val="single" w:color="FFFFFF" w:themeColor="background1" w:sz="4" w:space="0"/>
-          <w:right w:val="single" w:color="FFFFFF" w:themeColor="background1" w:sz="4" w:space="0"/>
+          <w:left w:val="single" w:sz="4" w:space="0" w:color="FFFFFF" w:themeColor="background1"/>
+          <w:bottom w:val="single" w:sz="4" w:space="0" w:color="FFFFFF" w:themeColor="background1"/>
+          <w:right w:val="single" w:sz="4" w:space="0" w:color="FFFFFF" w:themeColor="background1"/>
           <w:insideH w:val="nil"/>
           <w:insideV w:val="nil"/>
         </w:tcBorders>
@@ -2410,9 +2434,9 @@
       <w:tblPr/>
       <w:tcPr>
         <w:tcBorders>
-          <w:top w:val="single" w:color="FFFFFF" w:themeColor="background1" w:sz="4" w:space="0"/>
-          <w:left w:val="single" w:color="FFFFFF" w:themeColor="background1" w:sz="4" w:space="0"/>
-          <w:bottom w:val="single" w:color="FFFFFF" w:themeColor="background1" w:sz="4" w:space="0"/>
+          <w:top w:val="single" w:sz="4" w:space="0" w:color="FFFFFF" w:themeColor="background1"/>
+          <w:left w:val="single" w:sz="4" w:space="0" w:color="FFFFFF" w:themeColor="background1"/>
+          <w:bottom w:val="single" w:sz="4" w:space="0" w:color="FFFFFF" w:themeColor="background1"/>
           <w:insideV w:val="nil"/>
         </w:tcBorders>
         <w:shd w:val="clear" w:color="auto" w:fill="ED7D31" w:themeFill="accent2"/>
@@ -2427,9 +2451,9 @@
       <w:tblPr/>
       <w:tcPr>
         <w:tcBorders>
-          <w:top w:val="single" w:color="FFFFFF" w:themeColor="background1" w:sz="4" w:space="0"/>
-          <w:bottom w:val="single" w:color="FFFFFF" w:themeColor="background1" w:sz="4" w:space="0"/>
-          <w:right w:val="single" w:color="FFFFFF" w:themeColor="background1" w:sz="4" w:space="0"/>
+          <w:top w:val="single" w:sz="4" w:space="0" w:color="FFFFFF" w:themeColor="background1"/>
+          <w:bottom w:val="single" w:sz="4" w:space="0" w:color="FFFFFF" w:themeColor="background1"/>
+          <w:right w:val="single" w:sz="4" w:space="0" w:color="FFFFFF" w:themeColor="background1"/>
           <w:insideV w:val="nil"/>
         </w:tcBorders>
         <w:shd w:val="clear" w:color="auto" w:fill="ED7D31" w:themeFill="accent2"/>
@@ -2452,17 +2476,17 @@
     <w:name w:val="Grid Table 4 Accent 6"/>
     <w:basedOn w:val="Tablanormal"/>
     <w:uiPriority w:val="49"/>
-    <w:rsid w:val="00927f42"/>
+    <w:rsid w:val="00927F42"/>
     <w:tblPr>
       <w:tblStyleRowBandSize w:val="1"/>
       <w:tblStyleColBandSize w:val="1"/>
       <w:tblBorders>
-        <w:top w:val="single" w:color="A8D08D" w:themeColor="accent6" w:themeTint="99" w:sz="4" w:space="0"/>
-        <w:left w:val="single" w:color="A8D08D" w:themeColor="accent6" w:themeTint="99" w:sz="4" w:space="0"/>
-        <w:bottom w:val="single" w:color="A8D08D" w:themeColor="accent6" w:themeTint="99" w:sz="4" w:space="0"/>
-        <w:right w:val="single" w:color="A8D08D" w:themeColor="accent6" w:themeTint="99" w:sz="4" w:space="0"/>
-        <w:insideH w:val="single" w:color="A8D08D" w:themeColor="accent6" w:themeTint="99" w:sz="4" w:space="0"/>
-        <w:insideV w:val="single" w:color="A8D08D" w:themeColor="accent6" w:themeTint="99" w:sz="4" w:space="0"/>
+        <w:top w:val="single" w:sz="4" w:space="0" w:color="A8D08D" w:themeColor="accent6" w:themeTint="99"/>
+        <w:left w:val="single" w:sz="4" w:space="0" w:color="A8D08D" w:themeColor="accent6" w:themeTint="99"/>
+        <w:bottom w:val="single" w:sz="4" w:space="0" w:color="A8D08D" w:themeColor="accent6" w:themeTint="99"/>
+        <w:right w:val="single" w:sz="4" w:space="0" w:color="A8D08D" w:themeColor="accent6" w:themeTint="99"/>
+        <w:insideH w:val="single" w:sz="4" w:space="0" w:color="A8D08D" w:themeColor="accent6" w:themeTint="99"/>
+        <w:insideV w:val="single" w:sz="4" w:space="0" w:color="A8D08D" w:themeColor="accent6" w:themeTint="99"/>
       </w:tblBorders>
     </w:tblPr>
     <w:tblStylePr w:type="firstRow">
@@ -2474,10 +2498,10 @@
       <w:tblPr/>
       <w:tcPr>
         <w:tcBorders>
-          <w:top w:val="single" w:color="70AD47" w:themeColor="accent6" w:sz="4" w:space="0"/>
-          <w:left w:val="single" w:color="70AD47" w:themeColor="accent6" w:sz="4" w:space="0"/>
-          <w:bottom w:val="single" w:color="70AD47" w:themeColor="accent6" w:sz="4" w:space="0"/>
-          <w:right w:val="single" w:color="70AD47" w:themeColor="accent6" w:sz="4" w:space="0"/>
+          <w:top w:val="single" w:sz="4" w:space="0" w:color="70AD47" w:themeColor="accent6"/>
+          <w:left w:val="single" w:sz="4" w:space="0" w:color="70AD47" w:themeColor="accent6"/>
+          <w:bottom w:val="single" w:sz="4" w:space="0" w:color="70AD47" w:themeColor="accent6"/>
+          <w:right w:val="single" w:sz="4" w:space="0" w:color="70AD47" w:themeColor="accent6"/>
           <w:insideH w:val="nil"/>
           <w:insideV w:val="nil"/>
         </w:tcBorders>
@@ -2492,7 +2516,7 @@
       <w:tblPr/>
       <w:tcPr>
         <w:tcBorders>
-          <w:top w:val="double" w:color="70AD47" w:themeColor="accent6" w:sz="4" w:space="0"/>
+          <w:top w:val="double" w:sz="4" w:space="0" w:color="70AD47" w:themeColor="accent6"/>
         </w:tcBorders>
       </w:tcPr>
     </w:tblStylePr>
@@ -2501,14 +2525,12 @@
         <w:b/>
         <w:bCs/>
       </w:rPr>
-      <w:tblPr/>
     </w:tblStylePr>
     <w:tblStylePr w:type="lastCol">
       <w:rPr>
         <w:b/>
         <w:bCs/>
       </w:rPr>
-      <w:tblPr/>
     </w:tblStylePr>
     <w:tblStylePr w:type="band1Vert">
       <w:tblPr/>
@@ -2527,17 +2549,17 @@
     <w:name w:val="Grid Table 4 Accent 1"/>
     <w:basedOn w:val="Tablanormal"/>
     <w:uiPriority w:val="49"/>
-    <w:rsid w:val="00927f42"/>
+    <w:rsid w:val="00927F42"/>
     <w:tblPr>
       <w:tblStyleRowBandSize w:val="1"/>
       <w:tblStyleColBandSize w:val="1"/>
       <w:tblBorders>
-        <w:top w:val="single" w:color="9CC2E5" w:themeColor="accent1" w:themeTint="99" w:sz="4" w:space="0"/>
-        <w:left w:val="single" w:color="9CC2E5" w:themeColor="accent1" w:themeTint="99" w:sz="4" w:space="0"/>
-        <w:bottom w:val="single" w:color="9CC2E5" w:themeColor="accent1" w:themeTint="99" w:sz="4" w:space="0"/>
-        <w:right w:val="single" w:color="9CC2E5" w:themeColor="accent1" w:themeTint="99" w:sz="4" w:space="0"/>
-        <w:insideH w:val="single" w:color="9CC2E5" w:themeColor="accent1" w:themeTint="99" w:sz="4" w:space="0"/>
-        <w:insideV w:val="single" w:color="9CC2E5" w:themeColor="accent1" w:themeTint="99" w:sz="4" w:space="0"/>
+        <w:top w:val="single" w:sz="4" w:space="0" w:color="9CC2E5" w:themeColor="accent1" w:themeTint="99"/>
+        <w:left w:val="single" w:sz="4" w:space="0" w:color="9CC2E5" w:themeColor="accent1" w:themeTint="99"/>
+        <w:bottom w:val="single" w:sz="4" w:space="0" w:color="9CC2E5" w:themeColor="accent1" w:themeTint="99"/>
+        <w:right w:val="single" w:sz="4" w:space="0" w:color="9CC2E5" w:themeColor="accent1" w:themeTint="99"/>
+        <w:insideH w:val="single" w:sz="4" w:space="0" w:color="9CC2E5" w:themeColor="accent1" w:themeTint="99"/>
+        <w:insideV w:val="single" w:sz="4" w:space="0" w:color="9CC2E5" w:themeColor="accent1" w:themeTint="99"/>
       </w:tblBorders>
     </w:tblPr>
     <w:tblStylePr w:type="firstRow">
@@ -2549,10 +2571,10 @@
       <w:tblPr/>
       <w:tcPr>
         <w:tcBorders>
-          <w:top w:val="single" w:color="5B9BD5" w:themeColor="accent1" w:sz="4" w:space="0"/>
-          <w:left w:val="single" w:color="5B9BD5" w:themeColor="accent1" w:sz="4" w:space="0"/>
-          <w:bottom w:val="single" w:color="5B9BD5" w:themeColor="accent1" w:sz="4" w:space="0"/>
-          <w:right w:val="single" w:color="5B9BD5" w:themeColor="accent1" w:sz="4" w:space="0"/>
+          <w:top w:val="single" w:sz="4" w:space="0" w:color="5B9BD5" w:themeColor="accent1"/>
+          <w:left w:val="single" w:sz="4" w:space="0" w:color="5B9BD5" w:themeColor="accent1"/>
+          <w:bottom w:val="single" w:sz="4" w:space="0" w:color="5B9BD5" w:themeColor="accent1"/>
+          <w:right w:val="single" w:sz="4" w:space="0" w:color="5B9BD5" w:themeColor="accent1"/>
           <w:insideH w:val="nil"/>
           <w:insideV w:val="nil"/>
         </w:tcBorders>
@@ -2567,7 +2589,7 @@
       <w:tblPr/>
       <w:tcPr>
         <w:tcBorders>
-          <w:top w:val="double" w:color="5B9BD5" w:themeColor="accent1" w:sz="4" w:space="0"/>
+          <w:top w:val="double" w:sz="4" w:space="0" w:color="5B9BD5" w:themeColor="accent1"/>
         </w:tcBorders>
       </w:tcPr>
     </w:tblStylePr>
@@ -2576,14 +2598,12 @@
         <w:b/>
         <w:bCs/>
       </w:rPr>
-      <w:tblPr/>
     </w:tblStylePr>
     <w:tblStylePr w:type="lastCol">
       <w:rPr>
         <w:b/>
         <w:bCs/>
       </w:rPr>
-      <w:tblPr/>
     </w:tblStylePr>
     <w:tblStylePr w:type="band1Vert">
       <w:tblPr/>
@@ -2602,17 +2622,17 @@
     <w:name w:val="Plain Table 1"/>
     <w:basedOn w:val="Tablanormal"/>
     <w:uiPriority w:val="41"/>
-    <w:rsid w:val="00111fb8"/>
+    <w:rsid w:val="00111FB8"/>
     <w:tblPr>
       <w:tblStyleRowBandSize w:val="1"/>
       <w:tblStyleColBandSize w:val="1"/>
       <w:tblBorders>
-        <w:top w:val="single" w:color="BFBFBF" w:themeColor="background1" w:sz="4" w:space="0"/>
-        <w:left w:val="single" w:color="BFBFBF" w:themeColor="background1" w:sz="4" w:space="0"/>
-        <w:bottom w:val="single" w:color="BFBFBF" w:themeColor="background1" w:sz="4" w:space="0"/>
-        <w:right w:val="single" w:color="BFBFBF" w:themeColor="background1" w:sz="4" w:space="0"/>
-        <w:insideH w:val="single" w:color="BFBFBF" w:themeColor="background1" w:sz="4" w:space="0"/>
-        <w:insideV w:val="single" w:color="BFBFBF" w:themeColor="background1" w:sz="4" w:space="0"/>
+        <w:top w:val="single" w:sz="4" w:space="0" w:color="BFBFBF" w:themeColor="background1" w:themeShade="BF"/>
+        <w:left w:val="single" w:sz="4" w:space="0" w:color="BFBFBF" w:themeColor="background1" w:themeShade="BF"/>
+        <w:bottom w:val="single" w:sz="4" w:space="0" w:color="BFBFBF" w:themeColor="background1" w:themeShade="BF"/>
+        <w:right w:val="single" w:sz="4" w:space="0" w:color="BFBFBF" w:themeColor="background1" w:themeShade="BF"/>
+        <w:insideH w:val="single" w:sz="4" w:space="0" w:color="BFBFBF" w:themeColor="background1" w:themeShade="BF"/>
+        <w:insideV w:val="single" w:sz="4" w:space="0" w:color="BFBFBF" w:themeColor="background1" w:themeShade="BF"/>
       </w:tblBorders>
     </w:tblPr>
     <w:tblStylePr w:type="firstRow">
@@ -2620,7 +2640,6 @@
         <w:b/>
         <w:bCs/>
       </w:rPr>
-      <w:tblPr/>
     </w:tblStylePr>
     <w:tblStylePr w:type="lastRow">
       <w:rPr>
@@ -2630,7 +2649,7 @@
       <w:tblPr/>
       <w:tcPr>
         <w:tcBorders>
-          <w:top w:val="double" w:color="BFBFBF" w:themeColor="background1" w:sz="4" w:space="0"/>
+          <w:top w:val="double" w:sz="4" w:space="0" w:color="BFBFBF" w:themeColor="background1" w:themeShade="BF"/>
         </w:tcBorders>
       </w:tcPr>
     </w:tblStylePr>
@@ -2639,25 +2658,23 @@
         <w:b/>
         <w:bCs/>
       </w:rPr>
-      <w:tblPr/>
     </w:tblStylePr>
     <w:tblStylePr w:type="lastCol">
       <w:rPr>
         <w:b/>
         <w:bCs/>
       </w:rPr>
-      <w:tblPr/>
     </w:tblStylePr>
     <w:tblStylePr w:type="band1Vert">
       <w:tblPr/>
       <w:tcPr>
-        <w:shd w:val="clear" w:color="auto" w:fill="F2F2F2" w:themeFill="background1" w:themeFillShade="f2"/>
+        <w:shd w:val="clear" w:color="auto" w:fill="F2F2F2" w:themeFill="background1" w:themeFillShade="F2"/>
       </w:tcPr>
     </w:tblStylePr>
     <w:tblStylePr w:type="band1Horz">
       <w:tblPr/>
       <w:tcPr>
-        <w:shd w:val="clear" w:color="auto" w:fill="F2F2F2" w:themeFill="background1" w:themeFillShade="f2"/>
+        <w:shd w:val="clear" w:color="auto" w:fill="F2F2F2" w:themeFill="background1" w:themeFillShade="F2"/>
       </w:tcPr>
     </w:tblStylePr>
   </w:style>
@@ -2665,18 +2682,20 @@
     <w:name w:val="BTR Table"/>
     <w:basedOn w:val="Tablanormal"/>
     <w:uiPriority w:val="99"/>
-    <w:rsid w:val="00514f55"/>
-    <w:rPr/>
+    <w:rsid w:val="00514F55"/>
+    <w:rPr>
+      <w:rFonts w:ascii="Lato Light" w:hAnsi="Lato Light"/>
+    </w:rPr>
     <w:tblPr>
       <w:tblStyleRowBandSize w:val="1"/>
       <w:tblStyleColBandSize w:val="1"/>
       <w:tblBorders>
-        <w:top w:val="single" w:color="F4B083" w:themeColor="accent2" w:themeTint="99" w:sz="8" w:space="0"/>
-        <w:left w:val="single" w:color="F4B083" w:themeColor="accent2" w:themeTint="99" w:sz="8" w:space="0"/>
-        <w:bottom w:val="single" w:color="F4B083" w:themeColor="accent2" w:themeTint="99" w:sz="8" w:space="0"/>
-        <w:right w:val="single" w:color="F4B083" w:themeColor="accent2" w:themeTint="99" w:sz="8" w:space="0"/>
-        <w:insideH w:val="single" w:color="F4B083" w:themeColor="accent2" w:themeTint="99" w:sz="8" w:space="0"/>
-        <w:insideV w:val="single" w:color="F4B083" w:themeColor="accent2" w:themeTint="99" w:sz="8" w:space="0"/>
+        <w:top w:val="single" w:sz="8" w:space="0" w:color="F4B083" w:themeColor="accent2" w:themeTint="99"/>
+        <w:left w:val="single" w:sz="8" w:space="0" w:color="F4B083" w:themeColor="accent2" w:themeTint="99"/>
+        <w:bottom w:val="single" w:sz="8" w:space="0" w:color="F4B083" w:themeColor="accent2" w:themeTint="99"/>
+        <w:right w:val="single" w:sz="8" w:space="0" w:color="F4B083" w:themeColor="accent2" w:themeTint="99"/>
+        <w:insideH w:val="single" w:sz="8" w:space="0" w:color="F4B083" w:themeColor="accent2" w:themeTint="99"/>
+        <w:insideV w:val="single" w:sz="8" w:space="0" w:color="F4B083" w:themeColor="accent2" w:themeTint="99"/>
       </w:tblBorders>
     </w:tblPr>
     <w:tblStylePr w:type="firstRow">
@@ -2703,10 +2722,10 @@
       <w:tblPr/>
       <w:tcPr>
         <w:tcBorders>
-          <w:top w:val="single" w:color="F7CAAC" w:themeColor="accent2" w:sz="4" w:space="0"/>
-          <w:left w:val="single" w:color="F7CAAC" w:themeColor="accent2" w:sz="4" w:space="0"/>
-          <w:bottom w:val="single" w:color="F7CAAC" w:themeColor="accent2" w:sz="4" w:space="0"/>
-          <w:right w:val="single" w:color="F7CAAC" w:themeColor="accent2" w:sz="4" w:space="0"/>
+          <w:top w:val="single" w:sz="4" w:space="0" w:color="F7CAAC" w:themeColor="accent2" w:themeTint="66"/>
+          <w:left w:val="single" w:sz="4" w:space="0" w:color="F7CAAC" w:themeColor="accent2" w:themeTint="66"/>
+          <w:bottom w:val="single" w:sz="4" w:space="0" w:color="F7CAAC" w:themeColor="accent2" w:themeTint="66"/>
+          <w:right w:val="single" w:sz="4" w:space="0" w:color="F7CAAC" w:themeColor="accent2" w:themeTint="66"/>
           <w:insideH w:val="nil"/>
           <w:insideV w:val="nil"/>
           <w:tl2br w:val="nil"/>
@@ -2718,10 +2737,10 @@
       <w:tblPr/>
       <w:tcPr>
         <w:tcBorders>
-          <w:top w:val="single" w:color="F7CAAC" w:themeColor="accent2" w:sz="4" w:space="0"/>
-          <w:left w:val="single" w:color="F7CAAC" w:themeColor="accent2" w:sz="4" w:space="0"/>
-          <w:bottom w:val="single" w:color="F7CAAC" w:themeColor="accent2" w:sz="4" w:space="0"/>
-          <w:right w:val="single" w:color="F7CAAC" w:themeColor="accent2" w:sz="4" w:space="0"/>
+          <w:top w:val="single" w:sz="4" w:space="0" w:color="F7CAAC" w:themeColor="accent2" w:themeTint="66"/>
+          <w:left w:val="single" w:sz="4" w:space="0" w:color="F7CAAC" w:themeColor="accent2" w:themeTint="66"/>
+          <w:bottom w:val="single" w:sz="4" w:space="0" w:color="F7CAAC" w:themeColor="accent2" w:themeTint="66"/>
+          <w:right w:val="single" w:sz="4" w:space="0" w:color="F7CAAC" w:themeColor="accent2" w:themeTint="66"/>
           <w:insideH w:val="nil"/>
           <w:insideV w:val="nil"/>
           <w:tl2br w:val="nil"/>
@@ -2730,7 +2749,9 @@
       </w:tcPr>
     </w:tblStylePr>
     <w:tblStylePr w:type="band2Horz">
-      <w:rPr/>
+      <w:rPr>
+        <w:rFonts w:ascii="Lao UI" w:hAnsi="Lao UI"/>
+      </w:rPr>
       <w:tblPr/>
       <w:tcPr>
         <w:tcBorders>
@@ -2743,7 +2764,7 @@
           <w:tl2br w:val="nil"/>
           <w:tr2bl w:val="nil"/>
         </w:tcBorders>
-        <w:shd w:val="clear" w:color="auto" w:fill="D9D9D9" w:themeFill="background1" w:themeFillShade="d9"/>
+        <w:shd w:val="clear" w:color="auto" w:fill="D9D9D9" w:themeFill="background1" w:themeFillShade="D9"/>
       </w:tcPr>
     </w:tblStylePr>
   </w:style>

</xml_diff>

<commit_message>
se redimensiono la tabla para que grafico + tabla entren en una pagina
</commit_message>
<xml_diff>
--- a/informe/informe.docx
+++ b/informe/informe.docx
@@ -25,7 +25,7 @@
         <w:pStyle w:val="Subtitle"/>
       </w:pPr>
       <w:r>
-        <w:t>5 2019</w:t>
+        <w:t>Junio 2019</w:t>
       </w:r>
     </w:p>
     <w:p>
@@ -46,13 +46,16 @@
         <w:pStyle w:val="BodyText"/>
       </w:pPr>
       <w:r>
+        <w:br/>
         <w:t>En el siguiente gráfico se detallan los usuarios con mas urls bloqueadas por parte del webfilter del fortigate.</w:t>
+        <w:br/>
       </w:r>
     </w:p>
     <w:tbl>
       <w:tblPr>
         <w:tblStyle w:val="BTRTable"/>
         <w:tblW w:type="auto" w:w="0"/>
+        <w:tblLayout w:type="fixed"/>
         <w:tblLook w:firstColumn="1" w:firstRow="1" w:lastColumn="0" w:lastRow="0" w:noHBand="0" w:noVBand="1" w:val="04A0"/>
       </w:tblPr>
       <w:tblGrid>
@@ -62,7 +65,7 @@
       <w:tr>
         <w:tc>
           <w:tcPr>
-            <w:tcW w:type="dxa" w:w="4320"/>
+            <w:tcW w:type="dxa" w:w="2375"/>
           </w:tcPr>
           <w:p>
             <w:r>
@@ -72,7 +75,7 @@
         </w:tc>
         <w:tc>
           <w:tcPr>
-            <w:tcW w:type="dxa" w:w="4320"/>
+            <w:tcW w:type="dxa" w:w="2375"/>
           </w:tcPr>
           <w:p>
             <w:r>
@@ -88,7 +91,7 @@
           </w:tcPr>
           <w:p>
             <w:r>
-              <w:t>VKENNTNER</w:t>
+              <w:t>Vkenntner</w:t>
             </w:r>
           </w:p>
         </w:tc>
@@ -110,7 +113,7 @@
           </w:tcPr>
           <w:p>
             <w:r>
-              <w:t>CORDOBAVENTAS</w:t>
+              <w:t>Cordobaventas</w:t>
             </w:r>
           </w:p>
         </w:tc>
@@ -132,7 +135,7 @@
           </w:tcPr>
           <w:p>
             <w:r>
-              <w:t>DBOGADO</w:t>
+              <w:t>Dbogado</w:t>
             </w:r>
           </w:p>
         </w:tc>
@@ -154,7 +157,7 @@
           </w:tcPr>
           <w:p>
             <w:r>
-              <w:t>FLORIDACOMERCIALES</w:t>
+              <w:t>Floridacomerciales</w:t>
             </w:r>
           </w:p>
         </w:tc>
@@ -176,7 +179,7 @@
           </w:tcPr>
           <w:p>
             <w:r>
-              <w:t>MENDOZA</w:t>
+              <w:t>Mendoza</w:t>
             </w:r>
           </w:p>
         </w:tc>
@@ -198,7 +201,7 @@
           </w:tcPr>
           <w:p>
             <w:r>
-              <w:t>ACCBA</w:t>
+              <w:t>Accba</w:t>
             </w:r>
           </w:p>
         </w:tc>
@@ -220,7 +223,7 @@
           </w:tcPr>
           <w:p>
             <w:r>
-              <w:t>ADUENAS</w:t>
+              <w:t>Aduenas</w:t>
             </w:r>
           </w:p>
         </w:tc>
@@ -242,7 +245,7 @@
           </w:tcPr>
           <w:p>
             <w:r>
-              <w:t>ASCHUNK</w:t>
+              <w:t>Aschunk</w:t>
             </w:r>
           </w:p>
         </w:tc>
@@ -264,7 +267,7 @@
           </w:tcPr>
           <w:p>
             <w:r>
-              <w:t>TSUAREZ</w:t>
+              <w:t>Tsuarez</w:t>
             </w:r>
           </w:p>
         </w:tc>
@@ -286,7 +289,7 @@
           </w:tcPr>
           <w:p>
             <w:r>
-              <w:t>LHUGNU</w:t>
+              <w:t>Lhugnu</w:t>
             </w:r>
           </w:p>
         </w:tc>
@@ -306,7 +309,7 @@
       <w:r>
         <w:drawing>
           <wp:inline xmlns:a="http://schemas.openxmlformats.org/drawingml/2006/main" xmlns:pic="http://schemas.openxmlformats.org/drawingml/2006/picture">
-            <wp:extent cx="5166360" cy="3803904"/>
+            <wp:extent cx="6300216" cy="3803904"/>
             <wp:docPr id="1" name="Picture 1"/>
             <wp:cNvGraphicFramePr>
               <a:graphicFrameLocks noChangeAspect="1"/>
@@ -319,7 +322,7 @@
                     <pic:cNvPicPr/>
                   </pic:nvPicPr>
                   <pic:blipFill>
-                    <a:blip r:embed="rId10"/>
+                    <a:blip r:embed="rId15"/>
                     <a:stretch>
                       <a:fillRect/>
                     </a:stretch>
@@ -327,7 +330,7 @@
                   <pic:spPr>
                     <a:xfrm>
                       <a:off x="0" y="0"/>
-                      <a:ext cx="5166360" cy="3803904"/>
+                      <a:ext cx="6300216" cy="3803904"/>
                     </a:xfrm>
                     <a:prstGeom prst="rect"/>
                   </pic:spPr>
@@ -344,7 +347,12 @@
       </w:r>
     </w:p>
     <w:sectPr>
-      <w:headerReference w:type="first" r:id="rId7"/>
+      <w:headerReference w:type="even" r:id="rId7"/>
+      <w:headerReference w:type="default" r:id="rId8"/>
+      <w:footerReference w:type="even" r:id="rId9"/>
+      <w:footerReference w:type="default" r:id="rId10"/>
+      <w:headerReference w:type="first" r:id="rId11"/>
+      <w:footerReference w:type="first" r:id="rId12"/>
       <w:pgSz w:w="12240" w:h="15840"/>
       <w:pgMar w:top="1440" w:right="1800" w:bottom="1440" w:left="1800" w:header="0" w:footer="0" w:gutter="0"/>
       <w:cols w:space="720"/>
@@ -387,6 +395,45 @@
 </w:endnotes>
 </file>
 
+<file path=word/footer1.xml><?xml version="1.0" encoding="utf-8"?>
+<w:ftr xmlns:wpc="http://schemas.microsoft.com/office/word/2010/wordprocessingCanvas" xmlns:mc="http://schemas.openxmlformats.org/markup-compatibility/2006" xmlns:o="urn:schemas-microsoft-com:office:office" xmlns:r="http://schemas.openxmlformats.org/officeDocument/2006/relationships" xmlns:m="http://schemas.openxmlformats.org/officeDocument/2006/math" xmlns:v="urn:schemas-microsoft-com:vml" xmlns:wp14="http://schemas.microsoft.com/office/word/2010/wordprocessingDrawing" xmlns:wp="http://schemas.openxmlformats.org/drawingml/2006/wordprocessingDrawing" xmlns:w10="urn:schemas-microsoft-com:office:word" xmlns:w="http://schemas.openxmlformats.org/wordprocessingml/2006/main" xmlns:w14="http://schemas.microsoft.com/office/word/2010/wordml" xmlns:w15="http://schemas.microsoft.com/office/word/2012/wordml" xmlns:wpg="http://schemas.microsoft.com/office/word/2010/wordprocessingGroup" xmlns:wpi="http://schemas.microsoft.com/office/word/2010/wordprocessingInk" xmlns:wne="http://schemas.microsoft.com/office/word/2006/wordml" xmlns:wps="http://schemas.microsoft.com/office/word/2010/wordprocessingShape" mc:Ignorable="w14 w15 wp14">
+  <w:p>
+    <w:pPr>
+      <w:pStyle w:val="Piedepgina"/>
+      <w:rPr>
+        <w:rFonts w:hint="eastAsia"/>
+      </w:rPr>
+    </w:pPr>
+  </w:p>
+</w:ftr>
+</file>
+
+<file path=word/footer2.xml><?xml version="1.0" encoding="utf-8"?>
+<w:ftr xmlns:wpc="http://schemas.microsoft.com/office/word/2010/wordprocessingCanvas" xmlns:mc="http://schemas.openxmlformats.org/markup-compatibility/2006" xmlns:o="urn:schemas-microsoft-com:office:office" xmlns:r="http://schemas.openxmlformats.org/officeDocument/2006/relationships" xmlns:m="http://schemas.openxmlformats.org/officeDocument/2006/math" xmlns:v="urn:schemas-microsoft-com:vml" xmlns:wp14="http://schemas.microsoft.com/office/word/2010/wordprocessingDrawing" xmlns:wp="http://schemas.openxmlformats.org/drawingml/2006/wordprocessingDrawing" xmlns:w10="urn:schemas-microsoft-com:office:word" xmlns:w="http://schemas.openxmlformats.org/wordprocessingml/2006/main" xmlns:w14="http://schemas.microsoft.com/office/word/2010/wordml" xmlns:w15="http://schemas.microsoft.com/office/word/2012/wordml" xmlns:wpg="http://schemas.microsoft.com/office/word/2010/wordprocessingGroup" xmlns:wpi="http://schemas.microsoft.com/office/word/2010/wordprocessingInk" xmlns:wne="http://schemas.microsoft.com/office/word/2006/wordml" xmlns:wps="http://schemas.microsoft.com/office/word/2010/wordprocessingShape" mc:Ignorable="w14 w15 wp14">
+  <w:p>
+    <w:pPr>
+      <w:pStyle w:val="Piedepgina"/>
+      <w:rPr>
+        <w:rFonts w:hint="eastAsia"/>
+      </w:rPr>
+    </w:pPr>
+  </w:p>
+</w:ftr>
+</file>
+
+<file path=word/footer3.xml><?xml version="1.0" encoding="utf-8"?>
+<w:ftr xmlns:wpc="http://schemas.microsoft.com/office/word/2010/wordprocessingCanvas" xmlns:mc="http://schemas.openxmlformats.org/markup-compatibility/2006" xmlns:o="urn:schemas-microsoft-com:office:office" xmlns:r="http://schemas.openxmlformats.org/officeDocument/2006/relationships" xmlns:m="http://schemas.openxmlformats.org/officeDocument/2006/math" xmlns:v="urn:schemas-microsoft-com:vml" xmlns:wp14="http://schemas.microsoft.com/office/word/2010/wordprocessingDrawing" xmlns:wp="http://schemas.openxmlformats.org/drawingml/2006/wordprocessingDrawing" xmlns:w10="urn:schemas-microsoft-com:office:word" xmlns:w="http://schemas.openxmlformats.org/wordprocessingml/2006/main" xmlns:w14="http://schemas.microsoft.com/office/word/2010/wordml" xmlns:w15="http://schemas.microsoft.com/office/word/2012/wordml" xmlns:wpg="http://schemas.microsoft.com/office/word/2010/wordprocessingGroup" xmlns:wpi="http://schemas.microsoft.com/office/word/2010/wordprocessingInk" xmlns:wne="http://schemas.microsoft.com/office/word/2006/wordml" xmlns:wps="http://schemas.microsoft.com/office/word/2010/wordprocessingShape" mc:Ignorable="w14 w15 wp14">
+  <w:p>
+    <w:pPr>
+      <w:pStyle w:val="Piedepgina"/>
+      <w:rPr>
+        <w:rFonts w:hint="eastAsia"/>
+      </w:rPr>
+    </w:pPr>
+  </w:p>
+</w:ftr>
+</file>
+
 <file path=word/footnotes.xml><?xml version="1.0" encoding="utf-8"?>
 <w:footnotes xmlns:wpc="http://schemas.microsoft.com/office/word/2010/wordprocessingCanvas" xmlns:mc="http://schemas.openxmlformats.org/markup-compatibility/2006" xmlns:o="urn:schemas-microsoft-com:office:office" xmlns:r="http://schemas.openxmlformats.org/officeDocument/2006/relationships" xmlns:m="http://schemas.openxmlformats.org/officeDocument/2006/math" xmlns:v="urn:schemas-microsoft-com:vml" xmlns:wp14="http://schemas.microsoft.com/office/word/2010/wordprocessingDrawing" xmlns:wp="http://schemas.openxmlformats.org/drawingml/2006/wordprocessingDrawing" xmlns:w10="urn:schemas-microsoft-com:office:word" xmlns:w="http://schemas.openxmlformats.org/wordprocessingml/2006/main" xmlns:w14="http://schemas.microsoft.com/office/word/2010/wordml" xmlns:w15="http://schemas.microsoft.com/office/word/2012/wordml" xmlns:wpg="http://schemas.microsoft.com/office/word/2010/wordprocessingGroup" xmlns:wpi="http://schemas.microsoft.com/office/word/2010/wordprocessingInk" xmlns:wne="http://schemas.microsoft.com/office/word/2006/wordml" xmlns:wps="http://schemas.microsoft.com/office/word/2010/wordprocessingShape" mc:Ignorable="w14 w15 wp14">
   <w:footnote w:type="separator" w:id="-1">
@@ -427,6 +474,32 @@
         <w:rFonts w:hint="eastAsia"/>
       </w:rPr>
     </w:pPr>
+  </w:p>
+</w:hdr>
+</file>
+
+<file path=word/header2.xml><?xml version="1.0" encoding="utf-8"?>
+<w:hdr xmlns:wpc="http://schemas.microsoft.com/office/word/2010/wordprocessingCanvas" xmlns:mc="http://schemas.openxmlformats.org/markup-compatibility/2006" xmlns:o="urn:schemas-microsoft-com:office:office" xmlns:r="http://schemas.openxmlformats.org/officeDocument/2006/relationships" xmlns:m="http://schemas.openxmlformats.org/officeDocument/2006/math" xmlns:v="urn:schemas-microsoft-com:vml" xmlns:wp14="http://schemas.microsoft.com/office/word/2010/wordprocessingDrawing" xmlns:wp="http://schemas.openxmlformats.org/drawingml/2006/wordprocessingDrawing" xmlns:w10="urn:schemas-microsoft-com:office:word" xmlns:w="http://schemas.openxmlformats.org/wordprocessingml/2006/main" xmlns:w14="http://schemas.microsoft.com/office/word/2010/wordml" xmlns:w15="http://schemas.microsoft.com/office/word/2012/wordml" xmlns:wpg="http://schemas.microsoft.com/office/word/2010/wordprocessingGroup" xmlns:wpi="http://schemas.microsoft.com/office/word/2010/wordprocessingInk" xmlns:wne="http://schemas.microsoft.com/office/word/2006/wordml" xmlns:wps="http://schemas.microsoft.com/office/word/2010/wordprocessingShape" mc:Ignorable="w14 w15 wp14">
+  <w:p>
+    <w:pPr>
+      <w:pStyle w:val="Encabezado"/>
+      <w:rPr>
+        <w:rFonts w:hint="eastAsia"/>
+      </w:rPr>
+    </w:pPr>
+  </w:p>
+</w:hdr>
+</file>
+
+<file path=word/header3.xml><?xml version="1.0" encoding="utf-8"?>
+<w:hdr xmlns:wpc="http://schemas.microsoft.com/office/word/2010/wordprocessingCanvas" xmlns:mc="http://schemas.openxmlformats.org/markup-compatibility/2006" xmlns:o="urn:schemas-microsoft-com:office:office" xmlns:r="http://schemas.openxmlformats.org/officeDocument/2006/relationships" xmlns:m="http://schemas.openxmlformats.org/officeDocument/2006/math" xmlns:v="urn:schemas-microsoft-com:vml" xmlns:wp14="http://schemas.microsoft.com/office/word/2010/wordprocessingDrawing" xmlns:wp="http://schemas.openxmlformats.org/drawingml/2006/wordprocessingDrawing" xmlns:w10="urn:schemas-microsoft-com:office:word" xmlns:w="http://schemas.openxmlformats.org/wordprocessingml/2006/main" xmlns:w14="http://schemas.microsoft.com/office/word/2010/wordml" xmlns:w15="http://schemas.microsoft.com/office/word/2012/wordml" xmlns:wpg="http://schemas.microsoft.com/office/word/2010/wordprocessingGroup" xmlns:wpi="http://schemas.microsoft.com/office/word/2010/wordprocessingInk" xmlns:wne="http://schemas.microsoft.com/office/word/2006/wordml" xmlns:wps="http://schemas.microsoft.com/office/word/2010/wordprocessingShape" mc:Ignorable="w14 w15 wp14">
+  <w:p>
+    <w:pPr>
+      <w:pStyle w:val="Encabezado"/>
+      <w:rPr>
+        <w:rFonts w:hint="eastAsia"/>
+      </w:rPr>
+    </w:pPr>
     <w:r>
       <w:rPr>
         <w:noProof/>
@@ -436,22 +509,14 @@
         <wp:anchor distT="0" distB="0" distL="0" distR="0" simplePos="0" relativeHeight="251660800" behindDoc="1" locked="0" layoutInCell="1" allowOverlap="1" wp14:anchorId="3AF06E34" wp14:editId="34C0A333">
           <wp:simplePos x="0" y="0"/>
           <wp:positionH relativeFrom="column">
-            <wp:posOffset>0</wp:posOffset>
+            <wp:posOffset>-1133475</wp:posOffset>
           </wp:positionH>
           <wp:positionV relativeFrom="paragraph">
-            <wp:posOffset>200025</wp:posOffset>
+            <wp:posOffset>0</wp:posOffset>
           </wp:positionV>
-          <wp:extent cx="7761600" cy="10060040"/>
+          <wp:extent cx="7760970" cy="10059670"/>
           <wp:effectExtent l="0" t="0" r="0" b="0"/>
-          <wp:wrapThrough wrapText="bothSides">
-            <wp:wrapPolygon edited="0">
-              <wp:start x="0" y="0"/>
-              <wp:lineTo x="0" y="21556"/>
-              <wp:lineTo x="21526" y="21556"/>
-              <wp:lineTo x="21526" y="0"/>
-              <wp:lineTo x="0" y="0"/>
-            </wp:wrapPolygon>
-          </wp:wrapThrough>
+          <wp:wrapNone/>
           <wp:docPr id="1" name="Image1"/>
           <wp:cNvGraphicFramePr>
             <a:graphicFrameLocks xmlns:a="http://schemas.openxmlformats.org/drawingml/2006/main" noChangeAspect="1"/>
@@ -474,7 +539,7 @@
                 <pic:spPr bwMode="auto">
                   <a:xfrm>
                     <a:off x="0" y="0"/>
-                    <a:ext cx="7761600" cy="10060040"/>
+                    <a:ext cx="7760970" cy="10059670"/>
                   </a:xfrm>
                   <a:prstGeom prst="rect">
                     <a:avLst/>
@@ -1592,6 +1657,7 @@
     <w:uiPriority w:val="39"/>
     <w:rsid w:val="00066BCE"/>
     <w:tblPr>
+      <w:tblInd w:w="0" w:type="dxa"/>
       <w:tblBorders>
         <w:top w:val="single" w:sz="4" w:space="0" w:color="auto"/>
         <w:left w:val="single" w:sz="4" w:space="0" w:color="auto"/>
@@ -1600,6 +1666,12 @@
         <w:insideH w:val="single" w:sz="4" w:space="0" w:color="auto"/>
         <w:insideV w:val="single" w:sz="4" w:space="0" w:color="auto"/>
       </w:tblBorders>
+      <w:tblCellMar>
+        <w:top w:w="0" w:type="dxa"/>
+        <w:left w:w="108" w:type="dxa"/>
+        <w:bottom w:w="0" w:type="dxa"/>
+        <w:right w:w="108" w:type="dxa"/>
+      </w:tblCellMar>
     </w:tblPr>
   </w:style>
   <w:style w:type="table" w:styleId="Tabladecuadrcula2-nfasis2">
@@ -1610,12 +1682,19 @@
     <w:tblPr>
       <w:tblStyleRowBandSize w:val="1"/>
       <w:tblStyleColBandSize w:val="1"/>
+      <w:tblInd w:w="0" w:type="dxa"/>
       <w:tblBorders>
         <w:top w:val="single" w:sz="2" w:space="0" w:color="F4B083" w:themeColor="accent2" w:themeTint="99"/>
         <w:bottom w:val="single" w:sz="2" w:space="0" w:color="F4B083" w:themeColor="accent2" w:themeTint="99"/>
         <w:insideH w:val="single" w:sz="2" w:space="0" w:color="F4B083" w:themeColor="accent2" w:themeTint="99"/>
         <w:insideV w:val="single" w:sz="2" w:space="0" w:color="F4B083" w:themeColor="accent2" w:themeTint="99"/>
       </w:tblBorders>
+      <w:tblCellMar>
+        <w:top w:w="0" w:type="dxa"/>
+        <w:left w:w="108" w:type="dxa"/>
+        <w:bottom w:w="0" w:type="dxa"/>
+        <w:right w:w="108" w:type="dxa"/>
+      </w:tblCellMar>
     </w:tblPr>
     <w:tblStylePr w:type="firstRow">
       <w:rPr>
@@ -1682,6 +1761,7 @@
     <w:tblPr>
       <w:tblStyleRowBandSize w:val="1"/>
       <w:tblStyleColBandSize w:val="1"/>
+      <w:tblInd w:w="0" w:type="dxa"/>
       <w:tblBorders>
         <w:top w:val="single" w:sz="4" w:space="0" w:color="F4B083" w:themeColor="accent2" w:themeTint="99"/>
         <w:left w:val="single" w:sz="4" w:space="0" w:color="F4B083" w:themeColor="accent2" w:themeTint="99"/>
@@ -1690,6 +1770,12 @@
         <w:insideH w:val="single" w:sz="4" w:space="0" w:color="F4B083" w:themeColor="accent2" w:themeTint="99"/>
         <w:insideV w:val="single" w:sz="4" w:space="0" w:color="F4B083" w:themeColor="accent2" w:themeTint="99"/>
       </w:tblBorders>
+      <w:tblCellMar>
+        <w:top w:w="0" w:type="dxa"/>
+        <w:left w:w="108" w:type="dxa"/>
+        <w:bottom w:w="0" w:type="dxa"/>
+        <w:right w:w="108" w:type="dxa"/>
+      </w:tblCellMar>
     </w:tblPr>
     <w:tblStylePr w:type="firstRow">
       <w:rPr>
@@ -1815,6 +1901,7 @@
     <w:tblPr>
       <w:tblStyleRowBandSize w:val="1"/>
       <w:tblStyleColBandSize w:val="1"/>
+      <w:tblInd w:w="0" w:type="dxa"/>
       <w:tblBorders>
         <w:top w:val="single" w:sz="4" w:space="0" w:color="F4B083" w:themeColor="accent2" w:themeTint="99"/>
         <w:left w:val="single" w:sz="4" w:space="0" w:color="F4B083" w:themeColor="accent2" w:themeTint="99"/>
@@ -1823,6 +1910,12 @@
         <w:insideH w:val="single" w:sz="4" w:space="0" w:color="F4B083" w:themeColor="accent2" w:themeTint="99"/>
         <w:insideV w:val="single" w:sz="4" w:space="0" w:color="F4B083" w:themeColor="accent2" w:themeTint="99"/>
       </w:tblBorders>
+      <w:tblCellMar>
+        <w:top w:w="0" w:type="dxa"/>
+        <w:left w:w="108" w:type="dxa"/>
+        <w:bottom w:w="0" w:type="dxa"/>
+        <w:right w:w="108" w:type="dxa"/>
+      </w:tblCellMar>
     </w:tblPr>
     <w:tblStylePr w:type="firstRow">
       <w:rPr>
@@ -1891,6 +1984,7 @@
     <w:tblPr>
       <w:tblStyleRowBandSize w:val="1"/>
       <w:tblStyleColBandSize w:val="1"/>
+      <w:tblInd w:w="0" w:type="dxa"/>
       <w:tblBorders>
         <w:top w:val="single" w:sz="4" w:space="0" w:color="F4B083" w:themeColor="accent2" w:themeTint="99"/>
         <w:left w:val="single" w:sz="4" w:space="0" w:color="F4B083" w:themeColor="accent2" w:themeTint="99"/>
@@ -1899,6 +1993,12 @@
         <w:insideH w:val="single" w:sz="4" w:space="0" w:color="F4B083" w:themeColor="accent2" w:themeTint="99"/>
         <w:insideV w:val="single" w:sz="4" w:space="0" w:color="F4B083" w:themeColor="accent2" w:themeTint="99"/>
       </w:tblBorders>
+      <w:tblCellMar>
+        <w:top w:w="0" w:type="dxa"/>
+        <w:left w:w="108" w:type="dxa"/>
+        <w:bottom w:w="0" w:type="dxa"/>
+        <w:right w:w="108" w:type="dxa"/>
+      </w:tblCellMar>
     </w:tblPr>
     <w:tblStylePr w:type="firstRow">
       <w:rPr>
@@ -1957,11 +2057,18 @@
     <w:tblPr>
       <w:tblStyleRowBandSize w:val="1"/>
       <w:tblStyleColBandSize w:val="1"/>
+      <w:tblInd w:w="0" w:type="dxa"/>
       <w:tblBorders>
         <w:top w:val="single" w:sz="4" w:space="0" w:color="F4B083" w:themeColor="accent2" w:themeTint="99"/>
         <w:bottom w:val="single" w:sz="4" w:space="0" w:color="F4B083" w:themeColor="accent2" w:themeTint="99"/>
         <w:insideH w:val="single" w:sz="4" w:space="0" w:color="F4B083" w:themeColor="accent2" w:themeTint="99"/>
       </w:tblBorders>
+      <w:tblCellMar>
+        <w:top w:w="0" w:type="dxa"/>
+        <w:left w:w="108" w:type="dxa"/>
+        <w:bottom w:w="0" w:type="dxa"/>
+        <w:right w:w="108" w:type="dxa"/>
+      </w:tblCellMar>
     </w:tblPr>
     <w:tblStylePr w:type="firstRow">
       <w:rPr>
@@ -2008,12 +2115,19 @@
     <w:tblPr>
       <w:tblStyleRowBandSize w:val="1"/>
       <w:tblStyleColBandSize w:val="1"/>
+      <w:tblInd w:w="0" w:type="dxa"/>
       <w:tblBorders>
         <w:top w:val="single" w:sz="4" w:space="0" w:color="ED7D31" w:themeColor="accent2"/>
         <w:left w:val="single" w:sz="4" w:space="0" w:color="ED7D31" w:themeColor="accent2"/>
         <w:bottom w:val="single" w:sz="4" w:space="0" w:color="ED7D31" w:themeColor="accent2"/>
         <w:right w:val="single" w:sz="4" w:space="0" w:color="ED7D31" w:themeColor="accent2"/>
       </w:tblBorders>
+      <w:tblCellMar>
+        <w:top w:w="0" w:type="dxa"/>
+        <w:left w:w="108" w:type="dxa"/>
+        <w:bottom w:w="0" w:type="dxa"/>
+        <w:right w:w="108" w:type="dxa"/>
+      </w:tblCellMar>
     </w:tblPr>
     <w:tblStylePr w:type="firstRow">
       <w:rPr>
@@ -2129,6 +2243,13 @@
     <w:tblPr>
       <w:tblStyleRowBandSize w:val="1"/>
       <w:tblStyleColBandSize w:val="1"/>
+      <w:tblInd w:w="0" w:type="dxa"/>
+      <w:tblCellMar>
+        <w:top w:w="0" w:type="dxa"/>
+        <w:left w:w="108" w:type="dxa"/>
+        <w:bottom w:w="0" w:type="dxa"/>
+        <w:right w:w="108" w:type="dxa"/>
+      </w:tblCellMar>
     </w:tblPr>
     <w:tblStylePr w:type="firstRow">
       <w:rPr>
@@ -2187,6 +2308,7 @@
     <w:tblPr>
       <w:tblStyleRowBandSize w:val="1"/>
       <w:tblStyleColBandSize w:val="1"/>
+      <w:tblInd w:w="0" w:type="dxa"/>
       <w:tblBorders>
         <w:top w:val="single" w:sz="4" w:space="0" w:color="F7CAAC" w:themeColor="accent2" w:themeTint="66"/>
         <w:left w:val="single" w:sz="4" w:space="0" w:color="F7CAAC" w:themeColor="accent2" w:themeTint="66"/>
@@ -2195,6 +2317,12 @@
         <w:insideH w:val="single" w:sz="4" w:space="0" w:color="F7CAAC" w:themeColor="accent2" w:themeTint="66"/>
         <w:insideV w:val="single" w:sz="4" w:space="0" w:color="F7CAAC" w:themeColor="accent2" w:themeTint="66"/>
       </w:tblBorders>
+      <w:tblCellMar>
+        <w:top w:w="0" w:type="dxa"/>
+        <w:left w:w="108" w:type="dxa"/>
+        <w:bottom w:w="0" w:type="dxa"/>
+        <w:right w:w="108" w:type="dxa"/>
+      </w:tblCellMar>
     </w:tblPr>
     <w:tblStylePr w:type="firstRow">
       <w:rPr>
@@ -2241,6 +2369,7 @@
     <w:tblPr>
       <w:tblStyleRowBandSize w:val="1"/>
       <w:tblStyleColBandSize w:val="1"/>
+      <w:tblInd w:w="0" w:type="dxa"/>
       <w:tblBorders>
         <w:top w:val="single" w:sz="4" w:space="0" w:color="F4B083" w:themeColor="accent2" w:themeTint="99"/>
         <w:left w:val="single" w:sz="4" w:space="0" w:color="F4B083" w:themeColor="accent2" w:themeTint="99"/>
@@ -2248,6 +2377,12 @@
         <w:right w:val="single" w:sz="4" w:space="0" w:color="F4B083" w:themeColor="accent2" w:themeTint="99"/>
         <w:insideH w:val="single" w:sz="4" w:space="0" w:color="F4B083" w:themeColor="accent2" w:themeTint="99"/>
       </w:tblBorders>
+      <w:tblCellMar>
+        <w:top w:w="0" w:type="dxa"/>
+        <w:left w:w="108" w:type="dxa"/>
+        <w:bottom w:w="0" w:type="dxa"/>
+        <w:right w:w="108" w:type="dxa"/>
+      </w:tblCellMar>
     </w:tblPr>
     <w:tblStylePr w:type="firstRow">
       <w:rPr>
@@ -2315,10 +2450,17 @@
     <w:tblPr>
       <w:tblStyleRowBandSize w:val="1"/>
       <w:tblStyleColBandSize w:val="1"/>
+      <w:tblInd w:w="0" w:type="dxa"/>
       <w:tblBorders>
         <w:top w:val="single" w:sz="4" w:space="0" w:color="ED7D31" w:themeColor="accent2"/>
         <w:bottom w:val="single" w:sz="4" w:space="0" w:color="ED7D31" w:themeColor="accent2"/>
       </w:tblBorders>
+      <w:tblCellMar>
+        <w:top w:w="0" w:type="dxa"/>
+        <w:left w:w="108" w:type="dxa"/>
+        <w:bottom w:w="0" w:type="dxa"/>
+        <w:right w:w="108" w:type="dxa"/>
+      </w:tblCellMar>
     </w:tblPr>
     <w:tblStylePr w:type="firstRow">
       <w:rPr>
@@ -2377,6 +2519,7 @@
     <w:tblPr>
       <w:tblStyleRowBandSize w:val="1"/>
       <w:tblStyleColBandSize w:val="1"/>
+      <w:tblInd w:w="0" w:type="dxa"/>
       <w:tblBorders>
         <w:top w:val="single" w:sz="4" w:space="0" w:color="FFFFFF" w:themeColor="background1"/>
         <w:left w:val="single" w:sz="4" w:space="0" w:color="FFFFFF" w:themeColor="background1"/>
@@ -2385,6 +2528,12 @@
         <w:insideH w:val="single" w:sz="4" w:space="0" w:color="FFFFFF" w:themeColor="background1"/>
         <w:insideV w:val="single" w:sz="4" w:space="0" w:color="FFFFFF" w:themeColor="background1"/>
       </w:tblBorders>
+      <w:tblCellMar>
+        <w:top w:w="0" w:type="dxa"/>
+        <w:left w:w="108" w:type="dxa"/>
+        <w:bottom w:w="0" w:type="dxa"/>
+        <w:right w:w="108" w:type="dxa"/>
+      </w:tblCellMar>
     </w:tblPr>
     <w:tcPr>
       <w:shd w:val="clear" w:color="auto" w:fill="FBE4D5" w:themeFill="accent2" w:themeFillTint="33"/>
@@ -2480,6 +2629,7 @@
     <w:tblPr>
       <w:tblStyleRowBandSize w:val="1"/>
       <w:tblStyleColBandSize w:val="1"/>
+      <w:tblInd w:w="0" w:type="dxa"/>
       <w:tblBorders>
         <w:top w:val="single" w:sz="4" w:space="0" w:color="A8D08D" w:themeColor="accent6" w:themeTint="99"/>
         <w:left w:val="single" w:sz="4" w:space="0" w:color="A8D08D" w:themeColor="accent6" w:themeTint="99"/>
@@ -2488,6 +2638,12 @@
         <w:insideH w:val="single" w:sz="4" w:space="0" w:color="A8D08D" w:themeColor="accent6" w:themeTint="99"/>
         <w:insideV w:val="single" w:sz="4" w:space="0" w:color="A8D08D" w:themeColor="accent6" w:themeTint="99"/>
       </w:tblBorders>
+      <w:tblCellMar>
+        <w:top w:w="0" w:type="dxa"/>
+        <w:left w:w="108" w:type="dxa"/>
+        <w:bottom w:w="0" w:type="dxa"/>
+        <w:right w:w="108" w:type="dxa"/>
+      </w:tblCellMar>
     </w:tblPr>
     <w:tblStylePr w:type="firstRow">
       <w:rPr>
@@ -2553,6 +2709,7 @@
     <w:tblPr>
       <w:tblStyleRowBandSize w:val="1"/>
       <w:tblStyleColBandSize w:val="1"/>
+      <w:tblInd w:w="0" w:type="dxa"/>
       <w:tblBorders>
         <w:top w:val="single" w:sz="4" w:space="0" w:color="9CC2E5" w:themeColor="accent1" w:themeTint="99"/>
         <w:left w:val="single" w:sz="4" w:space="0" w:color="9CC2E5" w:themeColor="accent1" w:themeTint="99"/>
@@ -2561,6 +2718,12 @@
         <w:insideH w:val="single" w:sz="4" w:space="0" w:color="9CC2E5" w:themeColor="accent1" w:themeTint="99"/>
         <w:insideV w:val="single" w:sz="4" w:space="0" w:color="9CC2E5" w:themeColor="accent1" w:themeTint="99"/>
       </w:tblBorders>
+      <w:tblCellMar>
+        <w:top w:w="0" w:type="dxa"/>
+        <w:left w:w="108" w:type="dxa"/>
+        <w:bottom w:w="0" w:type="dxa"/>
+        <w:right w:w="108" w:type="dxa"/>
+      </w:tblCellMar>
     </w:tblPr>
     <w:tblStylePr w:type="firstRow">
       <w:rPr>
@@ -2626,6 +2789,7 @@
     <w:tblPr>
       <w:tblStyleRowBandSize w:val="1"/>
       <w:tblStyleColBandSize w:val="1"/>
+      <w:tblInd w:w="0" w:type="dxa"/>
       <w:tblBorders>
         <w:top w:val="single" w:sz="4" w:space="0" w:color="BFBFBF" w:themeColor="background1" w:themeShade="BF"/>
         <w:left w:val="single" w:sz="4" w:space="0" w:color="BFBFBF" w:themeColor="background1" w:themeShade="BF"/>
@@ -2634,6 +2798,12 @@
         <w:insideH w:val="single" w:sz="4" w:space="0" w:color="BFBFBF" w:themeColor="background1" w:themeShade="BF"/>
         <w:insideV w:val="single" w:sz="4" w:space="0" w:color="BFBFBF" w:themeColor="background1" w:themeShade="BF"/>
       </w:tblBorders>
+      <w:tblCellMar>
+        <w:top w:w="0" w:type="dxa"/>
+        <w:left w:w="108" w:type="dxa"/>
+        <w:bottom w:w="0" w:type="dxa"/>
+        <w:right w:w="108" w:type="dxa"/>
+      </w:tblCellMar>
     </w:tblPr>
     <w:tblStylePr w:type="firstRow">
       <w:rPr>
@@ -2682,13 +2852,20 @@
     <w:name w:val="BTR Table"/>
     <w:basedOn w:val="Tablanormal"/>
     <w:uiPriority w:val="99"/>
-    <w:rsid w:val="00514F55"/>
+    <w:rsid w:val="00887A73"/>
+    <w:pPr>
+      <w:spacing w:before="100" w:beforeAutospacing="1" w:after="100" w:afterAutospacing="1" w:line="120" w:lineRule="auto"/>
+      <w:contextualSpacing/>
+      <w:jc w:val="center"/>
+    </w:pPr>
     <w:rPr>
       <w:rFonts w:ascii="Lato Light" w:hAnsi="Lato Light"/>
+      <w:color w:val="595959" w:themeColor="text1" w:themeTint="A6"/>
     </w:rPr>
     <w:tblPr>
       <w:tblStyleRowBandSize w:val="1"/>
       <w:tblStyleColBandSize w:val="1"/>
+      <w:tblInd w:w="0" w:type="dxa"/>
       <w:tblBorders>
         <w:top w:val="single" w:sz="8" w:space="0" w:color="F4B083" w:themeColor="accent2" w:themeTint="99"/>
         <w:left w:val="single" w:sz="8" w:space="0" w:color="F4B083" w:themeColor="accent2" w:themeTint="99"/>
@@ -2697,8 +2874,22 @@
         <w:insideH w:val="single" w:sz="8" w:space="0" w:color="F4B083" w:themeColor="accent2" w:themeTint="99"/>
         <w:insideV w:val="single" w:sz="8" w:space="0" w:color="F4B083" w:themeColor="accent2" w:themeTint="99"/>
       </w:tblBorders>
+      <w:tblCellMar>
+        <w:top w:w="0" w:type="dxa"/>
+        <w:left w:w="108" w:type="dxa"/>
+        <w:bottom w:w="0" w:type="dxa"/>
+        <w:right w:w="108" w:type="dxa"/>
+      </w:tblCellMar>
     </w:tblPr>
+    <w:tcPr>
+      <w:vAlign w:val="center"/>
+    </w:tcPr>
     <w:tblStylePr w:type="firstRow">
+      <w:pPr>
+        <w:wordWrap/>
+        <w:spacing w:beforeLines="0" w:before="100" w:beforeAutospacing="1" w:afterLines="0" w:after="100" w:afterAutospacing="1" w:line="120" w:lineRule="auto"/>
+        <w:contextualSpacing/>
+      </w:pPr>
       <w:rPr>
         <w:b/>
         <w:color w:val="FFFFFF" w:themeColor="background1"/>
@@ -2715,7 +2906,7 @@
           <w:tl2br w:val="nil"/>
           <w:tr2bl w:val="nil"/>
         </w:tcBorders>
-        <w:shd w:val="clear" w:color="auto" w:fill="ED7D31" w:themeFill="accent2"/>
+        <w:shd w:val="clear" w:color="auto" w:fill="EF8D4B"/>
       </w:tcPr>
     </w:tblStylePr>
     <w:tblStylePr w:type="band2Vert">
@@ -2734,23 +2925,29 @@
       </w:tcPr>
     </w:tblStylePr>
     <w:tblStylePr w:type="band1Horz">
-      <w:tblPr/>
-      <w:tcPr>
-        <w:tcBorders>
-          <w:top w:val="single" w:sz="4" w:space="0" w:color="F7CAAC" w:themeColor="accent2" w:themeTint="66"/>
-          <w:left w:val="single" w:sz="4" w:space="0" w:color="F7CAAC" w:themeColor="accent2" w:themeTint="66"/>
-          <w:bottom w:val="single" w:sz="4" w:space="0" w:color="F7CAAC" w:themeColor="accent2" w:themeTint="66"/>
-          <w:right w:val="single" w:sz="4" w:space="0" w:color="F7CAAC" w:themeColor="accent2" w:themeTint="66"/>
-          <w:insideH w:val="nil"/>
-          <w:insideV w:val="nil"/>
-          <w:tl2br w:val="nil"/>
-          <w:tr2bl w:val="nil"/>
-        </w:tcBorders>
+      <w:pPr>
+        <w:wordWrap/>
+        <w:spacing w:beforeLines="0" w:before="100" w:beforeAutospacing="1" w:afterLines="0" w:after="100" w:afterAutospacing="1" w:line="120" w:lineRule="auto"/>
+        <w:contextualSpacing/>
+      </w:pPr>
+      <w:rPr>
+        <w:rFonts w:ascii="Lato Light" w:hAnsi="Lato Light"/>
+        <w:color w:val="262626" w:themeColor="text1" w:themeTint="D9"/>
+      </w:rPr>
+      <w:tblPr/>
+      <w:tcPr>
+        <w:shd w:val="clear" w:color="auto" w:fill="FFFFFF" w:themeFill="background1"/>
       </w:tcPr>
     </w:tblStylePr>
     <w:tblStylePr w:type="band2Horz">
-      <w:rPr>
-        <w:rFonts w:ascii="Lao UI" w:hAnsi="Lao UI"/>
+      <w:pPr>
+        <w:wordWrap/>
+        <w:spacing w:beforeLines="0" w:before="100" w:beforeAutospacing="1" w:afterLines="0" w:after="100" w:afterAutospacing="1" w:line="120" w:lineRule="auto"/>
+        <w:contextualSpacing/>
+      </w:pPr>
+      <w:rPr>
+        <w:rFonts w:ascii="Lato Light" w:hAnsi="Lato Light"/>
+        <w:color w:val="262626" w:themeColor="text1" w:themeTint="D9"/>
       </w:rPr>
       <w:tblPr/>
       <w:tcPr>
@@ -3071,7 +3268,7 @@
 </file>
 
 <file path=customXml/itemProps1.xml><?xml version="1.0" encoding="utf-8"?>
-<ds:datastoreItem xmlns:ds="http://schemas.openxmlformats.org/officeDocument/2006/customXml" ds:itemID="{032571F0-24FD-4B70-8741-911D447C086D}">
+<ds:datastoreItem xmlns:ds="http://schemas.openxmlformats.org/officeDocument/2006/customXml" ds:itemID="{0258D221-242D-4250-B73A-F34872893834}">
   <ds:schemaRefs>
     <ds:schemaRef ds:uri="http://schemas.openxmlformats.org/officeDocument/2006/bibliography"/>
   </ds:schemaRefs>

</xml_diff>

<commit_message>
se agrego la nueva consulta con su grafico correspondiente
</commit_message>
<xml_diff>
--- a/informe/informe.docx
+++ b/informe/informe.docx
@@ -448,28 +448,6 @@
           </w:tcPr>
           <w:p>
             <w:r>
-              <w:t>Ms.windows.update</w:t>
-            </w:r>
-          </w:p>
-        </w:tc>
-        <w:tc>
-          <w:tcPr>
-            <w:tcW w:type="dxa" w:w="2375"/>
-          </w:tcPr>
-          <w:p>
-            <w:r>
-              <w:t>10630</w:t>
-            </w:r>
-          </w:p>
-        </w:tc>
-      </w:tr>
-      <w:tr>
-        <w:tc>
-          <w:tcPr>
-            <w:tcW w:type="dxa" w:w="2375"/>
-          </w:tcPr>
-          <w:p>
-            <w:r>
               <w:t>Dns</w:t>
             </w:r>
           </w:p>
@@ -502,7 +480,7 @@
           </w:tcPr>
           <w:p>
             <w:r>
-              <w:t>9424</w:t>
+              <w:t>5693</w:t>
             </w:r>
           </w:p>
         </w:tc>
@@ -524,95 +502,7 @@
           </w:tcPr>
           <w:p>
             <w:r>
-              <w:t>2777</w:t>
-            </w:r>
-          </w:p>
-        </w:tc>
-      </w:tr>
-      <w:tr>
-        <w:tc>
-          <w:tcPr>
-            <w:tcW w:type="dxa" w:w="2375"/>
-          </w:tcPr>
-          <w:p>
-            <w:r>
-              <w:t>Https.browser</w:t>
-            </w:r>
-          </w:p>
-        </w:tc>
-        <w:tc>
-          <w:tcPr>
-            <w:tcW w:type="dxa" w:w="2375"/>
-          </w:tcPr>
-          <w:p>
-            <w:r>
-              <w:t>2812</w:t>
-            </w:r>
-          </w:p>
-        </w:tc>
-      </w:tr>
-      <w:tr>
-        <w:tc>
-          <w:tcPr>
-            <w:tcW w:type="dxa" w:w="2375"/>
-          </w:tcPr>
-          <w:p>
-            <w:r>
-              <w:t>Gmail</w:t>
-            </w:r>
-          </w:p>
-        </w:tc>
-        <w:tc>
-          <w:tcPr>
-            <w:tcW w:type="dxa" w:w="2375"/>
-          </w:tcPr>
-          <w:p>
-            <w:r>
-              <w:t>1358</w:t>
-            </w:r>
-          </w:p>
-        </w:tc>
-      </w:tr>
-      <w:tr>
-        <w:tc>
-          <w:tcPr>
-            <w:tcW w:type="dxa" w:w="2375"/>
-          </w:tcPr>
-          <w:p>
-            <w:r>
-              <w:t>Anydesk</w:t>
-            </w:r>
-          </w:p>
-        </w:tc>
-        <w:tc>
-          <w:tcPr>
-            <w:tcW w:type="dxa" w:w="2375"/>
-          </w:tcPr>
-          <w:p>
-            <w:r>
-              <w:t>1014</w:t>
-            </w:r>
-          </w:p>
-        </w:tc>
-      </w:tr>
-      <w:tr>
-        <w:tc>
-          <w:tcPr>
-            <w:tcW w:type="dxa" w:w="2375"/>
-          </w:tcPr>
-          <w:p>
-            <w:r>
-              <w:t>Udp/20487</w:t>
-            </w:r>
-          </w:p>
-        </w:tc>
-        <w:tc>
-          <w:tcPr>
-            <w:tcW w:type="dxa" w:w="2375"/>
-          </w:tcPr>
-          <w:p>
-            <w:r>
-              <w:t>735</w:t>
+              <w:t>2273</w:t>
             </w:r>
           </w:p>
         </w:tc>
@@ -622,7 +512,7 @@
       <w:r>
         <w:drawing>
           <wp:inline xmlns:a="http://schemas.openxmlformats.org/drawingml/2006/main" xmlns:pic="http://schemas.openxmlformats.org/drawingml/2006/picture">
-            <wp:extent cx="6309360" cy="3803904"/>
+            <wp:extent cx="4681728" cy="2487168"/>
             <wp:docPr id="2" name="Picture 2"/>
             <wp:cNvGraphicFramePr>
               <a:graphicFrameLocks noChangeAspect="1"/>
@@ -631,7 +521,7 @@
               <a:graphicData uri="http://schemas.openxmlformats.org/drawingml/2006/picture">
                 <pic:pic>
                   <pic:nvPicPr>
-                    <pic:cNvPr id="0" name="graficoDeBarra.png"/>
+                    <pic:cNvPr id="0" name="graficoDeTorta.png"/>
                     <pic:cNvPicPr/>
                   </pic:nvPicPr>
                   <pic:blipFill>
@@ -643,7 +533,7 @@
                   <pic:spPr>
                     <a:xfrm>
                       <a:off x="0" y="0"/>
-                      <a:ext cx="6309360" cy="3803904"/>
+                      <a:ext cx="4681728" cy="2487168"/>
                     </a:xfrm>
                     <a:prstGeom prst="rect"/>
                   </pic:spPr>

</xml_diff>